<commit_message>
revise manuscript and response to reviewers
</commit_message>
<xml_diff>
--- a/documents/manuscripts/peerj-computerscience-2016/revisions/GRNsight_PeerJ-CS_manuscript_2016_text-only_revised.docx
+++ b/documents/manuscripts/peerj-computerscience-2016/revisions/GRNsight_PeerJ-CS_manuscript_2016_text-only_revised.docx
@@ -6859,18 +6859,8 @@
           <w:szCs w:val="24"/>
           <w:highlight w:val="yellow"/>
         </w:rPr>
-        <w:t xml:space="preserve">PHD1, ABF1, CIN5, and SKN7 also both activate and repress their different target genes in the network.  </w:t>
-      </w:r>
-      <w:r>
-        <w:rPr>
-          <w:sz w:val="24"/>
-          <w:szCs w:val="24"/>
-          <w:highlight w:val="yellow"/>
-        </w:rPr>
-        <w:t>[check to see if any supporting references that show this experimentally]</w:t>
-      </w:r>
-      <w:bookmarkStart w:id="0" w:name="_GoBack"/>
-      <w:bookmarkEnd w:id="0"/>
+        <w:t>PHD1, ABF1, CIN5, and SKN7 also both activate and repress their different target genes in the network.  [check to see if any supporting references that show this experimentally]</w:t>
+      </w:r>
       <w:r>
         <w:rPr>
           <w:sz w:val="24"/>
@@ -7768,7 +7758,50 @@
           <w:rFonts w:ascii="Times New Roman" w:hAnsi="Times New Roman" w:cs="Times New Roman"/>
           <w:color w:val="000000" w:themeColor="text1"/>
         </w:rPr>
-        <w:t>GRNsight Adheres to FAIR Principles</w:t>
+        <w:t xml:space="preserve">GRNsight </w:t>
+      </w:r>
+      <w:r>
+        <w:rPr>
+          <w:rFonts w:ascii="Times New Roman" w:hAnsi="Times New Roman" w:cs="Times New Roman"/>
+          <w:color w:val="000000" w:themeColor="text1"/>
+          <w:u w:val="single"/>
+        </w:rPr>
+        <w:t>Complies</w:t>
+      </w:r>
+      <w:r>
+        <w:rPr>
+          <w:rFonts w:ascii="Times New Roman" w:hAnsi="Times New Roman" w:cs="Times New Roman"/>
+          <w:color w:val="000000" w:themeColor="text1"/>
+        </w:rPr>
+        <w:t xml:space="preserve"> with</w:t>
+      </w:r>
+      <w:r>
+        <w:rPr>
+          <w:rFonts w:ascii="Times New Roman" w:hAnsi="Times New Roman" w:cs="Times New Roman"/>
+          <w:color w:val="000000" w:themeColor="text1"/>
+        </w:rPr>
+        <w:t xml:space="preserve"> FAIR </w:t>
+      </w:r>
+      <w:r>
+        <w:rPr>
+          <w:rFonts w:ascii="Times New Roman" w:hAnsi="Times New Roman" w:cs="Times New Roman"/>
+          <w:color w:val="000000" w:themeColor="text1"/>
+        </w:rPr>
+        <w:t xml:space="preserve">Data </w:t>
+      </w:r>
+      <w:r>
+        <w:rPr>
+          <w:rFonts w:ascii="Times New Roman" w:hAnsi="Times New Roman" w:cs="Times New Roman"/>
+          <w:color w:val="000000" w:themeColor="text1"/>
+        </w:rPr>
+        <w:t>Principles</w:t>
+      </w:r>
+      <w:r>
+        <w:rPr>
+          <w:rFonts w:ascii="Times New Roman" w:hAnsi="Times New Roman" w:cs="Times New Roman"/>
+          <w:color w:val="000000" w:themeColor="text1"/>
+        </w:rPr>
+        <w:t xml:space="preserve"> [need better verb]</w:t>
       </w:r>
     </w:p>
     <w:p>
@@ -7791,90 +7824,93 @@
           <w:sz w:val="24"/>
           <w:szCs w:val="24"/>
         </w:rPr>
-        <w:t>The FAIR Guiding Principles states that data should be Findable, Accessible, Interoperable, and Reusable by both humans and machines (Wilkinson et al. 2016).  We have made GRNsight findable by registering it with well-known bioinformatics tools registries, the BioJS Repository (</w:t>
-      </w:r>
-      <w:r>
-        <w:rPr>
-          <w:sz w:val="24"/>
-          <w:szCs w:val="24"/>
-        </w:rPr>
-        <w:t>http://biojs.io/</w:t>
-      </w:r>
-      <w:r>
-        <w:rPr>
-          <w:sz w:val="24"/>
-          <w:szCs w:val="24"/>
-        </w:rPr>
-        <w:t>), the Elixir Tools and Data Services Registry (</w:t>
-      </w:r>
-      <w:r>
-        <w:rPr>
-          <w:sz w:val="24"/>
-          <w:szCs w:val="24"/>
-        </w:rPr>
-        <w:t>https://bio.tools/</w:t>
-      </w:r>
-      <w:r>
-        <w:rPr>
-          <w:sz w:val="24"/>
-          <w:szCs w:val="24"/>
-        </w:rPr>
-        <w:t>), Bioinformatics.org (</w:t>
-      </w:r>
-      <w:r>
-        <w:rPr>
-          <w:sz w:val="24"/>
-          <w:szCs w:val="24"/>
-        </w:rPr>
-        <w:t>http://www.bioinformatics.org/wiki/</w:t>
-      </w:r>
-      <w:r>
-        <w:rPr>
-          <w:sz w:val="24"/>
-          <w:szCs w:val="24"/>
-        </w:rPr>
-        <w:t>), and the Links Directory at Bioinformatics.ca (</w:t>
-      </w:r>
-      <w:r>
-        <w:rPr>
-          <w:sz w:val="24"/>
-          <w:szCs w:val="24"/>
-        </w:rPr>
-        <w:t>https://bioinformatics.ca/links_directory/</w:t>
-      </w:r>
-      <w:r>
-        <w:rPr>
-          <w:sz w:val="24"/>
-          <w:szCs w:val="24"/>
-        </w:rPr>
-        <w:t>).  GRNsight is accessible because there are no restrictions for its use.  The</w:t>
-      </w:r>
-      <w:r>
-        <w:rPr>
-          <w:sz w:val="24"/>
-          <w:szCs w:val="24"/>
-        </w:rPr>
-        <w:t xml:space="preserve"> web site is free and open to all users </w:t>
-      </w:r>
-      <w:r>
-        <w:rPr>
-          <w:sz w:val="24"/>
-          <w:szCs w:val="24"/>
+        <w:t xml:space="preserve">The FAIR Guiding Principles </w:t>
+      </w:r>
+      <w:r>
+        <w:rPr>
+          <w:sz w:val="24"/>
+          <w:szCs w:val="24"/>
+        </w:rPr>
+        <w:t xml:space="preserve">for scientific data and stewardship </w:t>
+      </w:r>
+      <w:r>
+        <w:rPr>
+          <w:sz w:val="24"/>
+          <w:szCs w:val="24"/>
+        </w:rPr>
+        <w:t>state</w:t>
+      </w:r>
+      <w:r>
+        <w:rPr>
+          <w:sz w:val="24"/>
+          <w:szCs w:val="24"/>
+        </w:rPr>
+        <w:t xml:space="preserve"> that data should be Findable, Accessible, Interoperable, and Reusable by both humans and machines (Wilkinson et </w:t>
+      </w:r>
+      <w:r>
+        <w:rPr>
+          <w:sz w:val="24"/>
+          <w:szCs w:val="24"/>
+        </w:rPr>
+        <w:t>al. 2016), with “data” loosely construed as any scholarly digital research object</w:t>
+      </w:r>
+      <w:r>
+        <w:rPr>
+          <w:sz w:val="24"/>
+          <w:szCs w:val="24"/>
+        </w:rPr>
+        <w:t>, including software</w:t>
+      </w:r>
+      <w:r>
+        <w:rPr>
+          <w:sz w:val="24"/>
+          <w:szCs w:val="24"/>
+        </w:rPr>
+        <w:t>.  As scientific software that interacts with data, the FAIR principles can app</w:t>
+      </w:r>
+      <w:r>
+        <w:rPr>
+          <w:sz w:val="24"/>
+          <w:szCs w:val="24"/>
+        </w:rPr>
+        <w:t>ly to both the GRNsight application</w:t>
+      </w:r>
+      <w:r>
+        <w:rPr>
+          <w:sz w:val="24"/>
+          <w:szCs w:val="24"/>
+        </w:rPr>
+        <w:t xml:space="preserve"> and the network data it is used to visualize.  </w:t>
+      </w:r>
+      <w:r>
+        <w:rPr>
+          <w:sz w:val="24"/>
+          <w:szCs w:val="24"/>
+        </w:rPr>
+        <w:t xml:space="preserve">Thus, we evaluate the GRNsight project in terms of its “FAIRness” below.  </w:t>
+      </w:r>
+    </w:p>
+    <w:p>
+      <w:pPr>
+        <w:pStyle w:val="Heading3"/>
+        <w:rPr>
+          <w:rFonts w:ascii="Times New Roman" w:hAnsi="Times New Roman" w:cs="Times New Roman"/>
+          <w:color w:val="000000" w:themeColor="text1"/>
+        </w:rPr>
+      </w:pPr>
+      <w:r>
+        <w:rPr>
+          <w:rFonts w:ascii="Times New Roman" w:hAnsi="Times New Roman" w:cs="Times New Roman"/>
+          <w:color w:val="000000" w:themeColor="text1"/>
         </w:rPr>
         <w:lastRenderedPageBreak/>
-        <w:t>and</w:t>
-      </w:r>
-      <w:r>
-        <w:rPr>
-          <w:sz w:val="24"/>
-          <w:szCs w:val="24"/>
-        </w:rPr>
-        <w:t xml:space="preserve"> there is no login requirement.  GRNsight is interoperable because it can import and export data in SIF (Simple Interaction Format) and GraphML format, facilitating movement of data between GRNsight and other network visualization and analysis programs.  Finally, GRNsight is reusable because the code is avaialable on GitHub under the open source BSD license.</w:t>
+        <w:t>Findable</w:t>
       </w:r>
     </w:p>
     <w:p>
       <w:pPr>
         <w:spacing w:before="240" w:after="240" w:line="480" w:lineRule="auto"/>
+        <w:ind w:firstLine="720"/>
         <w:rPr>
           <w:sz w:val="24"/>
           <w:szCs w:val="24"/>
@@ -7885,7 +7921,1266 @@
           <w:sz w:val="24"/>
           <w:szCs w:val="24"/>
         </w:rPr>
-        <w:t xml:space="preserve"> “95% of bioinformatics is getting your data into the right file format.”  When we implemented import and export into SIF and GraphML format, we encountered issues with implementation due to the flexibility with which the formats are specified that required design decisions that may restrict compatibility with software that we didn’t test with.  For example, SIFformat is described in the documentation for Cytoscape 3.4.0, offers quite a bit of flexibility, including delimiter (space vs. tab), list of interactions vs. concatenating, and choice of relationship type (any string).  Advantage that it is simple, disadvantage, all that it is really intended to encode is the interacton itself, which makes including weight data a kludge.  GraphML has an entry in the biosharing.org registry of standards, but as of this writing is an unclaimed, automatically-generated entry.  We are not using a bunch of options (nested networks, undirected networks), but encountered an issue with ID.  In the GRNsight-native Excel format, transcription factors must be unique in the column and row and serve both as a unique ID for that node and the node label.  In two implementations of GraphML import/export that we tested with Cytoscape and yED, the node ID was separate from the node label and not editable by the user.  This leads to a situation where the same label could be assigned to nodes with different IDs and an issue for correct display of the network in GRNsight.  We are not attempting to export any layout information, just data.</w:t>
+        <w:t>We have made GRNsight F</w:t>
+      </w:r>
+      <w:r>
+        <w:rPr>
+          <w:sz w:val="24"/>
+          <w:szCs w:val="24"/>
+        </w:rPr>
+        <w:t xml:space="preserve">indable by registering it with well-known </w:t>
+      </w:r>
+      <w:r>
+        <w:rPr>
+          <w:sz w:val="24"/>
+          <w:szCs w:val="24"/>
+        </w:rPr>
+        <w:t xml:space="preserve">bioinformatics tools registries: </w:t>
+      </w:r>
+      <w:r>
+        <w:rPr>
+          <w:sz w:val="24"/>
+          <w:szCs w:val="24"/>
+        </w:rPr>
+        <w:t xml:space="preserve"> the BioJS Repository (</w:t>
+      </w:r>
+      <w:r>
+        <w:rPr>
+          <w:sz w:val="24"/>
+          <w:szCs w:val="24"/>
+        </w:rPr>
+        <w:t xml:space="preserve">[ref], </w:t>
+      </w:r>
+      <w:r>
+        <w:rPr>
+          <w:sz w:val="24"/>
+          <w:szCs w:val="24"/>
+        </w:rPr>
+        <w:t>http://biojs.io/</w:t>
+      </w:r>
+      <w:r>
+        <w:rPr>
+          <w:sz w:val="24"/>
+          <w:szCs w:val="24"/>
+        </w:rPr>
+        <w:t>), the Elixir Tools and Data Services Registry (</w:t>
+      </w:r>
+      <w:r>
+        <w:rPr>
+          <w:sz w:val="24"/>
+          <w:szCs w:val="24"/>
+        </w:rPr>
+        <w:t xml:space="preserve">[ref], </w:t>
+      </w:r>
+      <w:r>
+        <w:rPr>
+          <w:sz w:val="24"/>
+          <w:szCs w:val="24"/>
+        </w:rPr>
+        <w:t>https://bio.tools/</w:t>
+      </w:r>
+      <w:r>
+        <w:rPr>
+          <w:sz w:val="24"/>
+          <w:szCs w:val="24"/>
+        </w:rPr>
+        <w:t>), Bioinformatics.org (</w:t>
+      </w:r>
+      <w:r>
+        <w:rPr>
+          <w:sz w:val="24"/>
+          <w:szCs w:val="24"/>
+        </w:rPr>
+        <w:t xml:space="preserve">[ref?], </w:t>
+      </w:r>
+      <w:r>
+        <w:rPr>
+          <w:sz w:val="24"/>
+          <w:szCs w:val="24"/>
+        </w:rPr>
+        <w:t>http://www.bioinformatics.org/wiki/</w:t>
+      </w:r>
+      <w:r>
+        <w:rPr>
+          <w:sz w:val="24"/>
+          <w:szCs w:val="24"/>
+        </w:rPr>
+        <w:t>), and the Links Directory at Bioinformatics.ca (</w:t>
+      </w:r>
+      <w:r>
+        <w:rPr>
+          <w:sz w:val="24"/>
+          <w:szCs w:val="24"/>
+        </w:rPr>
+        <w:t xml:space="preserve">[ref], </w:t>
+      </w:r>
+      <w:r>
+        <w:rPr>
+          <w:sz w:val="24"/>
+          <w:szCs w:val="24"/>
+        </w:rPr>
+        <w:t>https://bioinformatics.ca/links_directory/</w:t>
+      </w:r>
+      <w:r>
+        <w:rPr>
+          <w:sz w:val="24"/>
+          <w:szCs w:val="24"/>
+        </w:rPr>
+        <w:t>)</w:t>
+      </w:r>
+      <w:r>
+        <w:rPr>
+          <w:sz w:val="24"/>
+          <w:szCs w:val="24"/>
+        </w:rPr>
+        <w:t xml:space="preserve">, as well as NPM (Node Package Manager, </w:t>
+      </w:r>
+      <w:r>
+        <w:rPr>
+          <w:sz w:val="24"/>
+          <w:szCs w:val="24"/>
+        </w:rPr>
+        <w:t>https://www.npmjs.com/</w:t>
+      </w:r>
+      <w:r>
+        <w:rPr>
+          <w:sz w:val="24"/>
+          <w:szCs w:val="24"/>
+        </w:rPr>
+        <w:t>)</w:t>
+      </w:r>
+      <w:r>
+        <w:rPr>
+          <w:sz w:val="24"/>
+          <w:szCs w:val="24"/>
+        </w:rPr>
+        <w:t xml:space="preserve">.  </w:t>
+      </w:r>
+      <w:r>
+        <w:rPr>
+          <w:sz w:val="24"/>
+          <w:szCs w:val="24"/>
+        </w:rPr>
+        <w:t>GRNsight has been presented at scientific conferences, with slide</w:t>
+      </w:r>
+      <w:r>
+        <w:rPr>
+          <w:sz w:val="24"/>
+          <w:szCs w:val="24"/>
+        </w:rPr>
+        <w:t xml:space="preserve">s and posters available via </w:t>
+      </w:r>
+      <w:r>
+        <w:rPr>
+          <w:sz w:val="24"/>
+          <w:szCs w:val="24"/>
+        </w:rPr>
+        <w:t>SlideShare (</w:t>
+      </w:r>
+      <w:r>
+        <w:rPr>
+          <w:sz w:val="24"/>
+          <w:szCs w:val="24"/>
+        </w:rPr>
+        <w:t>http://www.slideshare.net/GRNsight</w:t>
+      </w:r>
+      <w:r>
+        <w:rPr>
+          <w:sz w:val="24"/>
+          <w:szCs w:val="24"/>
+        </w:rPr>
+        <w:t xml:space="preserve">) and with a recent talk and poster at the 2016 Bioinformatics </w:t>
+      </w:r>
+      <w:r>
+        <w:rPr>
+          <w:sz w:val="24"/>
+          <w:szCs w:val="24"/>
+        </w:rPr>
+        <w:t>Open Source Conference available via F1000 Research (</w:t>
+      </w:r>
+      <w:r>
+        <w:rPr>
+          <w:sz w:val="24"/>
+          <w:szCs w:val="24"/>
+        </w:rPr>
+        <w:t xml:space="preserve">Dahlquist KD, Fitzpatrick BG, Dionisio JDN </w:t>
+      </w:r>
+      <w:r>
+        <w:rPr>
+          <w:rStyle w:val="Emphasis"/>
+          <w:sz w:val="24"/>
+          <w:szCs w:val="24"/>
+        </w:rPr>
+        <w:t>et al.</w:t>
+      </w:r>
+      <w:r>
+        <w:rPr>
+          <w:sz w:val="24"/>
+          <w:szCs w:val="24"/>
+        </w:rPr>
+        <w:t xml:space="preserve"> GRNmap and GRNsight: open source software for dynamical systems modeling and visualization of medium-scale gene regulatory networks [v1; not peer reviewed]. </w:t>
+      </w:r>
+      <w:r>
+        <w:rPr>
+          <w:i/>
+          <w:iCs/>
+          <w:sz w:val="24"/>
+          <w:szCs w:val="24"/>
+        </w:rPr>
+        <w:t>F1000Research</w:t>
+      </w:r>
+      <w:r>
+        <w:rPr>
+          <w:sz w:val="24"/>
+          <w:szCs w:val="24"/>
+        </w:rPr>
+        <w:t xml:space="preserve"> 2016, </w:t>
+      </w:r>
+      <w:r>
+        <w:rPr>
+          <w:b/>
+          <w:bCs/>
+          <w:sz w:val="24"/>
+          <w:szCs w:val="24"/>
+        </w:rPr>
+        <w:t>5</w:t>
+      </w:r>
+      <w:r>
+        <w:rPr>
+          <w:sz w:val="24"/>
+          <w:szCs w:val="24"/>
+        </w:rPr>
+        <w:t xml:space="preserve">(ISCB Comm J):1637 (slides) (doi: </w:t>
+      </w:r>
+      <w:hyperlink r:id="rId8" w:tgtFrame="_blank" w:history="1">
+        <w:r>
+          <w:rPr>
+            <w:rStyle w:val="Hyperlink"/>
+            <w:sz w:val="24"/>
+            <w:szCs w:val="24"/>
+          </w:rPr>
+          <w:t>10.7490/f1000research.1112534.1</w:t>
+        </w:r>
+      </w:hyperlink>
+      <w:r>
+        <w:rPr>
+          <w:sz w:val="24"/>
+          <w:szCs w:val="24"/>
+        </w:rPr>
+        <w:t xml:space="preserve"> and </w:t>
+      </w:r>
+      <w:r>
+        <w:rPr>
+          <w:sz w:val="24"/>
+          <w:szCs w:val="24"/>
+        </w:rPr>
+        <w:t xml:space="preserve">Dahlquist KD, Fitzpatrick BG, Dionisio JDN </w:t>
+      </w:r>
+      <w:r>
+        <w:rPr>
+          <w:rStyle w:val="Emphasis"/>
+          <w:sz w:val="24"/>
+          <w:szCs w:val="24"/>
+        </w:rPr>
+        <w:t>et al.</w:t>
+      </w:r>
+      <w:r>
+        <w:rPr>
+          <w:sz w:val="24"/>
+          <w:szCs w:val="24"/>
+        </w:rPr>
+        <w:t xml:space="preserve"> GRNmap and GRNsight: open source software for dynamical systems modeling and visualization of medium-scale gene regulatory networks [v1; not peer reviewed]. </w:t>
+      </w:r>
+      <w:r>
+        <w:rPr>
+          <w:i/>
+          <w:iCs/>
+          <w:sz w:val="24"/>
+          <w:szCs w:val="24"/>
+        </w:rPr>
+        <w:t>F1000Research</w:t>
+      </w:r>
+      <w:r>
+        <w:rPr>
+          <w:sz w:val="24"/>
+          <w:szCs w:val="24"/>
+        </w:rPr>
+        <w:t xml:space="preserve"> 2016, </w:t>
+      </w:r>
+      <w:r>
+        <w:rPr>
+          <w:b/>
+          <w:bCs/>
+          <w:sz w:val="24"/>
+          <w:szCs w:val="24"/>
+        </w:rPr>
+        <w:t>5</w:t>
+      </w:r>
+      <w:r>
+        <w:rPr>
+          <w:sz w:val="24"/>
+          <w:szCs w:val="24"/>
+        </w:rPr>
+        <w:t xml:space="preserve">(ISCB Comm J):1618 (poster) (doi: </w:t>
+      </w:r>
+      <w:hyperlink r:id="rId9" w:tgtFrame="_blank" w:history="1">
+        <w:r>
+          <w:rPr>
+            <w:rStyle w:val="Hyperlink"/>
+            <w:sz w:val="24"/>
+            <w:szCs w:val="24"/>
+          </w:rPr>
+          <w:t>10.7490/f1000research.1112518.1</w:t>
+        </w:r>
+      </w:hyperlink>
+      <w:r>
+        <w:rPr>
+          <w:sz w:val="24"/>
+          <w:szCs w:val="24"/>
+        </w:rPr>
+        <w:t>))</w:t>
+      </w:r>
+      <w:r>
+        <w:rPr>
+          <w:sz w:val="24"/>
+          <w:szCs w:val="24"/>
+        </w:rPr>
+        <w:t>.  We have paid special care to the meta data associated with our web site to increase its Findability via Google search.  And of course, with the publication of this article, GRNsight is Findable in literature databases.  With the inclusion of the site and repository URL in the abstract, the code is findable by automated text mining [ref].</w:t>
+      </w:r>
+      <w:r>
+        <w:rPr>
+          <w:sz w:val="24"/>
+          <w:szCs w:val="24"/>
+        </w:rPr>
+        <w:t xml:space="preserve">  The Findable guiding principle states that meta data and data should have a globally unique and persistent identifier (Wilkinson et al. 2016).  In terms of software, this would be the version.  Because we utilize the GitHub release mechanism, code is tagged with a version and each version is available from the release page (</w:t>
+      </w:r>
+      <w:r>
+        <w:rPr>
+          <w:sz w:val="24"/>
+          <w:szCs w:val="24"/>
+        </w:rPr>
+        <w:t>https://github.com/dondi/GRNsight/releases</w:t>
+      </w:r>
+      <w:r>
+        <w:rPr>
+          <w:sz w:val="24"/>
+          <w:szCs w:val="24"/>
+        </w:rPr>
+        <w:t xml:space="preserve">).  Because GRNsight does not interact directly with </w:t>
+      </w:r>
+      <w:r>
+        <w:rPr>
+          <w:sz w:val="24"/>
+          <w:szCs w:val="24"/>
+        </w:rPr>
+        <w:lastRenderedPageBreak/>
+        <w:t>a data repository, it is up to individual users to make sure that their data is FAIR compliant with the Findable principle.</w:t>
+      </w:r>
+      <w:r>
+        <w:rPr>
+          <w:sz w:val="24"/>
+          <w:szCs w:val="24"/>
+        </w:rPr>
+        <w:t xml:space="preserve">  One could argue that by being “yet another” network visualization tool in a crowded domain (recall 47 other tools recorded by Pavlopoulos et al. 2015), GRNsight is contributing to a Findability problem for users in the sense that it contributes more “hay” to the needle in a haystack problem of finding the right tool for the job.  However, we hope that by the actions we have taken, the benefits of adding GRNsight to the diverse pool of network visualization software outweighs the detriments.</w:t>
+      </w:r>
+    </w:p>
+    <w:p>
+      <w:pPr>
+        <w:pStyle w:val="Heading3"/>
+        <w:rPr>
+          <w:rFonts w:ascii="Times New Roman" w:hAnsi="Times New Roman" w:cs="Times New Roman"/>
+          <w:color w:val="000000" w:themeColor="text1"/>
+        </w:rPr>
+      </w:pPr>
+      <w:r>
+        <w:rPr>
+          <w:rFonts w:ascii="Times New Roman" w:hAnsi="Times New Roman" w:cs="Times New Roman"/>
+          <w:color w:val="000000" w:themeColor="text1"/>
+        </w:rPr>
+        <w:t>Accessible</w:t>
+      </w:r>
+    </w:p>
+    <w:p>
+      <w:pPr>
+        <w:spacing w:before="240" w:after="240" w:line="480" w:lineRule="auto"/>
+        <w:rPr>
+          <w:sz w:val="24"/>
+          <w:szCs w:val="24"/>
+        </w:rPr>
+      </w:pPr>
+      <w:r>
+        <w:rPr>
+          <w:sz w:val="24"/>
+          <w:szCs w:val="24"/>
+        </w:rPr>
+        <w:tab/>
+        <w:t xml:space="preserve">As noted in the section on Availability, </w:t>
+      </w:r>
+      <w:r>
+        <w:rPr>
+          <w:sz w:val="24"/>
+          <w:szCs w:val="24"/>
+        </w:rPr>
+        <w:t xml:space="preserve">the </w:t>
+      </w:r>
+      <w:r>
+        <w:rPr>
+          <w:sz w:val="24"/>
+          <w:szCs w:val="24"/>
+        </w:rPr>
+        <w:t xml:space="preserve">GRNsight </w:t>
+      </w:r>
+      <w:r>
+        <w:rPr>
+          <w:sz w:val="24"/>
+          <w:szCs w:val="24"/>
+        </w:rPr>
+        <w:t xml:space="preserve">web application </w:t>
+      </w:r>
+      <w:r>
+        <w:rPr>
+          <w:sz w:val="24"/>
+          <w:szCs w:val="24"/>
+        </w:rPr>
+        <w:t xml:space="preserve">is accessible because </w:t>
+      </w:r>
+      <w:r>
+        <w:rPr>
+          <w:sz w:val="24"/>
+          <w:szCs w:val="24"/>
+        </w:rPr>
+        <w:t xml:space="preserve">it </w:t>
+      </w:r>
+      <w:r>
+        <w:rPr>
+          <w:sz w:val="24"/>
+          <w:szCs w:val="24"/>
+        </w:rPr>
+        <w:t>is free and open to all users</w:t>
+      </w:r>
+      <w:r>
+        <w:rPr>
+          <w:sz w:val="24"/>
+          <w:szCs w:val="24"/>
+        </w:rPr>
+        <w:t>,</w:t>
+      </w:r>
+      <w:r>
+        <w:rPr>
+          <w:sz w:val="24"/>
+          <w:szCs w:val="24"/>
+        </w:rPr>
+        <w:t xml:space="preserve"> and</w:t>
+      </w:r>
+      <w:r>
+        <w:rPr>
+          <w:sz w:val="24"/>
+          <w:szCs w:val="24"/>
+        </w:rPr>
+        <w:t xml:space="preserve"> there is no login requirement.  </w:t>
+      </w:r>
+      <w:r>
+        <w:rPr>
+          <w:sz w:val="24"/>
+          <w:szCs w:val="24"/>
+        </w:rPr>
+        <w:t>The source code is available under the open source BSD license and can be npm installed (given the caveat that the user must be able to support</w:t>
+      </w:r>
+      <w:r>
+        <w:rPr>
+          <w:sz w:val="24"/>
+          <w:szCs w:val="24"/>
+        </w:rPr>
+        <w:t xml:space="preserve"> the GRNsight client-server set</w:t>
+      </w:r>
+      <w:r>
+        <w:rPr>
+          <w:sz w:val="24"/>
+          <w:szCs w:val="24"/>
+        </w:rPr>
+        <w:t>up).  The longevity of GRNsight is partially tied to the longevity of the GitHub repository itself, although the authors maintain local backups.  Again, b</w:t>
+      </w:r>
+      <w:r>
+        <w:rPr>
+          <w:sz w:val="24"/>
+          <w:szCs w:val="24"/>
+        </w:rPr>
+        <w:t xml:space="preserve">ecause GRNsight does not interact directly with a data repository, it is up to individual users to make sure that their data is FAIR compliant with the </w:t>
+      </w:r>
+      <w:r>
+        <w:rPr>
+          <w:sz w:val="24"/>
+          <w:szCs w:val="24"/>
+        </w:rPr>
+        <w:t>Accessible</w:t>
+      </w:r>
+      <w:r>
+        <w:rPr>
+          <w:sz w:val="24"/>
+          <w:szCs w:val="24"/>
+        </w:rPr>
+        <w:t xml:space="preserve"> principle.</w:t>
+      </w:r>
+      <w:r>
+        <w:rPr>
+          <w:sz w:val="24"/>
+          <w:szCs w:val="24"/>
+        </w:rPr>
+        <w:t xml:space="preserve">  Since GRNsight does not have any security</w:t>
+      </w:r>
+      <w:r>
+        <w:rPr>
+          <w:sz w:val="24"/>
+          <w:szCs w:val="24"/>
+        </w:rPr>
+        <w:t xml:space="preserve"> [authentication?]</w:t>
+      </w:r>
+      <w:r>
+        <w:rPr>
+          <w:sz w:val="24"/>
+          <w:szCs w:val="24"/>
+        </w:rPr>
+        <w:t xml:space="preserve"> procedures (e.g., login for registered users), it is not recommended that sensitive </w:t>
+      </w:r>
+      <w:r>
+        <w:rPr>
+          <w:sz w:val="24"/>
+          <w:szCs w:val="24"/>
+        </w:rPr>
+        <w:t>data be uploaded to our GRNsight server.  However, users who wish to visualize sensitive data could run a local instance of the GRNsight client-server setup.</w:t>
+      </w:r>
+    </w:p>
+    <w:p>
+      <w:pPr>
+        <w:pStyle w:val="Heading3"/>
+        <w:rPr>
+          <w:rFonts w:ascii="Times New Roman" w:hAnsi="Times New Roman" w:cs="Times New Roman"/>
+          <w:color w:val="000000" w:themeColor="text1"/>
+        </w:rPr>
+      </w:pPr>
+      <w:r>
+        <w:rPr>
+          <w:rFonts w:ascii="Times New Roman" w:hAnsi="Times New Roman" w:cs="Times New Roman"/>
+          <w:color w:val="000000" w:themeColor="text1"/>
+        </w:rPr>
+        <w:t>Interoperable</w:t>
+      </w:r>
+    </w:p>
+    <w:p>
+      <w:pPr>
+        <w:spacing w:before="240" w:after="240" w:line="480" w:lineRule="auto"/>
+        <w:ind w:firstLine="720"/>
+        <w:rPr>
+          <w:sz w:val="24"/>
+          <w:szCs w:val="24"/>
+        </w:rPr>
+      </w:pPr>
+      <w:r>
+        <w:rPr>
+          <w:sz w:val="24"/>
+          <w:szCs w:val="24"/>
+        </w:rPr>
+        <w:t xml:space="preserve">As software, GRNsight is </w:t>
+      </w:r>
+      <w:r>
+        <w:rPr>
+          <w:i/>
+          <w:sz w:val="24"/>
+          <w:szCs w:val="24"/>
+        </w:rPr>
+        <w:t>not</w:t>
+      </w:r>
+      <w:r>
+        <w:rPr>
+          <w:sz w:val="24"/>
+          <w:szCs w:val="24"/>
+        </w:rPr>
+        <w:t xml:space="preserve"> Interoperable in the sense that it interacts directly with other software or databases, as, for example, Cytoscape does with xx database or </w:t>
+      </w:r>
+      <w:r>
+        <w:rPr>
+          <w:sz w:val="24"/>
+          <w:szCs w:val="24"/>
+        </w:rPr>
+        <w:t xml:space="preserve">individual </w:t>
+      </w:r>
+      <w:r>
+        <w:rPr>
+          <w:sz w:val="24"/>
+          <w:szCs w:val="24"/>
+        </w:rPr>
+        <w:t xml:space="preserve">Cytoscape apps (formerly plugins) [ref].  However, GRNsight </w:t>
+      </w:r>
+      <w:r>
+        <w:rPr>
+          <w:i/>
+          <w:sz w:val="24"/>
+          <w:szCs w:val="24"/>
+        </w:rPr>
+        <w:t>is</w:t>
+      </w:r>
+      <w:r>
+        <w:rPr>
+          <w:sz w:val="24"/>
+          <w:szCs w:val="24"/>
+        </w:rPr>
+        <w:t xml:space="preserve"> Interoperable in the sense that it </w:t>
+      </w:r>
+      <w:r>
+        <w:rPr>
+          <w:sz w:val="24"/>
+          <w:szCs w:val="24"/>
+        </w:rPr>
+        <w:lastRenderedPageBreak/>
+        <w:t xml:space="preserve">can receive and pass data from and to other programs.  In this latter sense, this section could </w:t>
+      </w:r>
+      <w:r>
+        <w:rPr>
+          <w:sz w:val="24"/>
+          <w:szCs w:val="24"/>
+        </w:rPr>
+        <w:t xml:space="preserve">just as </w:t>
+      </w:r>
+      <w:r>
+        <w:rPr>
+          <w:sz w:val="24"/>
+          <w:szCs w:val="24"/>
+        </w:rPr>
+        <w:t xml:space="preserve">easily have been entitled, </w:t>
+      </w:r>
+      <w:r>
+        <w:rPr>
+          <w:sz w:val="24"/>
+          <w:szCs w:val="24"/>
+        </w:rPr>
+        <w:t>“95% of bioinformatics is getting your data into the right file format.”</w:t>
+      </w:r>
+      <w:r>
+        <w:rPr>
+          <w:sz w:val="24"/>
+          <w:szCs w:val="24"/>
+        </w:rPr>
+        <w:t xml:space="preserve">  </w:t>
+      </w:r>
+      <w:r>
+        <w:rPr>
+          <w:sz w:val="24"/>
+          <w:szCs w:val="24"/>
+        </w:rPr>
+        <w:t>Indeed, o</w:t>
+      </w:r>
+      <w:r>
+        <w:rPr>
+          <w:sz w:val="24"/>
+          <w:szCs w:val="24"/>
+        </w:rPr>
+        <w:t xml:space="preserve">ne of the original motivations and requirements for GRNsight was to seamlessly read and display weighted GRNs that were output as Excel workbooks from the GRNmap modeling </w:t>
+      </w:r>
+      <w:r>
+        <w:rPr>
+          <w:sz w:val="24"/>
+          <w:szCs w:val="24"/>
+        </w:rPr>
+        <w:t xml:space="preserve">MATLAB </w:t>
+      </w:r>
+      <w:r>
+        <w:rPr>
+          <w:sz w:val="24"/>
+          <w:szCs w:val="24"/>
+        </w:rPr>
+        <w:t xml:space="preserve">package (Dahlquist et al. 2015, </w:t>
+      </w:r>
+      <w:r>
+        <w:rPr>
+          <w:sz w:val="24"/>
+          <w:szCs w:val="24"/>
+        </w:rPr>
+        <w:t>http://kdahlquist.github.io/GRNmap/</w:t>
+      </w:r>
+      <w:r>
+        <w:rPr>
+          <w:sz w:val="24"/>
+          <w:szCs w:val="24"/>
+        </w:rPr>
+        <w:t xml:space="preserve">).  </w:t>
+      </w:r>
+      <w:r>
+        <w:rPr>
+          <w:sz w:val="24"/>
+          <w:szCs w:val="24"/>
+        </w:rPr>
+        <w:t xml:space="preserve">However, as this is a specialized use case, we have recently implemented the ability for </w:t>
+      </w:r>
+      <w:r>
+        <w:rPr>
+          <w:sz w:val="24"/>
+          <w:szCs w:val="24"/>
+        </w:rPr>
+        <w:t xml:space="preserve">GRNsight </w:t>
+      </w:r>
+      <w:r>
+        <w:rPr>
+          <w:sz w:val="24"/>
+          <w:szCs w:val="24"/>
+        </w:rPr>
+        <w:t xml:space="preserve">to </w:t>
+      </w:r>
+      <w:r>
+        <w:rPr>
+          <w:sz w:val="24"/>
+          <w:szCs w:val="24"/>
+        </w:rPr>
+        <w:t>import and export data in SIF (</w:t>
+      </w:r>
+      <w:r>
+        <w:rPr>
+          <w:i/>
+          <w:sz w:val="24"/>
+          <w:szCs w:val="24"/>
+        </w:rPr>
+        <w:t>http://manual.cytoscape.org/en/stable/Supported_Network_File_Formats.html#sif-format</w:t>
+      </w:r>
+      <w:r>
+        <w:rPr>
+          <w:sz w:val="24"/>
+          <w:szCs w:val="24"/>
+        </w:rPr>
+        <w:t>) and GraphML format</w:t>
+      </w:r>
+      <w:r>
+        <w:rPr>
+          <w:sz w:val="24"/>
+          <w:szCs w:val="24"/>
+        </w:rPr>
+        <w:t xml:space="preserve"> </w:t>
+      </w:r>
+      <w:r>
+        <w:rPr>
+          <w:sz w:val="24"/>
+          <w:szCs w:val="24"/>
+        </w:rPr>
+        <w:t>(</w:t>
+      </w:r>
+      <w:r>
+        <w:rPr>
+          <w:i/>
+          <w:sz w:val="24"/>
+          <w:szCs w:val="24"/>
+        </w:rPr>
+        <w:t>http://graphml.graphdrawing.org/</w:t>
+      </w:r>
+      <w:r>
+        <w:rPr>
+          <w:sz w:val="24"/>
+          <w:szCs w:val="24"/>
+        </w:rPr>
+        <w:t xml:space="preserve">, </w:t>
+      </w:r>
+      <w:r>
+        <w:rPr>
+          <w:sz w:val="24"/>
+          <w:szCs w:val="24"/>
+        </w:rPr>
+        <w:t xml:space="preserve">Brandes, U., Eiglsperger, M., Herman, I., Himsolt, M., &amp; Marshall, M. S. (2001, September). GraphML progress report structural layer proposal. In </w:t>
+      </w:r>
+      <w:r>
+        <w:rPr>
+          <w:i/>
+          <w:iCs/>
+          <w:sz w:val="24"/>
+          <w:szCs w:val="24"/>
+        </w:rPr>
+        <w:t>International Symposium on Graph Drawing</w:t>
+      </w:r>
+      <w:r>
+        <w:rPr>
+          <w:sz w:val="24"/>
+          <w:szCs w:val="24"/>
+        </w:rPr>
+        <w:t xml:space="preserve"> (pp. 501-512). Springer Berlin Heidelberg</w:t>
+      </w:r>
+      <w:r>
+        <w:rPr>
+          <w:sz w:val="24"/>
+          <w:szCs w:val="24"/>
+        </w:rPr>
+        <w:t>)</w:t>
+      </w:r>
+      <w:r>
+        <w:rPr>
+          <w:sz w:val="24"/>
+          <w:szCs w:val="24"/>
+        </w:rPr>
+        <w:t xml:space="preserve">, </w:t>
+      </w:r>
+      <w:r>
+        <w:rPr>
+          <w:sz w:val="24"/>
+          <w:szCs w:val="24"/>
+        </w:rPr>
+        <w:t xml:space="preserve">facilitating movement of data between GRNsight and other network visualization and analysis programs.  </w:t>
+      </w:r>
+      <w:r>
+        <w:rPr>
+          <w:sz w:val="24"/>
+          <w:szCs w:val="24"/>
+        </w:rPr>
+        <w:t>Thus, we are in a position to comment</w:t>
+      </w:r>
+      <w:r>
+        <w:rPr>
+          <w:sz w:val="24"/>
+          <w:szCs w:val="24"/>
+        </w:rPr>
+        <w:t xml:space="preserve"> on these two formats with respect to</w:t>
+      </w:r>
+      <w:r>
+        <w:rPr>
+          <w:sz w:val="24"/>
+          <w:szCs w:val="24"/>
+        </w:rPr>
+        <w:t xml:space="preserve"> the finer points of data I</w:t>
+      </w:r>
+      <w:r>
+        <w:rPr>
+          <w:sz w:val="24"/>
+          <w:szCs w:val="24"/>
+        </w:rPr>
+        <w:t>nteroperability, including 1) metadata and data use a formal, accessible, shared, and broadly applicable language for knowledge representation; 2) metadata and data use vocabularies that follow the FAIR principles; and 3) metadata and data include qualified references to other metadata and data (quoted from Wilkinson et al. 2016)</w:t>
+      </w:r>
+      <w:r>
+        <w:rPr>
+          <w:sz w:val="24"/>
+          <w:szCs w:val="24"/>
+        </w:rPr>
+        <w:t xml:space="preserve">.  </w:t>
+      </w:r>
+    </w:p>
+    <w:p>
+      <w:pPr>
+        <w:spacing w:before="240" w:after="240" w:line="480" w:lineRule="auto"/>
+        <w:ind w:firstLine="720"/>
+        <w:rPr>
+          <w:sz w:val="24"/>
+          <w:szCs w:val="24"/>
+        </w:rPr>
+      </w:pPr>
+      <w:r>
+        <w:rPr>
+          <w:sz w:val="24"/>
+          <w:szCs w:val="24"/>
+        </w:rPr>
+        <w:t>When we im</w:t>
+      </w:r>
+      <w:r>
+        <w:rPr>
+          <w:sz w:val="24"/>
+          <w:szCs w:val="24"/>
+        </w:rPr>
+        <w:t>plemented import and export for the</w:t>
+      </w:r>
+      <w:r>
+        <w:rPr>
+          <w:sz w:val="24"/>
+          <w:szCs w:val="24"/>
+        </w:rPr>
+        <w:t xml:space="preserve"> SIF and GraphML format</w:t>
+      </w:r>
+      <w:r>
+        <w:rPr>
+          <w:sz w:val="24"/>
+          <w:szCs w:val="24"/>
+        </w:rPr>
+        <w:t>s</w:t>
+      </w:r>
+      <w:r>
+        <w:rPr>
+          <w:sz w:val="24"/>
+          <w:szCs w:val="24"/>
+        </w:rPr>
+        <w:t>, we en</w:t>
+      </w:r>
+      <w:r>
+        <w:rPr>
+          <w:sz w:val="24"/>
+          <w:szCs w:val="24"/>
+        </w:rPr>
+        <w:t>countered issues</w:t>
+      </w:r>
+      <w:r>
+        <w:rPr>
+          <w:sz w:val="24"/>
+          <w:szCs w:val="24"/>
+        </w:rPr>
+        <w:t xml:space="preserve"> due to the flexibility with which the formats are specified that required design decisions that may</w:t>
+      </w:r>
+      <w:r>
+        <w:rPr>
+          <w:sz w:val="24"/>
+          <w:szCs w:val="24"/>
+        </w:rPr>
+        <w:t>,</w:t>
+      </w:r>
+      <w:r>
+        <w:rPr>
+          <w:sz w:val="24"/>
+          <w:szCs w:val="24"/>
+        </w:rPr>
+        <w:t xml:space="preserve"> </w:t>
+      </w:r>
+      <w:r>
+        <w:rPr>
+          <w:sz w:val="24"/>
+          <w:szCs w:val="24"/>
+        </w:rPr>
+        <w:t xml:space="preserve">in turn, </w:t>
+      </w:r>
+      <w:r>
+        <w:rPr>
+          <w:sz w:val="24"/>
+          <w:szCs w:val="24"/>
+        </w:rPr>
+        <w:t xml:space="preserve">restrict compatibility with software </w:t>
+      </w:r>
+      <w:r>
+        <w:rPr>
+          <w:sz w:val="24"/>
+          <w:szCs w:val="24"/>
+        </w:rPr>
+        <w:t>with which we did not test.</w:t>
+      </w:r>
+      <w:r>
+        <w:rPr>
+          <w:sz w:val="24"/>
+          <w:szCs w:val="24"/>
+        </w:rPr>
+        <w:t xml:space="preserve">  For example, </w:t>
+      </w:r>
+      <w:r>
+        <w:rPr>
+          <w:sz w:val="24"/>
+          <w:szCs w:val="24"/>
+        </w:rPr>
+        <w:t xml:space="preserve">the </w:t>
+      </w:r>
+      <w:r>
+        <w:rPr>
+          <w:sz w:val="24"/>
+          <w:szCs w:val="24"/>
+        </w:rPr>
+        <w:t>SIF</w:t>
+      </w:r>
+      <w:r>
+        <w:rPr>
+          <w:sz w:val="24"/>
+          <w:szCs w:val="24"/>
+        </w:rPr>
+        <w:t xml:space="preserve"> format as</w:t>
+      </w:r>
+      <w:r>
+        <w:rPr>
+          <w:sz w:val="24"/>
+          <w:szCs w:val="24"/>
+        </w:rPr>
+        <w:t xml:space="preserve"> described in the documentation for Cytoscape 3.4.0, offers quite a bit of flexibility, including </w:t>
+      </w:r>
+      <w:r>
+        <w:rPr>
+          <w:sz w:val="24"/>
+          <w:szCs w:val="24"/>
+        </w:rPr>
+        <w:t xml:space="preserve">choice of </w:t>
+      </w:r>
+      <w:r>
+        <w:rPr>
+          <w:sz w:val="24"/>
+          <w:szCs w:val="24"/>
+        </w:rPr>
+        <w:t xml:space="preserve">delimiter (space vs. tab), </w:t>
+      </w:r>
+      <w:r>
+        <w:rPr>
+          <w:sz w:val="24"/>
+          <w:szCs w:val="24"/>
+        </w:rPr>
+        <w:t>denoting</w:t>
+      </w:r>
+      <w:r>
+        <w:rPr>
+          <w:sz w:val="24"/>
+          <w:szCs w:val="24"/>
+        </w:rPr>
+        <w:t xml:space="preserve"> a pairwise </w:t>
+      </w:r>
+      <w:r>
+        <w:rPr>
+          <w:sz w:val="24"/>
+          <w:szCs w:val="24"/>
+        </w:rPr>
+        <w:t>list of interactions v</w:t>
+      </w:r>
+      <w:r>
+        <w:rPr>
+          <w:sz w:val="24"/>
+          <w:szCs w:val="24"/>
+        </w:rPr>
+        <w:t>er</w:t>
+      </w:r>
+      <w:r>
+        <w:rPr>
+          <w:sz w:val="24"/>
+          <w:szCs w:val="24"/>
+        </w:rPr>
+        <w:t>s</w:t>
+      </w:r>
+      <w:r>
+        <w:rPr>
+          <w:sz w:val="24"/>
+          <w:szCs w:val="24"/>
+        </w:rPr>
+        <w:t>us</w:t>
+      </w:r>
+      <w:r>
+        <w:rPr>
+          <w:sz w:val="24"/>
+          <w:szCs w:val="24"/>
+        </w:rPr>
+        <w:t xml:space="preserve"> concatenating</w:t>
+      </w:r>
+      <w:r>
+        <w:rPr>
+          <w:sz w:val="24"/>
+          <w:szCs w:val="24"/>
+        </w:rPr>
+        <w:t xml:space="preserve"> all the interactions to the same node on the same line</w:t>
+      </w:r>
+      <w:r>
+        <w:rPr>
+          <w:sz w:val="24"/>
+          <w:szCs w:val="24"/>
+        </w:rPr>
+        <w:t xml:space="preserve">, and </w:t>
+      </w:r>
+      <w:r>
+        <w:rPr>
+          <w:sz w:val="24"/>
+          <w:szCs w:val="24"/>
+        </w:rPr>
+        <w:t xml:space="preserve">the </w:t>
+      </w:r>
+      <w:r>
+        <w:rPr>
+          <w:sz w:val="24"/>
+          <w:szCs w:val="24"/>
+        </w:rPr>
+        <w:t xml:space="preserve">choice of </w:t>
+      </w:r>
+      <w:r>
+        <w:rPr>
+          <w:sz w:val="24"/>
+          <w:szCs w:val="24"/>
+        </w:rPr>
+        <w:lastRenderedPageBreak/>
+        <w:t xml:space="preserve">relationship type (any string).  </w:t>
+      </w:r>
+      <w:r>
+        <w:rPr>
+          <w:sz w:val="24"/>
+          <w:szCs w:val="24"/>
+        </w:rPr>
+        <w:t>While GRNsight strives to read any SI</w:t>
+      </w:r>
+      <w:r>
+        <w:rPr>
+          <w:sz w:val="24"/>
+          <w:szCs w:val="24"/>
+        </w:rPr>
+        <w:t>F file, we restricted our export</w:t>
+      </w:r>
+      <w:r>
+        <w:rPr>
+          <w:sz w:val="24"/>
+          <w:szCs w:val="24"/>
+        </w:rPr>
+        <w:t xml:space="preserve"> format to tab-delimited, pairwise interactions, and a single relationship type </w:t>
+      </w:r>
+      <w:r>
+        <w:rPr>
+          <w:sz w:val="24"/>
+          <w:szCs w:val="24"/>
+        </w:rPr>
+        <w:t xml:space="preserve">(“pd” for “protein </w:t>
+      </w:r>
+      <w:r>
+        <w:rPr>
+          <w:sz w:val="24"/>
+          <w:szCs w:val="24"/>
+        </w:rPr>
+        <w:sym w:font="Wingdings" w:char="F0E0"/>
+      </w:r>
+      <w:r>
+        <w:rPr>
+          <w:sz w:val="24"/>
+          <w:szCs w:val="24"/>
+        </w:rPr>
+        <w:t xml:space="preserve"> DNA”) </w:t>
+      </w:r>
+      <w:r>
+        <w:rPr>
+          <w:sz w:val="24"/>
+          <w:szCs w:val="24"/>
+        </w:rPr>
+        <w:t xml:space="preserve">for unweighted networks.  </w:t>
+      </w:r>
+      <w:r>
+        <w:rPr>
+          <w:sz w:val="24"/>
+          <w:szCs w:val="24"/>
+        </w:rPr>
+        <w:t xml:space="preserve">For weighted networks, GRNsight exports the weight value as the relationship type.  </w:t>
+      </w:r>
+      <w:r>
+        <w:rPr>
+          <w:sz w:val="24"/>
+          <w:szCs w:val="24"/>
+        </w:rPr>
+        <w:t>The a</w:t>
+      </w:r>
+      <w:r>
+        <w:rPr>
+          <w:sz w:val="24"/>
+          <w:szCs w:val="24"/>
+        </w:rPr>
+        <w:t xml:space="preserve">dvantage </w:t>
+      </w:r>
+      <w:r>
+        <w:rPr>
+          <w:sz w:val="24"/>
+          <w:szCs w:val="24"/>
+        </w:rPr>
+        <w:t>of SIF is that it is a simple text format; the main disadvantage is that all</w:t>
+      </w:r>
+      <w:r>
+        <w:rPr>
+          <w:sz w:val="24"/>
+          <w:szCs w:val="24"/>
+        </w:rPr>
+        <w:t xml:space="preserve"> it is really intended to encode is the interact</w:t>
+      </w:r>
+      <w:r>
+        <w:rPr>
+          <w:sz w:val="24"/>
+          <w:szCs w:val="24"/>
+        </w:rPr>
+        <w:t>i</w:t>
+      </w:r>
+      <w:r>
+        <w:rPr>
+          <w:sz w:val="24"/>
+          <w:szCs w:val="24"/>
+        </w:rPr>
+        <w:t xml:space="preserve">on </w:t>
+      </w:r>
+      <w:r>
+        <w:rPr>
+          <w:sz w:val="24"/>
+          <w:szCs w:val="24"/>
+        </w:rPr>
+        <w:t>between two nodes</w:t>
+      </w:r>
+      <w:r>
+        <w:rPr>
+          <w:sz w:val="24"/>
+          <w:szCs w:val="24"/>
+        </w:rPr>
+        <w:t xml:space="preserve">, which makes including </w:t>
+      </w:r>
+      <w:r>
+        <w:rPr>
+          <w:sz w:val="24"/>
+          <w:szCs w:val="24"/>
+        </w:rPr>
+        <w:t xml:space="preserve">the </w:t>
+      </w:r>
+      <w:r>
+        <w:rPr>
+          <w:sz w:val="24"/>
+          <w:szCs w:val="24"/>
+        </w:rPr>
+        <w:t xml:space="preserve">weight data </w:t>
+      </w:r>
+      <w:r>
+        <w:rPr>
+          <w:sz w:val="24"/>
+          <w:szCs w:val="24"/>
+        </w:rPr>
+        <w:t xml:space="preserve">as GRNsight does </w:t>
+      </w:r>
+      <w:r>
+        <w:rPr>
+          <w:sz w:val="24"/>
+          <w:szCs w:val="24"/>
+        </w:rPr>
+        <w:t xml:space="preserve">a kludge.  </w:t>
+      </w:r>
+      <w:r>
+        <w:rPr>
+          <w:sz w:val="24"/>
+          <w:szCs w:val="24"/>
+        </w:rPr>
+        <w:t>As a simple text format, it does not satisfy the three sub-principles of Interoperability described above (Wilkinson et al. 2016).  In particular, we were dismayed to find that no controlled vocabulary exists for the relationship type.</w:t>
+      </w:r>
+      <w:bookmarkStart w:id="0" w:name="_GoBack"/>
+      <w:bookmarkEnd w:id="0"/>
+    </w:p>
+    <w:p>
+      <w:pPr>
+        <w:spacing w:before="240" w:after="240" w:line="480" w:lineRule="auto"/>
+        <w:ind w:firstLine="720"/>
+        <w:rPr>
+          <w:sz w:val="24"/>
+          <w:szCs w:val="24"/>
+        </w:rPr>
+      </w:pPr>
+      <w:r>
+        <w:rPr>
+          <w:sz w:val="24"/>
+          <w:szCs w:val="24"/>
+        </w:rPr>
+        <w:t>GraphML has an entry in the biosharing.org registry of standards, but as of this writing is an unclaimed, automatically-generated entry.  We are not using a bunch of options (nested networks, undirected networks), but encountered an issue with ID.  In the GRNsight-native Excel format, transcription factors must be unique in the column and row and serve both as a unique ID for that node and the node label.  In two implementations of GraphML import/export that we tested with Cytoscape and yED, the node ID was separate from the node label and not editable by the user.  This leads to a situation where the same label could be assigned to nodes with different IDs and an issue for correct display of the network in GRNsight.  We are not attempting to export any layout information, just data.</w:t>
+      </w:r>
+    </w:p>
+    <w:p>
+      <w:pPr>
+        <w:pStyle w:val="Heading3"/>
+        <w:rPr>
+          <w:rFonts w:ascii="Times New Roman" w:hAnsi="Times New Roman" w:cs="Times New Roman"/>
+          <w:color w:val="000000" w:themeColor="text1"/>
+        </w:rPr>
+      </w:pPr>
+      <w:r>
+        <w:rPr>
+          <w:rFonts w:ascii="Times New Roman" w:hAnsi="Times New Roman" w:cs="Times New Roman"/>
+          <w:color w:val="000000" w:themeColor="text1"/>
+        </w:rPr>
+        <w:t>Reusable</w:t>
+      </w:r>
+    </w:p>
+    <w:p>
+      <w:pPr>
+        <w:spacing w:before="240" w:after="240" w:line="480" w:lineRule="auto"/>
+        <w:ind w:firstLine="720"/>
+        <w:rPr>
+          <w:sz w:val="24"/>
+          <w:szCs w:val="24"/>
+        </w:rPr>
+      </w:pPr>
+      <w:r>
+        <w:rPr>
+          <w:sz w:val="24"/>
+          <w:szCs w:val="24"/>
+        </w:rPr>
+        <w:t>Finally, GRNsight is reusable because the code is avaialable on GitHub under the open source BSD license.</w:t>
       </w:r>
     </w:p>
     <w:p>
@@ -9505,7 +10800,7 @@
       </w:r>
     </w:p>
     <w:sectPr>
-      <w:footerReference w:type="default" r:id="rId8"/>
+      <w:footerReference w:type="default" r:id="rId10"/>
       <w:pgSz w:w="12240" w:h="15840"/>
       <w:pgMar w:top="1440" w:right="1440" w:bottom="1440" w:left="1440" w:header="720" w:footer="720" w:gutter="0"/>
       <w:lnNumType w:countBy="1" w:restart="continuous"/>
@@ -9569,7 +10864,7 @@
           <w:rPr>
             <w:noProof/>
           </w:rPr>
-          <w:t>26</w:t>
+          <w:t>27</w:t>
         </w:r>
         <w:r>
           <w:rPr>
@@ -10244,6 +11539,28 @@
       <w:szCs w:val="26"/>
     </w:rPr>
   </w:style>
+  <w:style w:type="paragraph" w:styleId="Heading3">
+    <w:name w:val="heading 3"/>
+    <w:basedOn w:val="Normal"/>
+    <w:next w:val="Normal"/>
+    <w:link w:val="Heading3Char"/>
+    <w:uiPriority w:val="9"/>
+    <w:unhideWhenUsed/>
+    <w:qFormat/>
+    <w:rsid w:val="009B4CA5"/>
+    <w:pPr>
+      <w:keepNext/>
+      <w:keepLines/>
+      <w:spacing w:before="40"/>
+      <w:outlineLvl w:val="2"/>
+    </w:pPr>
+    <w:rPr>
+      <w:rFonts w:asciiTheme="majorHAnsi" w:eastAsiaTheme="majorEastAsia" w:hAnsiTheme="majorHAnsi" w:cstheme="majorBidi"/>
+      <w:color w:val="243F60" w:themeColor="accent1" w:themeShade="7F"/>
+      <w:sz w:val="24"/>
+      <w:szCs w:val="24"/>
+    </w:rPr>
+  </w:style>
   <w:style w:type="character" w:default="1" w:styleId="DefaultParagraphFont">
     <w:name w:val="Default Paragraph Font"/>
     <w:uiPriority w:val="1"/>
@@ -10477,6 +11794,30 @@
       <w:bCs/>
       <w:sz w:val="20"/>
       <w:szCs w:val="20"/>
+    </w:rPr>
+  </w:style>
+  <w:style w:type="character" w:customStyle="1" w:styleId="Heading3Char">
+    <w:name w:val="Heading 3 Char"/>
+    <w:basedOn w:val="DefaultParagraphFont"/>
+    <w:link w:val="Heading3"/>
+    <w:uiPriority w:val="9"/>
+    <w:rsid w:val="009B4CA5"/>
+    <w:rPr>
+      <w:rFonts w:asciiTheme="majorHAnsi" w:eastAsiaTheme="majorEastAsia" w:hAnsiTheme="majorHAnsi" w:cstheme="majorBidi"/>
+      <w:color w:val="243F60" w:themeColor="accent1" w:themeShade="7F"/>
+      <w:sz w:val="24"/>
+      <w:szCs w:val="24"/>
+    </w:rPr>
+  </w:style>
+  <w:style w:type="character" w:styleId="Emphasis">
+    <w:name w:val="Emphasis"/>
+    <w:basedOn w:val="DefaultParagraphFont"/>
+    <w:uiPriority w:val="20"/>
+    <w:qFormat/>
+    <w:rsid w:val="00F96A87"/>
+    <w:rPr>
+      <w:i/>
+      <w:iCs/>
     </w:rPr>
   </w:style>
 </w:styles>

</xml_diff>

<commit_message>
finish discussion of FAIR principles
</commit_message>
<xml_diff>
--- a/documents/manuscripts/peerj-computerscience-2016/revisions/GRNsight_PeerJ-CS_manuscript_2016_text-only_revised.docx
+++ b/documents/manuscripts/peerj-computerscience-2016/revisions/GRNsight_PeerJ-CS_manuscript_2016_text-only_revised.docx
@@ -2510,7 +2510,24 @@
           <w:sz w:val="24"/>
           <w:szCs w:val="24"/>
         </w:rPr>
-        <w:t>), we wanted to prioritize rendering small- to medium-scale gene regulatory networks both easily and well.  It was more important for us to create a tool that is</w:t>
+        <w:t xml:space="preserve">), we wanted to prioritize rendering small- to medium-scale gene regulatory networks both easily and well.  </w:t>
+      </w:r>
+    </w:p>
+    <w:p>
+      <w:pPr>
+        <w:spacing w:before="240" w:after="240" w:line="480" w:lineRule="auto"/>
+        <w:ind w:firstLine="720"/>
+        <w:rPr>
+          <w:sz w:val="24"/>
+          <w:szCs w:val="24"/>
+        </w:rPr>
+      </w:pPr>
+      <w:r>
+        <w:rPr>
+          <w:sz w:val="24"/>
+          <w:szCs w:val="24"/>
+        </w:rPr>
+        <w:t>It was more important for us to create a tool that is</w:t>
       </w:r>
       <w:r>
         <w:rPr>
@@ -9336,7 +9353,7 @@
     </w:p>
     <w:p>
       <w:pPr>
-        <w:pStyle w:val="Heading3"/>
+        <w:pStyle w:val="Heading4"/>
         <w:rPr>
           <w:rFonts w:ascii="Times New Roman" w:hAnsi="Times New Roman" w:cs="Times New Roman"/>
           <w:color w:val="000000" w:themeColor="text1"/>
@@ -9364,14 +9381,114 @@
           <w:sz w:val="24"/>
           <w:szCs w:val="24"/>
         </w:rPr>
-        <w:t>We have made GRNsight F</w:t>
-      </w:r>
-      <w:r>
-        <w:rPr>
-          <w:sz w:val="24"/>
-          <w:szCs w:val="24"/>
-        </w:rPr>
-        <w:t xml:space="preserve">indable by registering it with well-known </w:t>
+        <w:t>T</w:t>
+      </w:r>
+      <w:r>
+        <w:rPr>
+          <w:sz w:val="24"/>
+          <w:szCs w:val="24"/>
+        </w:rPr>
+        <w:t xml:space="preserve">he Findable guiding principle states that metadata and data should have a globally unique and persistent identifier, </w:t>
+      </w:r>
+      <w:r>
+        <w:rPr>
+          <w:sz w:val="24"/>
+          <w:szCs w:val="24"/>
+        </w:rPr>
+        <w:t xml:space="preserve">and that metadata and data should be </w:t>
+      </w:r>
+      <w:r>
+        <w:rPr>
+          <w:sz w:val="24"/>
+          <w:szCs w:val="24"/>
+        </w:rPr>
+        <w:t xml:space="preserve">registered or indexed in a searchable resource </w:t>
+      </w:r>
+      <w:r>
+        <w:rPr>
+          <w:sz w:val="24"/>
+          <w:szCs w:val="24"/>
+          <w:highlight w:val="yellow"/>
+        </w:rPr>
+        <w:t>(Wilkinson et al. 2016)</w:t>
+      </w:r>
+      <w:r>
+        <w:rPr>
+          <w:sz w:val="24"/>
+          <w:szCs w:val="24"/>
+        </w:rPr>
+        <w:t>.  In terms of software, the identifier</w:t>
+      </w:r>
+      <w:r>
+        <w:rPr>
+          <w:sz w:val="24"/>
+          <w:szCs w:val="24"/>
+        </w:rPr>
+        <w:t xml:space="preserve"> </w:t>
+      </w:r>
+      <w:r>
+        <w:rPr>
+          <w:sz w:val="24"/>
+          <w:szCs w:val="24"/>
+        </w:rPr>
+        <w:t xml:space="preserve">is the name and </w:t>
+      </w:r>
+      <w:r>
+        <w:rPr>
+          <w:sz w:val="24"/>
+          <w:szCs w:val="24"/>
+        </w:rPr>
+        <w:t xml:space="preserve">version.  Because we utilize the GitHub release mechanism, </w:t>
+      </w:r>
+      <w:r>
+        <w:rPr>
+          <w:sz w:val="24"/>
+          <w:szCs w:val="24"/>
+        </w:rPr>
+        <w:t xml:space="preserve">GRNsight </w:t>
+      </w:r>
+      <w:r>
+        <w:rPr>
+          <w:sz w:val="24"/>
+          <w:szCs w:val="24"/>
+        </w:rPr>
+        <w:t>code is tagged with a version and each version is available from the release page (</w:t>
+      </w:r>
+      <w:r>
+        <w:rPr>
+          <w:i/>
+          <w:sz w:val="24"/>
+          <w:szCs w:val="24"/>
+        </w:rPr>
+        <w:t>https://github.com/dondi/GRNsight/releases</w:t>
+      </w:r>
+      <w:r>
+        <w:rPr>
+          <w:sz w:val="24"/>
+          <w:szCs w:val="24"/>
+        </w:rPr>
+        <w:t xml:space="preserve">).  </w:t>
+      </w:r>
+      <w:r>
+        <w:rPr>
+          <w:sz w:val="24"/>
+          <w:szCs w:val="24"/>
+        </w:rPr>
+        <w:t xml:space="preserve">We have </w:t>
+      </w:r>
+      <w:r>
+        <w:rPr>
+          <w:sz w:val="24"/>
+          <w:szCs w:val="24"/>
+        </w:rPr>
+        <w:t xml:space="preserve">registered GRNsight </w:t>
+      </w:r>
+      <w:r>
+        <w:rPr>
+          <w:sz w:val="24"/>
+          <w:szCs w:val="24"/>
+        </w:rPr>
+        <w:t xml:space="preserve">with well-known </w:t>
       </w:r>
       <w:r>
         <w:rPr>
@@ -9587,7 +9704,21 @@
           <w:sz w:val="24"/>
           <w:szCs w:val="24"/>
         </w:rPr>
-        <w:t>GRNsight has been presented at scientific conferences, with slide</w:t>
+        <w:t xml:space="preserve">GRNsight has </w:t>
+      </w:r>
+      <w:r>
+        <w:rPr>
+          <w:sz w:val="24"/>
+          <w:szCs w:val="24"/>
+        </w:rPr>
+        <w:t xml:space="preserve">also </w:t>
+      </w:r>
+      <w:r>
+        <w:rPr>
+          <w:sz w:val="24"/>
+          <w:szCs w:val="24"/>
+        </w:rPr>
+        <w:t>been presented at scientific conferences, with slide</w:t>
       </w:r>
       <w:r>
         <w:rPr>
@@ -9646,14 +9777,15 @@
           <w:sz w:val="24"/>
           <w:szCs w:val="24"/>
         </w:rPr>
-        <w:t xml:space="preserve">.  We have paid special care to the metadata associated with our web site to increase its Findability via Google search.  And of course, with the publication of this article, GRNsight is Findable in literature databases.  </w:t>
-      </w:r>
-      <w:r>
-        <w:rPr>
-          <w:sz w:val="24"/>
-          <w:szCs w:val="24"/>
-        </w:rPr>
-        <w:t>Besides this everday sense of the word “findable</w:t>
+        <w:t xml:space="preserve">.  We have paid special care to the metadata associated with our web site to </w:t>
+      </w:r>
+      <w:r>
+        <w:rPr>
+          <w:sz w:val="24"/>
+          <w:szCs w:val="24"/>
+        </w:rPr>
+        <w:lastRenderedPageBreak/>
+        <w:t>increase its Findability via Google search.  And</w:t>
       </w:r>
       <w:r>
         <w:rPr>
@@ -9667,51 +9799,77 @@
           <w:sz w:val="24"/>
           <w:szCs w:val="24"/>
         </w:rPr>
-        <w:t>” t</w:t>
-      </w:r>
-      <w:r>
-        <w:rPr>
-          <w:sz w:val="24"/>
-          <w:szCs w:val="24"/>
-        </w:rPr>
-        <w:t>he Findable guiding principle states that metadata and data should have a globally unique and persistent identifier</w:t>
-      </w:r>
-      <w:r>
-        <w:rPr>
-          <w:sz w:val="24"/>
-          <w:szCs w:val="24"/>
-        </w:rPr>
-        <w:t>, registered or indexed in a searchable resource</w:t>
-      </w:r>
-      <w:r>
-        <w:rPr>
-          <w:sz w:val="24"/>
-          <w:szCs w:val="24"/>
-        </w:rPr>
-        <w:t xml:space="preserve"> </w:t>
-      </w:r>
-      <w:r>
-        <w:rPr>
-          <w:sz w:val="24"/>
-          <w:szCs w:val="24"/>
-          <w:highlight w:val="yellow"/>
-        </w:rPr>
-        <w:t>(Wilkinson et al. 2016)</w:t>
-      </w:r>
-      <w:r>
-        <w:rPr>
-          <w:sz w:val="24"/>
-          <w:szCs w:val="24"/>
-        </w:rPr>
-        <w:t xml:space="preserve">.  In terms of software, this would be the version.  Because we utilize the GitHub release mechanism, </w:t>
-      </w:r>
-      <w:r>
-        <w:rPr>
-          <w:sz w:val="24"/>
-          <w:szCs w:val="24"/>
-        </w:rPr>
-        <w:lastRenderedPageBreak/>
-        <w:t>code is tagged with a version and each version is available from the release page (</w:t>
+        <w:t xml:space="preserve"> of course, with the publication of this article, GRNsight is Findable in literature databases.  </w:t>
+      </w:r>
+      <w:r>
+        <w:rPr>
+          <w:sz w:val="24"/>
+          <w:szCs w:val="24"/>
+        </w:rPr>
+        <w:t>In the</w:t>
+      </w:r>
+      <w:r>
+        <w:rPr>
+          <w:sz w:val="24"/>
+          <w:szCs w:val="24"/>
+        </w:rPr>
+        <w:t xml:space="preserve"> everday sense of the word “findable</w:t>
+      </w:r>
+      <w:r>
+        <w:rPr>
+          <w:sz w:val="24"/>
+          <w:szCs w:val="24"/>
+        </w:rPr>
+        <w:t>,</w:t>
+      </w:r>
+      <w:r>
+        <w:rPr>
+          <w:sz w:val="24"/>
+          <w:szCs w:val="24"/>
+        </w:rPr>
+        <w:t xml:space="preserve">” </w:t>
+      </w:r>
+      <w:r>
+        <w:rPr>
+          <w:sz w:val="24"/>
+          <w:szCs w:val="24"/>
+        </w:rPr>
+        <w:t>o</w:t>
+      </w:r>
+      <w:r>
+        <w:rPr>
+          <w:sz w:val="24"/>
+          <w:szCs w:val="24"/>
+        </w:rPr>
+        <w:t xml:space="preserve">ne could argue that by being “yet another” network visualization tool in a crowded domain (recall 47 other tools recorded by Pavlopoulos et al. 2015), GRNsight is contributing to a Findability problem for users in the sense that it contributes more “hay” to the </w:t>
+      </w:r>
+      <w:r>
+        <w:rPr>
+          <w:sz w:val="24"/>
+          <w:szCs w:val="24"/>
+        </w:rPr>
+        <w:t>“</w:t>
+      </w:r>
+      <w:r>
+        <w:rPr>
+          <w:sz w:val="24"/>
+          <w:szCs w:val="24"/>
+        </w:rPr>
+        <w:t>needle in a haystack</w:t>
+      </w:r>
+      <w:r>
+        <w:rPr>
+          <w:sz w:val="24"/>
+          <w:szCs w:val="24"/>
+        </w:rPr>
+        <w:t>”</w:t>
+      </w:r>
+      <w:r>
+        <w:rPr>
+          <w:sz w:val="24"/>
+          <w:szCs w:val="24"/>
+        </w:rPr>
+        <w:t xml:space="preserve"> problem of finding the right tool for the job.  However, we hope that by the actions we have taken and the specificity of our requirements for GRNsight and its functionality, publicly describing both what we mean it to be and what we do </w:t>
       </w:r>
       <w:r>
         <w:rPr>
@@ -9719,35 +9877,6 @@
           <w:sz w:val="24"/>
           <w:szCs w:val="24"/>
         </w:rPr>
-        <w:t>https://github.com/dondi/GRNsight/releases</w:t>
-      </w:r>
-      <w:r>
-        <w:rPr>
-          <w:sz w:val="24"/>
-          <w:szCs w:val="24"/>
-        </w:rPr>
-        <w:t>).  Because GRNsight does not interact directly with a data repository, it is up to individual users to make sure that their data is FAIR compliant with the Findable principle.</w:t>
-      </w:r>
-      <w:r>
-        <w:rPr>
-          <w:sz w:val="24"/>
-          <w:szCs w:val="24"/>
-        </w:rPr>
-        <w:t xml:space="preserve">  One could argue that by being “yet another” network visualization tool in a crowded domain (recall 47 other tools recorded by Pavlopoulos et al. 2015), GRNsight is contributing to a Findability problem for users in the sense that it contributes more “hay” to the needle in a haystack problem of finding the right tool for the job.  However, we hope that by the actions we have taken</w:t>
-      </w:r>
-      <w:r>
-        <w:rPr>
-          <w:sz w:val="24"/>
-          <w:szCs w:val="24"/>
-        </w:rPr>
-        <w:t xml:space="preserve"> and the specificity of our requirements for GRNsight and its functionality, publicly describing both what we mean it to be and what we do </w:t>
-      </w:r>
-      <w:r>
-        <w:rPr>
-          <w:i/>
-          <w:sz w:val="24"/>
-          <w:szCs w:val="24"/>
-        </w:rPr>
         <w:t>not</w:t>
       </w:r>
       <w:r>
@@ -9755,19 +9884,78 @@
           <w:sz w:val="24"/>
           <w:szCs w:val="24"/>
         </w:rPr>
-        <w:t xml:space="preserve"> mean it to be</w:t>
-      </w:r>
-      <w:r>
-        <w:rPr>
-          <w:sz w:val="24"/>
-          <w:szCs w:val="24"/>
-        </w:rPr>
-        <w:t>, the benefits of adding GRNsight to the diverse pool of network visualization software outweighs the detriments.</w:t>
+        <w:t xml:space="preserve"> mean it to be, the benefits of adding GRNsight to the diverse pool of network visualization software outweighs the detriments.</w:t>
       </w:r>
     </w:p>
     <w:p>
       <w:pPr>
-        <w:pStyle w:val="Heading3"/>
+        <w:spacing w:before="240" w:after="240" w:line="480" w:lineRule="auto"/>
+        <w:ind w:firstLine="720"/>
+        <w:rPr>
+          <w:sz w:val="24"/>
+          <w:szCs w:val="24"/>
+        </w:rPr>
+      </w:pPr>
+      <w:r>
+        <w:rPr>
+          <w:sz w:val="24"/>
+          <w:szCs w:val="24"/>
+        </w:rPr>
+        <w:t xml:space="preserve">In additon, the Findable principle states that </w:t>
+      </w:r>
+      <w:r>
+        <w:rPr>
+          <w:sz w:val="24"/>
+          <w:szCs w:val="24"/>
+        </w:rPr>
+        <w:t>data should b</w:t>
+      </w:r>
+      <w:r>
+        <w:rPr>
+          <w:sz w:val="24"/>
+          <w:szCs w:val="24"/>
+        </w:rPr>
+        <w:t xml:space="preserve">e described with rich metadata and that </w:t>
+      </w:r>
+      <w:r>
+        <w:rPr>
+          <w:sz w:val="24"/>
+          <w:szCs w:val="24"/>
+        </w:rPr>
+        <w:t>metadata should include the identifier of the data it describes</w:t>
+      </w:r>
+      <w:r>
+        <w:rPr>
+          <w:sz w:val="24"/>
+          <w:szCs w:val="24"/>
+        </w:rPr>
+        <w:t xml:space="preserve"> (Wilkinson et al. 2016).</w:t>
+      </w:r>
+      <w:r>
+        <w:rPr>
+          <w:sz w:val="24"/>
+          <w:szCs w:val="24"/>
+        </w:rPr>
+        <w:t xml:space="preserve">  </w:t>
+      </w:r>
+      <w:r>
+        <w:rPr>
+          <w:sz w:val="24"/>
+          <w:szCs w:val="24"/>
+        </w:rPr>
+        <w:t>Because GRNsight does not interact directly with a data repository, it is up to individual users to make sure that their data is FAIR compli</w:t>
+      </w:r>
+      <w:r>
+        <w:rPr>
+          <w:sz w:val="24"/>
+          <w:szCs w:val="24"/>
+        </w:rPr>
+        <w:t>ant with the Findable principle.  This is discussed further below with regard to the Interoperability and Reusability principles.</w:t>
+      </w:r>
+    </w:p>
+    <w:p>
+      <w:pPr>
+        <w:pStyle w:val="Heading4"/>
         <w:rPr>
           <w:rFonts w:ascii="Times New Roman" w:hAnsi="Times New Roman" w:cs="Times New Roman"/>
           <w:color w:val="000000" w:themeColor="text1"/>
@@ -9795,35 +9983,55 @@
           <w:szCs w:val="24"/>
         </w:rPr>
         <w:tab/>
-        <w:t xml:space="preserve">As noted in the section on Availability, </w:t>
-      </w:r>
-      <w:r>
-        <w:rPr>
-          <w:sz w:val="24"/>
-          <w:szCs w:val="24"/>
-        </w:rPr>
-        <w:t xml:space="preserve">the </w:t>
-      </w:r>
-      <w:r>
-        <w:rPr>
-          <w:sz w:val="24"/>
-          <w:szCs w:val="24"/>
-        </w:rPr>
-        <w:t xml:space="preserve">GRNsight </w:t>
-      </w:r>
-      <w:r>
-        <w:rPr>
-          <w:sz w:val="24"/>
-          <w:szCs w:val="24"/>
-        </w:rPr>
-        <w:t xml:space="preserve">web application </w:t>
-      </w:r>
-      <w:r>
-        <w:rPr>
-          <w:sz w:val="24"/>
-          <w:szCs w:val="24"/>
-        </w:rPr>
-        <w:t xml:space="preserve">is accessible because </w:t>
+      </w:r>
+      <w:r>
+        <w:rPr>
+          <w:sz w:val="24"/>
+          <w:szCs w:val="24"/>
+        </w:rPr>
+        <w:t xml:space="preserve">The Accessible guiding principle states that meta data and data should be retrievable by their identifier using a standardized communication protocol, that the protocol is open, free, and universally implementable, </w:t>
+      </w:r>
+      <w:r>
+        <w:rPr>
+          <w:sz w:val="24"/>
+          <w:szCs w:val="24"/>
+        </w:rPr>
+        <w:t xml:space="preserve">that </w:t>
+      </w:r>
+      <w:r>
+        <w:rPr>
+          <w:sz w:val="24"/>
+          <w:szCs w:val="24"/>
+        </w:rPr>
+        <w:t xml:space="preserve">the protocol allows for authentication and authorization procedures, where necessary, and that metadata are accessible, even when the data are no longer available (Wilkinson et al. 2016).  </w:t>
+      </w:r>
+      <w:r>
+        <w:rPr>
+          <w:sz w:val="24"/>
+          <w:szCs w:val="24"/>
+        </w:rPr>
+        <w:t xml:space="preserve">As noted </w:t>
+      </w:r>
+      <w:r>
+        <w:rPr>
+          <w:sz w:val="24"/>
+          <w:szCs w:val="24"/>
+        </w:rPr>
+        <w:t xml:space="preserve">before, GRNsight meets the first two criteria </w:t>
+      </w:r>
+      <w:r>
+        <w:rPr>
+          <w:sz w:val="24"/>
+          <w:szCs w:val="24"/>
+        </w:rPr>
+        <w:t>,</w:t>
+      </w:r>
+      <w:r>
+        <w:rPr>
+          <w:sz w:val="24"/>
+          <w:szCs w:val="24"/>
+        </w:rPr>
+        <w:t xml:space="preserve"> because </w:t>
       </w:r>
       <w:r>
         <w:rPr>
@@ -9879,7 +10087,15 @@
           <w:sz w:val="24"/>
           <w:szCs w:val="24"/>
         </w:rPr>
-        <w:t xml:space="preserve">up).  The longevity of GRNsight is partially tied to the longevity of the GitHub repository itself, although the authors maintain local backups.  Again, because GRNsight does not interact directly with a data repository, it is up to individual users to make sure that their data is FAIR compliant with the Accessible principle.  Since GRNsight does not have any security procedures </w:t>
+        <w:t xml:space="preserve">up).  The longevity of GRNsight is </w:t>
+      </w:r>
+      <w:r>
+        <w:rPr>
+          <w:sz w:val="24"/>
+          <w:szCs w:val="24"/>
+        </w:rPr>
+        <w:lastRenderedPageBreak/>
+        <w:t xml:space="preserve">partially tied to the longevity of the GitHub repository itself, although the authors maintain local backups.  Again, because GRNsight does not interact directly with a data repository, it is up to individual users to make sure that their data is FAIR compliant with the Accessible principle.  Since GRNsight does not have any security procedures </w:t>
       </w:r>
       <w:r>
         <w:rPr>
@@ -9919,7 +10135,7 @@
     </w:p>
     <w:p>
       <w:pPr>
-        <w:pStyle w:val="Heading3"/>
+        <w:pStyle w:val="Heading4"/>
         <w:rPr>
           <w:rFonts w:ascii="Times New Roman" w:hAnsi="Times New Roman" w:cs="Times New Roman"/>
           <w:color w:val="000000" w:themeColor="text1"/>
@@ -9930,7 +10146,6 @@
           <w:rFonts w:ascii="Times New Roman" w:hAnsi="Times New Roman" w:cs="Times New Roman"/>
           <w:color w:val="000000" w:themeColor="text1"/>
         </w:rPr>
-        <w:lastRenderedPageBreak/>
         <w:t>Interoperable</w:t>
       </w:r>
     </w:p>
@@ -9963,7 +10178,63 @@
           <w:sz w:val="24"/>
           <w:szCs w:val="24"/>
         </w:rPr>
-        <w:t xml:space="preserve"> Interoperable in the sense that it interacts directly with other software or databases, as, for example, Cytoscape does with xx database or </w:t>
+        <w:t xml:space="preserve"> In</w:t>
+      </w:r>
+      <w:r>
+        <w:rPr>
+          <w:sz w:val="24"/>
+          <w:szCs w:val="24"/>
+        </w:rPr>
+        <w:t>teroperable in the sense of interacting</w:t>
+      </w:r>
+      <w:r>
+        <w:rPr>
+          <w:sz w:val="24"/>
+          <w:szCs w:val="24"/>
+        </w:rPr>
+        <w:t xml:space="preserve"> directly with other </w:t>
+      </w:r>
+      <w:r>
+        <w:rPr>
+          <w:sz w:val="24"/>
+          <w:szCs w:val="24"/>
+        </w:rPr>
+        <w:t>databases or software</w:t>
+      </w:r>
+      <w:r>
+        <w:rPr>
+          <w:sz w:val="24"/>
+          <w:szCs w:val="24"/>
+        </w:rPr>
+        <w:t>, as, for</w:t>
+      </w:r>
+      <w:r>
+        <w:rPr>
+          <w:sz w:val="24"/>
+          <w:szCs w:val="24"/>
+        </w:rPr>
+        <w:t xml:space="preserve"> example, Cytoscape does with many pathway and interaction</w:t>
+      </w:r>
+      <w:r>
+        <w:rPr>
+          <w:sz w:val="24"/>
+          <w:szCs w:val="24"/>
+        </w:rPr>
+        <w:t xml:space="preserve"> database</w:t>
+      </w:r>
+      <w:r>
+        <w:rPr>
+          <w:sz w:val="24"/>
+          <w:szCs w:val="24"/>
+        </w:rPr>
+        <w:t>s</w:t>
+      </w:r>
+      <w:r>
+        <w:rPr>
+          <w:sz w:val="24"/>
+          <w:szCs w:val="24"/>
+        </w:rPr>
+        <w:t xml:space="preserve"> or </w:t>
       </w:r>
       <w:r>
         <w:rPr>
@@ -9977,13 +10248,153 @@
           <w:sz w:val="24"/>
           <w:szCs w:val="24"/>
         </w:rPr>
-        <w:t xml:space="preserve">Cytoscape apps (formerly plugins) [ref].  However, GRNsight </w:t>
+        <w:t>Cyt</w:t>
+      </w:r>
+      <w:r>
+        <w:rPr>
+          <w:sz w:val="24"/>
+          <w:szCs w:val="24"/>
+        </w:rPr>
+        <w:t xml:space="preserve">oscape apps (formerly plugins; </w:t>
+      </w:r>
+      <w:r>
+        <w:rPr>
+          <w:sz w:val="24"/>
+          <w:szCs w:val="24"/>
+          <w:highlight w:val="yellow"/>
+        </w:rPr>
+        <w:t>Saito et al. 2012</w:t>
+      </w:r>
+      <w:r>
+        <w:rPr>
+          <w:sz w:val="24"/>
+          <w:szCs w:val="24"/>
+        </w:rPr>
+        <w:t>)</w:t>
+      </w:r>
+      <w:r>
+        <w:rPr>
+          <w:sz w:val="24"/>
+          <w:szCs w:val="24"/>
+        </w:rPr>
+        <w:t xml:space="preserve">.  </w:t>
+      </w:r>
+      <w:r>
+        <w:rPr>
+          <w:sz w:val="24"/>
+          <w:szCs w:val="24"/>
+        </w:rPr>
+        <w:t>The GRNsight web application is designed to interact directly with a human user and is not set up to import or export data programmatically, as would be necessary to incorporate it into popular workflow environments like Galaxy</w:t>
+      </w:r>
+      <w:r>
+        <w:rPr>
+          <w:sz w:val="24"/>
+          <w:szCs w:val="24"/>
+        </w:rPr>
+        <w:t xml:space="preserve"> (</w:t>
+      </w:r>
+      <w:r>
+        <w:rPr>
+          <w:sz w:val="24"/>
+          <w:szCs w:val="24"/>
+          <w:highlight w:val="yellow"/>
+        </w:rPr>
+        <w:t>Afgan et al. 2016</w:t>
+      </w:r>
+      <w:r>
+        <w:rPr>
+          <w:sz w:val="24"/>
+          <w:szCs w:val="24"/>
+        </w:rPr>
+        <w:t>)</w:t>
+      </w:r>
+      <w:r>
+        <w:rPr>
+          <w:sz w:val="24"/>
+          <w:szCs w:val="24"/>
+        </w:rPr>
+        <w:t xml:space="preserve"> or be hosted by a tool aggregator such as QUBES </w:t>
+      </w:r>
+      <w:r>
+        <w:rPr>
+          <w:sz w:val="24"/>
+          <w:szCs w:val="24"/>
+        </w:rPr>
+        <w:t>Hub (</w:t>
+      </w:r>
+      <w:r>
+        <w:rPr>
+          <w:sz w:val="24"/>
+          <w:szCs w:val="24"/>
+        </w:rPr>
+        <w:t>Quantitative Undergraduate Biology Education and Synthesis</w:t>
+      </w:r>
+      <w:r>
+        <w:rPr>
+          <w:sz w:val="24"/>
+          <w:szCs w:val="24"/>
+        </w:rPr>
+        <w:t xml:space="preserve"> Hub</w:t>
+      </w:r>
+      <w:r>
+        <w:rPr>
+          <w:sz w:val="24"/>
+          <w:szCs w:val="24"/>
+        </w:rPr>
+        <w:t>,</w:t>
+      </w:r>
+      <w:r>
+        <w:t xml:space="preserve"> </w:t>
       </w:r>
       <w:r>
         <w:rPr>
           <w:i/>
           <w:sz w:val="24"/>
           <w:szCs w:val="24"/>
+          <w:highlight w:val="yellow"/>
+        </w:rPr>
+        <w:t>https://qubeshub.org/</w:t>
+      </w:r>
+      <w:r>
+        <w:rPr>
+          <w:sz w:val="24"/>
+          <w:szCs w:val="24"/>
+        </w:rPr>
+        <w:t>)</w:t>
+      </w:r>
+      <w:r>
+        <w:rPr>
+          <w:sz w:val="24"/>
+          <w:szCs w:val="24"/>
+        </w:rPr>
+        <w:t xml:space="preserve"> </w:t>
+      </w:r>
+      <w:r>
+        <w:rPr>
+          <w:sz w:val="24"/>
+          <w:szCs w:val="24"/>
+        </w:rPr>
+        <w:t xml:space="preserve">. </w:t>
+      </w:r>
+      <w:r>
+        <w:rPr>
+          <w:sz w:val="24"/>
+          <w:szCs w:val="24"/>
+        </w:rPr>
+        <w:t xml:space="preserve"> </w:t>
+      </w:r>
+      <w:r>
+        <w:rPr>
+          <w:sz w:val="24"/>
+          <w:szCs w:val="24"/>
+        </w:rPr>
+        <w:t xml:space="preserve">However, GRNsight </w:t>
+      </w:r>
+      <w:r>
+        <w:rPr>
+          <w:i/>
+          <w:sz w:val="24"/>
+          <w:szCs w:val="24"/>
         </w:rPr>
         <w:t>is</w:t>
       </w:r>
@@ -10038,6 +10449,7 @@
       </w:r>
       <w:r>
         <w:rPr>
+          <w:i/>
           <w:sz w:val="24"/>
           <w:szCs w:val="24"/>
         </w:rPr>
@@ -10076,22 +10488,113 @@
           <w:sz w:val="24"/>
           <w:szCs w:val="24"/>
         </w:rPr>
-        <w:t>import and export data in SIF (</w:t>
-      </w:r>
-      <w:r>
-        <w:rPr>
+        <w:t xml:space="preserve">import and export data in </w:t>
+      </w:r>
+      <w:r>
+        <w:rPr>
+          <w:sz w:val="24"/>
+          <w:szCs w:val="24"/>
+        </w:rPr>
+        <w:t xml:space="preserve">the </w:t>
+      </w:r>
+      <w:r>
+        <w:rPr>
+          <w:rFonts w:cs="Times New Roman"/>
+          <w:sz w:val="24"/>
+          <w:szCs w:val="24"/>
+        </w:rPr>
+        <w:t>commonly used</w:t>
+      </w:r>
+      <w:r>
+        <w:rPr>
+          <w:sz w:val="24"/>
+          <w:szCs w:val="24"/>
+        </w:rPr>
+        <w:t xml:space="preserve"> </w:t>
+      </w:r>
+      <w:r>
+        <w:rPr>
+          <w:sz w:val="24"/>
+          <w:szCs w:val="24"/>
+        </w:rPr>
+        <w:t xml:space="preserve">SIF </w:t>
+      </w:r>
+      <w:r>
+        <w:rPr>
+          <w:sz w:val="24"/>
+          <w:szCs w:val="24"/>
+        </w:rPr>
+        <w:lastRenderedPageBreak/>
+        <w:t>(</w:t>
+      </w:r>
+      <w:r>
+        <w:rPr>
+          <w:rFonts w:cs="Times New Roman"/>
           <w:i/>
           <w:sz w:val="24"/>
           <w:szCs w:val="24"/>
         </w:rPr>
-        <w:t>http://manual.cytoscape.org/en/stable/Supported_Network_File_Formats.html#sif-format</w:t>
-      </w:r>
-      <w:r>
-        <w:rPr>
-          <w:sz w:val="24"/>
-          <w:szCs w:val="24"/>
-        </w:rPr>
-        <w:t>) and GraphML format</w:t>
+        <w:t>http://manual.cytoscape.org/en/latest/Supported_Network_File_Formats.html#sif-format</w:t>
+      </w:r>
+      <w:r>
+        <w:rPr>
+          <w:sz w:val="24"/>
+          <w:szCs w:val="24"/>
+        </w:rPr>
+        <w:t xml:space="preserve">) and GraphML </w:t>
+      </w:r>
+      <w:r>
+        <w:rPr>
+          <w:sz w:val="24"/>
+          <w:szCs w:val="24"/>
+        </w:rPr>
+        <w:t>(</w:t>
+      </w:r>
+      <w:r>
+        <w:rPr>
+          <w:sz w:val="24"/>
+          <w:szCs w:val="24"/>
+          <w:highlight w:val="yellow"/>
+        </w:rPr>
+        <w:t xml:space="preserve">Brandes, </w:t>
+      </w:r>
+      <w:r>
+        <w:rPr>
+          <w:sz w:val="24"/>
+          <w:szCs w:val="24"/>
+          <w:highlight w:val="yellow"/>
+        </w:rPr>
+        <w:t xml:space="preserve">et al. </w:t>
+      </w:r>
+      <w:r>
+        <w:rPr>
+          <w:sz w:val="24"/>
+          <w:szCs w:val="24"/>
+          <w:highlight w:val="yellow"/>
+        </w:rPr>
+        <w:t>2001</w:t>
+      </w:r>
+      <w:r>
+        <w:rPr>
+          <w:sz w:val="24"/>
+          <w:szCs w:val="24"/>
+        </w:rPr>
+        <w:t xml:space="preserve">, </w:t>
+      </w:r>
+      <w:r>
+        <w:rPr>
+          <w:i/>
+          <w:sz w:val="24"/>
+          <w:szCs w:val="24"/>
+        </w:rPr>
+        <w:t>http://graphml.graphdrawing.org/</w:t>
+      </w:r>
+      <w:r>
+        <w:rPr>
+          <w:sz w:val="24"/>
+          <w:szCs w:val="24"/>
+        </w:rPr>
+        <w:t>)</w:t>
       </w:r>
       <w:r>
         <w:rPr>
@@ -10105,15 +10608,14 @@
           <w:sz w:val="24"/>
           <w:szCs w:val="24"/>
         </w:rPr>
-        <w:t>(</w:t>
-      </w:r>
-      <w:r>
-        <w:rPr>
-          <w:i/>
-          <w:sz w:val="24"/>
-          <w:szCs w:val="24"/>
-        </w:rPr>
-        <w:t>http://graphml.graphdrawing.org/</w:t>
+        <w:t>format</w:t>
+      </w:r>
+      <w:r>
+        <w:rPr>
+          <w:sz w:val="24"/>
+          <w:szCs w:val="24"/>
+        </w:rPr>
+        <w:t>s</w:t>
       </w:r>
       <w:r>
         <w:rPr>
@@ -10126,46 +10628,6 @@
         <w:rPr>
           <w:sz w:val="24"/>
           <w:szCs w:val="24"/>
-          <w:highlight w:val="yellow"/>
-        </w:rPr>
-        <w:t xml:space="preserve">Brandes, U., Eiglsperger, M., Herman, I., Himsolt, M., &amp; Marshall, M. S. (2001, September). GraphML progress report structural layer proposal. In </w:t>
-      </w:r>
-      <w:r>
-        <w:rPr>
-          <w:i/>
-          <w:iCs/>
-          <w:sz w:val="24"/>
-          <w:szCs w:val="24"/>
-          <w:highlight w:val="yellow"/>
-        </w:rPr>
-        <w:t>International Symposium on Graph Drawing</w:t>
-      </w:r>
-      <w:r>
-        <w:rPr>
-          <w:sz w:val="24"/>
-          <w:szCs w:val="24"/>
-          <w:highlight w:val="yellow"/>
-        </w:rPr>
-        <w:t xml:space="preserve"> (pp. 501-512). Springer Berlin Heidelberg</w:t>
-      </w:r>
-      <w:r>
-        <w:rPr>
-          <w:sz w:val="24"/>
-          <w:szCs w:val="24"/>
-        </w:rPr>
-        <w:t>)</w:t>
-      </w:r>
-      <w:r>
-        <w:rPr>
-          <w:sz w:val="24"/>
-          <w:szCs w:val="24"/>
-        </w:rPr>
-        <w:t xml:space="preserve">, </w:t>
-      </w:r>
-      <w:r>
-        <w:rPr>
-          <w:sz w:val="24"/>
-          <w:szCs w:val="24"/>
         </w:rPr>
         <w:t xml:space="preserve">facilitating movement of data between GRNsight and other network visualization and analysis programs.  </w:t>
       </w:r>
@@ -10195,21 +10657,7 @@
           <w:sz w:val="24"/>
           <w:szCs w:val="24"/>
         </w:rPr>
-        <w:t xml:space="preserve">nteroperability, including 1) metadata and data use a formal, accessible, shared, and broadly applicable language for knowledge representation; 2) metadata and data use vocabularies that follow the FAIR principles; and 3) metadata and data include qualified references to other metadata and data (quoted from </w:t>
-      </w:r>
-      <w:r>
-        <w:rPr>
-          <w:sz w:val="24"/>
-          <w:szCs w:val="24"/>
-        </w:rPr>
-        <w:t xml:space="preserve">Box 2 of </w:t>
-      </w:r>
-      <w:r>
-        <w:rPr>
-          <w:sz w:val="24"/>
-          <w:szCs w:val="24"/>
-        </w:rPr>
-        <w:t>Wilkinson et al. 2016)</w:t>
+        <w:t>nteroperability, including 1) metadata and data use a formal, accessible, shared, and broadly applicable language for knowledge representation; 2) metadata and data use vocabularies that follow the FAIR principles; and 3) metadata and data include qualified references to other metadata and data (Wilkinson et al. 2016)</w:t>
       </w:r>
       <w:r>
         <w:rPr>
@@ -10275,7 +10723,357 @@
           <w:sz w:val="24"/>
           <w:szCs w:val="24"/>
         </w:rPr>
-        <w:t xml:space="preserve"> due to the flexibility with which the formats are specified that required design </w:t>
+        <w:t xml:space="preserve"> due to the flexibility with which the formats are specified that required design decisions that may</w:t>
+      </w:r>
+      <w:r>
+        <w:rPr>
+          <w:sz w:val="24"/>
+          <w:szCs w:val="24"/>
+        </w:rPr>
+        <w:t>,</w:t>
+      </w:r>
+      <w:r>
+        <w:rPr>
+          <w:sz w:val="24"/>
+          <w:szCs w:val="24"/>
+        </w:rPr>
+        <w:t xml:space="preserve"> </w:t>
+      </w:r>
+      <w:r>
+        <w:rPr>
+          <w:sz w:val="24"/>
+          <w:szCs w:val="24"/>
+        </w:rPr>
+        <w:t xml:space="preserve">in turn, </w:t>
+      </w:r>
+      <w:r>
+        <w:rPr>
+          <w:sz w:val="24"/>
+          <w:szCs w:val="24"/>
+        </w:rPr>
+        <w:t xml:space="preserve">restrict compatibility with </w:t>
+      </w:r>
+      <w:r>
+        <w:rPr>
+          <w:sz w:val="24"/>
+          <w:szCs w:val="24"/>
+        </w:rPr>
+        <w:t xml:space="preserve">other </w:t>
+      </w:r>
+      <w:r>
+        <w:rPr>
+          <w:sz w:val="24"/>
+          <w:szCs w:val="24"/>
+        </w:rPr>
+        <w:t xml:space="preserve">software </w:t>
+      </w:r>
+      <w:r>
+        <w:rPr>
+          <w:sz w:val="24"/>
+          <w:szCs w:val="24"/>
+        </w:rPr>
+        <w:t>with which we did not test.</w:t>
+      </w:r>
+      <w:r>
+        <w:rPr>
+          <w:sz w:val="24"/>
+          <w:szCs w:val="24"/>
+        </w:rPr>
+        <w:t xml:space="preserve">  For example, </w:t>
+      </w:r>
+      <w:r>
+        <w:rPr>
+          <w:sz w:val="24"/>
+          <w:szCs w:val="24"/>
+        </w:rPr>
+        <w:t xml:space="preserve">the </w:t>
+      </w:r>
+      <w:r>
+        <w:rPr>
+          <w:sz w:val="24"/>
+          <w:szCs w:val="24"/>
+        </w:rPr>
+        <w:t>SIF</w:t>
+      </w:r>
+      <w:r>
+        <w:rPr>
+          <w:sz w:val="24"/>
+          <w:szCs w:val="24"/>
+        </w:rPr>
+        <w:t xml:space="preserve"> format as</w:t>
+      </w:r>
+      <w:r>
+        <w:rPr>
+          <w:sz w:val="24"/>
+          <w:szCs w:val="24"/>
+        </w:rPr>
+        <w:t xml:space="preserve"> described in the documentation for Cytoscape 3.4.0 offers quite a bit of flexibility, including </w:t>
+      </w:r>
+      <w:r>
+        <w:rPr>
+          <w:sz w:val="24"/>
+          <w:szCs w:val="24"/>
+        </w:rPr>
+        <w:t xml:space="preserve">choice of </w:t>
+      </w:r>
+      <w:r>
+        <w:rPr>
+          <w:sz w:val="24"/>
+          <w:szCs w:val="24"/>
+        </w:rPr>
+        <w:t xml:space="preserve">delimiter (space vs. tab), </w:t>
+      </w:r>
+      <w:r>
+        <w:rPr>
+          <w:sz w:val="24"/>
+          <w:szCs w:val="24"/>
+        </w:rPr>
+        <w:t>denoting</w:t>
+      </w:r>
+      <w:r>
+        <w:rPr>
+          <w:sz w:val="24"/>
+          <w:szCs w:val="24"/>
+        </w:rPr>
+        <w:t xml:space="preserve"> a pairwise </w:t>
+      </w:r>
+      <w:r>
+        <w:rPr>
+          <w:sz w:val="24"/>
+          <w:szCs w:val="24"/>
+        </w:rPr>
+        <w:t>list of interactions v</w:t>
+      </w:r>
+      <w:r>
+        <w:rPr>
+          <w:sz w:val="24"/>
+          <w:szCs w:val="24"/>
+        </w:rPr>
+        <w:t>er</w:t>
+      </w:r>
+      <w:r>
+        <w:rPr>
+          <w:sz w:val="24"/>
+          <w:szCs w:val="24"/>
+        </w:rPr>
+        <w:t>s</w:t>
+      </w:r>
+      <w:r>
+        <w:rPr>
+          <w:sz w:val="24"/>
+          <w:szCs w:val="24"/>
+        </w:rPr>
+        <w:t>us</w:t>
+      </w:r>
+      <w:r>
+        <w:rPr>
+          <w:sz w:val="24"/>
+          <w:szCs w:val="24"/>
+        </w:rPr>
+        <w:t xml:space="preserve"> concatenating</w:t>
+      </w:r>
+      <w:r>
+        <w:rPr>
+          <w:sz w:val="24"/>
+          <w:szCs w:val="24"/>
+        </w:rPr>
+        <w:t xml:space="preserve"> all the interactions to the same node on the same line</w:t>
+      </w:r>
+      <w:r>
+        <w:rPr>
+          <w:sz w:val="24"/>
+          <w:szCs w:val="24"/>
+        </w:rPr>
+        <w:t xml:space="preserve">, and </w:t>
+      </w:r>
+      <w:r>
+        <w:rPr>
+          <w:sz w:val="24"/>
+          <w:szCs w:val="24"/>
+        </w:rPr>
+        <w:t xml:space="preserve">the </w:t>
+      </w:r>
+      <w:r>
+        <w:rPr>
+          <w:sz w:val="24"/>
+          <w:szCs w:val="24"/>
+        </w:rPr>
+        <w:t xml:space="preserve">choice of relationship type (any string).  </w:t>
+      </w:r>
+      <w:r>
+        <w:rPr>
+          <w:sz w:val="24"/>
+          <w:szCs w:val="24"/>
+        </w:rPr>
+        <w:t xml:space="preserve">It only requires node identifiers to be internally consistent to the file, without enforcing the use of IDs from a recognized biological database.  </w:t>
+      </w:r>
+      <w:r>
+        <w:rPr>
+          <w:sz w:val="24"/>
+          <w:szCs w:val="24"/>
+        </w:rPr>
+        <w:t>While GRNsight strives to read any SI</w:t>
+      </w:r>
+      <w:r>
+        <w:rPr>
+          <w:sz w:val="24"/>
+          <w:szCs w:val="24"/>
+        </w:rPr>
+        <w:t>F file, we restricted our export</w:t>
+      </w:r>
+      <w:r>
+        <w:rPr>
+          <w:sz w:val="24"/>
+          <w:szCs w:val="24"/>
+        </w:rPr>
+        <w:t xml:space="preserve"> format to tab-delimited, pairwise interactions, and a single relationship type </w:t>
+      </w:r>
+      <w:r>
+        <w:rPr>
+          <w:sz w:val="24"/>
+          <w:szCs w:val="24"/>
+        </w:rPr>
+        <w:t xml:space="preserve">(“pd” for “protein </w:t>
+      </w:r>
+      <w:r>
+        <w:rPr>
+          <w:sz w:val="24"/>
+          <w:szCs w:val="24"/>
+        </w:rPr>
+        <w:sym w:font="Wingdings" w:char="F0E0"/>
+      </w:r>
+      <w:r>
+        <w:rPr>
+          <w:sz w:val="24"/>
+          <w:szCs w:val="24"/>
+        </w:rPr>
+        <w:t xml:space="preserve"> DNA”) </w:t>
+      </w:r>
+      <w:r>
+        <w:rPr>
+          <w:sz w:val="24"/>
+          <w:szCs w:val="24"/>
+        </w:rPr>
+        <w:t xml:space="preserve">for unweighted networks.  </w:t>
+      </w:r>
+      <w:r>
+        <w:rPr>
+          <w:sz w:val="24"/>
+          <w:szCs w:val="24"/>
+        </w:rPr>
+        <w:t xml:space="preserve">For weighted networks, GRNsight exports the weight value as the relationship type.  </w:t>
+      </w:r>
+      <w:r>
+        <w:rPr>
+          <w:sz w:val="24"/>
+          <w:szCs w:val="24"/>
+        </w:rPr>
+        <w:t>The a</w:t>
+      </w:r>
+      <w:r>
+        <w:rPr>
+          <w:sz w:val="24"/>
+          <w:szCs w:val="24"/>
+        </w:rPr>
+        <w:t xml:space="preserve">dvantage </w:t>
+      </w:r>
+      <w:r>
+        <w:rPr>
+          <w:sz w:val="24"/>
+          <w:szCs w:val="24"/>
+        </w:rPr>
+        <w:t>of SIF is that it is a simple text format; the main disadvantage is that all</w:t>
+      </w:r>
+      <w:r>
+        <w:rPr>
+          <w:sz w:val="24"/>
+          <w:szCs w:val="24"/>
+        </w:rPr>
+        <w:t xml:space="preserve"> it is really intended to encode is the interact</w:t>
+      </w:r>
+      <w:r>
+        <w:rPr>
+          <w:sz w:val="24"/>
+          <w:szCs w:val="24"/>
+        </w:rPr>
+        <w:t>i</w:t>
+      </w:r>
+      <w:r>
+        <w:rPr>
+          <w:sz w:val="24"/>
+          <w:szCs w:val="24"/>
+        </w:rPr>
+        <w:t xml:space="preserve">on </w:t>
+      </w:r>
+      <w:r>
+        <w:rPr>
+          <w:sz w:val="24"/>
+          <w:szCs w:val="24"/>
+        </w:rPr>
+        <w:t>between two nodes</w:t>
+      </w:r>
+      <w:r>
+        <w:rPr>
+          <w:sz w:val="24"/>
+          <w:szCs w:val="24"/>
+        </w:rPr>
+        <w:t xml:space="preserve">, which makes including </w:t>
+      </w:r>
+      <w:r>
+        <w:rPr>
+          <w:sz w:val="24"/>
+          <w:szCs w:val="24"/>
+        </w:rPr>
+        <w:t xml:space="preserve">the </w:t>
+      </w:r>
+      <w:r>
+        <w:rPr>
+          <w:sz w:val="24"/>
+          <w:szCs w:val="24"/>
+        </w:rPr>
+        <w:t xml:space="preserve">weight data </w:t>
+      </w:r>
+      <w:r>
+        <w:rPr>
+          <w:sz w:val="24"/>
+          <w:szCs w:val="24"/>
+        </w:rPr>
+        <w:t xml:space="preserve">as GRNsight does </w:t>
+      </w:r>
+      <w:r>
+        <w:rPr>
+          <w:sz w:val="24"/>
+          <w:szCs w:val="24"/>
+        </w:rPr>
+        <w:t>a kludge</w:t>
+      </w:r>
+      <w:r>
+        <w:rPr>
+          <w:sz w:val="24"/>
+          <w:szCs w:val="24"/>
+        </w:rPr>
+        <w:t>, and including metadata impossible</w:t>
+      </w:r>
+      <w:r>
+        <w:rPr>
+          <w:sz w:val="24"/>
+          <w:szCs w:val="24"/>
+        </w:rPr>
+        <w:t xml:space="preserve">.  </w:t>
+      </w:r>
+      <w:r>
+        <w:rPr>
+          <w:sz w:val="24"/>
+          <w:szCs w:val="24"/>
+        </w:rPr>
+        <w:t>Moreover</w:t>
+      </w:r>
+      <w:r>
+        <w:rPr>
+          <w:sz w:val="24"/>
+          <w:szCs w:val="24"/>
+        </w:rPr>
+        <w:t xml:space="preserve">, there is no controlled vocabulary for the relationship type, only a list of suggestions in the Cytoscape documentation, </w:t>
       </w:r>
       <w:r>
         <w:rPr>
@@ -10283,315 +11081,35 @@
           <w:szCs w:val="24"/>
         </w:rPr>
         <w:lastRenderedPageBreak/>
-        <w:t>decisions that may</w:t>
-      </w:r>
-      <w:r>
-        <w:rPr>
-          <w:sz w:val="24"/>
-          <w:szCs w:val="24"/>
-        </w:rPr>
-        <w:t>,</w:t>
-      </w:r>
-      <w:r>
-        <w:rPr>
-          <w:sz w:val="24"/>
-          <w:szCs w:val="24"/>
-        </w:rPr>
-        <w:t xml:space="preserve"> </w:t>
-      </w:r>
-      <w:r>
-        <w:rPr>
-          <w:sz w:val="24"/>
-          <w:szCs w:val="24"/>
-        </w:rPr>
-        <w:t xml:space="preserve">in turn, </w:t>
-      </w:r>
-      <w:r>
-        <w:rPr>
-          <w:sz w:val="24"/>
-          <w:szCs w:val="24"/>
-        </w:rPr>
-        <w:t xml:space="preserve">restrict compatibility with software </w:t>
-      </w:r>
-      <w:r>
-        <w:rPr>
-          <w:sz w:val="24"/>
-          <w:szCs w:val="24"/>
-        </w:rPr>
-        <w:t>with which we did not test.</w:t>
-      </w:r>
-      <w:r>
-        <w:rPr>
-          <w:sz w:val="24"/>
-          <w:szCs w:val="24"/>
-        </w:rPr>
-        <w:t xml:space="preserve">  For example, </w:t>
-      </w:r>
-      <w:r>
-        <w:rPr>
-          <w:sz w:val="24"/>
-          <w:szCs w:val="24"/>
-        </w:rPr>
-        <w:t xml:space="preserve">the </w:t>
-      </w:r>
-      <w:r>
-        <w:rPr>
-          <w:sz w:val="24"/>
-          <w:szCs w:val="24"/>
-        </w:rPr>
-        <w:t>SIF</w:t>
-      </w:r>
-      <w:r>
-        <w:rPr>
-          <w:sz w:val="24"/>
-          <w:szCs w:val="24"/>
-        </w:rPr>
-        <w:t xml:space="preserve"> format as</w:t>
-      </w:r>
-      <w:r>
-        <w:rPr>
-          <w:sz w:val="24"/>
-          <w:szCs w:val="24"/>
-        </w:rPr>
-        <w:t xml:space="preserve"> described in the documentation for Cytoscape 3.4.0 offers quite a bit of flexibility, including </w:t>
-      </w:r>
-      <w:r>
-        <w:rPr>
-          <w:sz w:val="24"/>
-          <w:szCs w:val="24"/>
-        </w:rPr>
-        <w:t xml:space="preserve">choice of </w:t>
-      </w:r>
-      <w:r>
-        <w:rPr>
-          <w:sz w:val="24"/>
-          <w:szCs w:val="24"/>
-        </w:rPr>
-        <w:t xml:space="preserve">delimiter (space vs. tab), </w:t>
-      </w:r>
-      <w:r>
-        <w:rPr>
-          <w:sz w:val="24"/>
-          <w:szCs w:val="24"/>
-        </w:rPr>
-        <w:t>denoting</w:t>
-      </w:r>
-      <w:r>
-        <w:rPr>
-          <w:sz w:val="24"/>
-          <w:szCs w:val="24"/>
-        </w:rPr>
-        <w:t xml:space="preserve"> a pairwise </w:t>
-      </w:r>
-      <w:r>
-        <w:rPr>
-          <w:sz w:val="24"/>
-          <w:szCs w:val="24"/>
-        </w:rPr>
-        <w:t>list of interactions v</w:t>
-      </w:r>
-      <w:r>
-        <w:rPr>
-          <w:sz w:val="24"/>
-          <w:szCs w:val="24"/>
-        </w:rPr>
-        <w:t>er</w:t>
-      </w:r>
-      <w:r>
-        <w:rPr>
-          <w:sz w:val="24"/>
-          <w:szCs w:val="24"/>
-        </w:rPr>
-        <w:t>s</w:t>
-      </w:r>
-      <w:r>
-        <w:rPr>
-          <w:sz w:val="24"/>
-          <w:szCs w:val="24"/>
-        </w:rPr>
-        <w:t>us</w:t>
-      </w:r>
-      <w:r>
-        <w:rPr>
-          <w:sz w:val="24"/>
-          <w:szCs w:val="24"/>
-        </w:rPr>
-        <w:t xml:space="preserve"> concatenating</w:t>
-      </w:r>
-      <w:r>
-        <w:rPr>
-          <w:sz w:val="24"/>
-          <w:szCs w:val="24"/>
-        </w:rPr>
-        <w:t xml:space="preserve"> all the interactions to the same node on the same line</w:t>
-      </w:r>
-      <w:r>
-        <w:rPr>
-          <w:sz w:val="24"/>
-          <w:szCs w:val="24"/>
-        </w:rPr>
-        <w:t xml:space="preserve">, and </w:t>
-      </w:r>
-      <w:r>
-        <w:rPr>
-          <w:sz w:val="24"/>
-          <w:szCs w:val="24"/>
-        </w:rPr>
-        <w:t xml:space="preserve">the </w:t>
-      </w:r>
-      <w:r>
-        <w:rPr>
-          <w:sz w:val="24"/>
-          <w:szCs w:val="24"/>
-        </w:rPr>
-        <w:t xml:space="preserve">choice of relationship type (any string).  </w:t>
-      </w:r>
-      <w:r>
-        <w:rPr>
-          <w:sz w:val="24"/>
-          <w:szCs w:val="24"/>
-        </w:rPr>
-        <w:t>While GRNsight strives to read any SI</w:t>
-      </w:r>
-      <w:r>
-        <w:rPr>
-          <w:sz w:val="24"/>
-          <w:szCs w:val="24"/>
-        </w:rPr>
-        <w:t>F file, we restricted our export</w:t>
-      </w:r>
-      <w:r>
-        <w:rPr>
-          <w:sz w:val="24"/>
-          <w:szCs w:val="24"/>
-        </w:rPr>
-        <w:t xml:space="preserve"> format to tab-delimited, pairwise interactions, and a single relationship type </w:t>
-      </w:r>
-      <w:r>
-        <w:rPr>
-          <w:sz w:val="24"/>
-          <w:szCs w:val="24"/>
-        </w:rPr>
-        <w:t xml:space="preserve">(“pd” for “protein </w:t>
-      </w:r>
-      <w:r>
-        <w:rPr>
-          <w:sz w:val="24"/>
-          <w:szCs w:val="24"/>
-        </w:rPr>
-        <w:sym w:font="Wingdings" w:char="F0E0"/>
-      </w:r>
-      <w:r>
-        <w:rPr>
-          <w:sz w:val="24"/>
-          <w:szCs w:val="24"/>
-        </w:rPr>
-        <w:t xml:space="preserve"> DNA”) </w:t>
-      </w:r>
-      <w:r>
-        <w:rPr>
-          <w:sz w:val="24"/>
-          <w:szCs w:val="24"/>
-        </w:rPr>
-        <w:t xml:space="preserve">for unweighted networks.  </w:t>
-      </w:r>
-      <w:r>
-        <w:rPr>
-          <w:sz w:val="24"/>
-          <w:szCs w:val="24"/>
-        </w:rPr>
-        <w:t xml:space="preserve">For weighted networks, GRNsight exports the weight value as the relationship type.  </w:t>
-      </w:r>
-      <w:r>
-        <w:rPr>
-          <w:sz w:val="24"/>
-          <w:szCs w:val="24"/>
-        </w:rPr>
-        <w:t>The a</w:t>
-      </w:r>
-      <w:r>
-        <w:rPr>
-          <w:sz w:val="24"/>
-          <w:szCs w:val="24"/>
-        </w:rPr>
-        <w:t xml:space="preserve">dvantage </w:t>
-      </w:r>
-      <w:r>
-        <w:rPr>
-          <w:sz w:val="24"/>
-          <w:szCs w:val="24"/>
-        </w:rPr>
-        <w:t>of SIF is that it is a simple text format; the main disadvantage is that all</w:t>
-      </w:r>
-      <w:r>
-        <w:rPr>
-          <w:sz w:val="24"/>
-          <w:szCs w:val="24"/>
-        </w:rPr>
-        <w:t xml:space="preserve"> it is really intended to encode is the interact</w:t>
-      </w:r>
-      <w:r>
-        <w:rPr>
-          <w:sz w:val="24"/>
-          <w:szCs w:val="24"/>
-        </w:rPr>
-        <w:t>i</w:t>
-      </w:r>
-      <w:r>
-        <w:rPr>
-          <w:sz w:val="24"/>
-          <w:szCs w:val="24"/>
-        </w:rPr>
-        <w:t xml:space="preserve">on </w:t>
-      </w:r>
-      <w:r>
-        <w:rPr>
-          <w:sz w:val="24"/>
-          <w:szCs w:val="24"/>
-        </w:rPr>
-        <w:t>between two nodes</w:t>
-      </w:r>
-      <w:r>
-        <w:rPr>
-          <w:sz w:val="24"/>
-          <w:szCs w:val="24"/>
-        </w:rPr>
-        <w:t xml:space="preserve">, which makes including </w:t>
-      </w:r>
-      <w:r>
-        <w:rPr>
-          <w:sz w:val="24"/>
-          <w:szCs w:val="24"/>
-        </w:rPr>
-        <w:t xml:space="preserve">the </w:t>
-      </w:r>
-      <w:r>
-        <w:rPr>
-          <w:sz w:val="24"/>
-          <w:szCs w:val="24"/>
-        </w:rPr>
-        <w:t xml:space="preserve">weight data </w:t>
-      </w:r>
-      <w:r>
-        <w:rPr>
-          <w:sz w:val="24"/>
-          <w:szCs w:val="24"/>
-        </w:rPr>
-        <w:t xml:space="preserve">as GRNsight does </w:t>
-      </w:r>
-      <w:r>
-        <w:rPr>
-          <w:sz w:val="24"/>
-          <w:szCs w:val="24"/>
-        </w:rPr>
-        <w:t xml:space="preserve">a kludge.  </w:t>
-      </w:r>
-      <w:r>
-        <w:rPr>
-          <w:sz w:val="24"/>
-          <w:szCs w:val="24"/>
-        </w:rPr>
-        <w:t xml:space="preserve">As a simple text format, it does not satisfy the three sub-principles of Interoperability described above </w:t>
+        <w:t xml:space="preserve">from which we selected “pd”.  In practice, Cytoscape </w:t>
+      </w:r>
+      <w:r>
+        <w:rPr>
+          <w:sz w:val="24"/>
+          <w:szCs w:val="24"/>
+        </w:rPr>
+        <w:t xml:space="preserve">3.4.0 </w:t>
+      </w:r>
+      <w:r>
+        <w:rPr>
+          <w:sz w:val="24"/>
+          <w:szCs w:val="24"/>
+        </w:rPr>
+        <w:t>defaults to “interacts with” as the relationship type when exporting SIF files.</w:t>
+      </w:r>
+      <w:r>
+        <w:rPr>
+          <w:sz w:val="24"/>
+          <w:szCs w:val="24"/>
+        </w:rPr>
+        <w:t xml:space="preserve">  </w:t>
+      </w:r>
+      <w:r>
+        <w:rPr>
+          <w:sz w:val="24"/>
+          <w:szCs w:val="24"/>
+        </w:rPr>
+        <w:t xml:space="preserve">As a simple text format, it does not satisfy the three sub-principles of Interoperability </w:t>
       </w:r>
       <w:r>
         <w:rPr>
@@ -10606,42 +11124,7 @@
           <w:sz w:val="24"/>
           <w:szCs w:val="24"/>
         </w:rPr>
-        <w:t>.  In particular,</w:t>
-      </w:r>
-      <w:r>
-        <w:rPr>
-          <w:sz w:val="24"/>
-          <w:szCs w:val="24"/>
-        </w:rPr>
-        <w:t xml:space="preserve"> there is</w:t>
-      </w:r>
-      <w:r>
-        <w:rPr>
-          <w:sz w:val="24"/>
-          <w:szCs w:val="24"/>
-        </w:rPr>
-        <w:t xml:space="preserve"> no controlled vocabulary for the relationship type</w:t>
-      </w:r>
-      <w:r>
-        <w:rPr>
-          <w:sz w:val="24"/>
-          <w:szCs w:val="24"/>
-        </w:rPr>
-        <w:t>, only a list of suggestions in the Cytoscape documentation, from which we selected “pd”</w:t>
-      </w:r>
-      <w:r>
-        <w:rPr>
-          <w:sz w:val="24"/>
-          <w:szCs w:val="24"/>
-        </w:rPr>
-        <w:t>.</w:t>
-      </w:r>
-      <w:r>
-        <w:rPr>
-          <w:sz w:val="24"/>
-          <w:szCs w:val="24"/>
-        </w:rPr>
-        <w:t xml:space="preserve">  In practice, Cytoscape defaults to “interacts with” as the relationship type when exporting SIF files.</w:t>
+        <w:t xml:space="preserve">.  </w:t>
       </w:r>
     </w:p>
     <w:p>
@@ -10658,7 +11141,21 @@
           <w:sz w:val="24"/>
           <w:szCs w:val="24"/>
         </w:rPr>
-        <w:t>GraphML has an entry in the biosharing.org registry of standards</w:t>
+        <w:t xml:space="preserve">In contrast, </w:t>
+      </w:r>
+      <w:r>
+        <w:rPr>
+          <w:sz w:val="24"/>
+          <w:szCs w:val="24"/>
+        </w:rPr>
+        <w:t>GraphML</w:t>
+      </w:r>
+      <w:r>
+        <w:rPr>
+          <w:sz w:val="24"/>
+          <w:szCs w:val="24"/>
+        </w:rPr>
+        <w:t>,</w:t>
       </w:r>
       <w:r>
         <w:rPr>
@@ -10671,86 +11168,772 @@
         <w:rPr>
           <w:sz w:val="24"/>
           <w:szCs w:val="24"/>
-          <w:highlight w:val="yellow"/>
-        </w:rPr>
-        <w:t xml:space="preserve">(McQuilton, P., Gonzalez-Beltran, A., Rocca-Serra, P., Thurston, M., Lister, A., Maguire, E., &amp; Sansone, S. A. (2016). BioSharing: curated and crowd-sourced metadata standards, databases and data policies in the life sciences. </w:t>
+        </w:rPr>
+        <w:t xml:space="preserve">as a richer XML format, has the potential to satisfy the Interoperability criteria. </w:t>
+      </w:r>
+      <w:r>
+        <w:rPr>
+          <w:sz w:val="24"/>
+          <w:szCs w:val="24"/>
+        </w:rPr>
+        <w:t xml:space="preserve"> However, as with SIF, w</w:t>
+      </w:r>
+      <w:r>
+        <w:rPr>
+          <w:sz w:val="24"/>
+          <w:szCs w:val="24"/>
+        </w:rPr>
+        <w:t xml:space="preserve">e encountered </w:t>
+      </w:r>
+      <w:r>
+        <w:rPr>
+          <w:sz w:val="24"/>
+          <w:szCs w:val="24"/>
+        </w:rPr>
+        <w:t xml:space="preserve">issues due to the flexibility with </w:t>
+      </w:r>
+      <w:r>
+        <w:rPr>
+          <w:sz w:val="24"/>
+          <w:szCs w:val="24"/>
+        </w:rPr>
+        <w:t xml:space="preserve">which the format is specified.  </w:t>
+      </w:r>
+      <w:r>
+        <w:rPr>
+          <w:sz w:val="24"/>
+          <w:szCs w:val="24"/>
+        </w:rPr>
+        <w:t>GraphML standardizes only the representation of nodes and edges and their directions; all other characteristics, such as names, weights, and other values, are left for others to specify</w:t>
+      </w:r>
+      <w:r>
+        <w:rPr>
+          <w:sz w:val="24"/>
+          <w:szCs w:val="24"/>
+        </w:rPr>
+        <w:t xml:space="preserve"> through a </w:t>
       </w:r>
       <w:r>
         <w:rPr>
           <w:i/>
-          <w:iCs/>
-          <w:sz w:val="24"/>
-          <w:szCs w:val="24"/>
-          <w:highlight w:val="yellow"/>
-        </w:rPr>
-        <w:t>Database</w:t>
-      </w:r>
-      <w:r>
-        <w:rPr>
-          <w:sz w:val="24"/>
-          <w:szCs w:val="24"/>
-          <w:highlight w:val="yellow"/>
-        </w:rPr>
-        <w:t xml:space="preserve">, </w:t>
+          <w:sz w:val="24"/>
+          <w:szCs w:val="24"/>
+        </w:rPr>
+        <w:t>key</w:t>
+      </w:r>
+      <w:r>
+        <w:rPr>
+          <w:sz w:val="24"/>
+          <w:szCs w:val="24"/>
+        </w:rPr>
+        <w:t xml:space="preserve"> element</w:t>
+      </w:r>
+      <w:r>
+        <w:rPr>
+          <w:sz w:val="24"/>
+          <w:szCs w:val="24"/>
+        </w:rPr>
+        <w:t>, which is not subject to a controlled vocabulary</w:t>
+      </w:r>
+      <w:r>
+        <w:rPr>
+          <w:sz w:val="24"/>
+          <w:szCs w:val="24"/>
+        </w:rPr>
+        <w:t>.  Although the flexibility is appreciated, flexibility also facilitates divergence</w:t>
+      </w:r>
+      <w:r>
+        <w:rPr>
+          <w:sz w:val="24"/>
+          <w:szCs w:val="24"/>
+        </w:rPr>
+        <w:t xml:space="preserve">.  In particular, </w:t>
+      </w:r>
+      <w:r>
+        <w:rPr>
+          <w:sz w:val="24"/>
+          <w:szCs w:val="24"/>
+        </w:rPr>
+        <w:t xml:space="preserve">two </w:t>
+      </w:r>
+      <w:r>
+        <w:rPr>
+          <w:sz w:val="24"/>
+          <w:szCs w:val="24"/>
+        </w:rPr>
+        <w:t xml:space="preserve">issues arose with interpreting the node identifier and display label.  </w:t>
+      </w:r>
+      <w:r>
+        <w:rPr>
+          <w:sz w:val="24"/>
+          <w:szCs w:val="24"/>
+        </w:rPr>
+        <w:t>First, because of the lack of a controlled vocabulary, these are defined differently by different programs.  Second, i</w:t>
+      </w:r>
+      <w:r>
+        <w:rPr>
+          <w:sz w:val="24"/>
+          <w:szCs w:val="24"/>
+        </w:rPr>
+        <w:t>n the</w:t>
+      </w:r>
+      <w:r>
+        <w:rPr>
+          <w:sz w:val="24"/>
+          <w:szCs w:val="24"/>
+        </w:rPr>
+        <w:t xml:space="preserve"> GRNsight-native Excel format, transcription factors must be unique in the </w:t>
+      </w:r>
+      <w:r>
+        <w:rPr>
+          <w:sz w:val="24"/>
+          <w:szCs w:val="24"/>
+        </w:rPr>
+        <w:t xml:space="preserve">header </w:t>
+      </w:r>
+      <w:r>
+        <w:rPr>
+          <w:sz w:val="24"/>
+          <w:szCs w:val="24"/>
+        </w:rPr>
+        <w:t>column</w:t>
+      </w:r>
+      <w:r>
+        <w:rPr>
+          <w:sz w:val="24"/>
+          <w:szCs w:val="24"/>
+        </w:rPr>
+        <w:t>s</w:t>
+      </w:r>
+      <w:r>
+        <w:rPr>
+          <w:sz w:val="24"/>
+          <w:szCs w:val="24"/>
+        </w:rPr>
+        <w:t xml:space="preserve"> and row</w:t>
+      </w:r>
+      <w:r>
+        <w:rPr>
+          <w:sz w:val="24"/>
+          <w:szCs w:val="24"/>
+        </w:rPr>
+        <w:t>s</w:t>
+      </w:r>
+      <w:r>
+        <w:rPr>
+          <w:sz w:val="24"/>
+          <w:szCs w:val="24"/>
+        </w:rPr>
+        <w:t xml:space="preserve"> and serve both as a unique ID for that node and the node label.  In two implementations of GraphML import/export that we tested with Cytoscape</w:t>
+      </w:r>
+      <w:r>
+        <w:rPr>
+          <w:sz w:val="24"/>
+          <w:szCs w:val="24"/>
+        </w:rPr>
+        <w:t xml:space="preserve"> </w:t>
+      </w:r>
+      <w:r>
+        <w:rPr>
+          <w:sz w:val="24"/>
+          <w:szCs w:val="24"/>
+        </w:rPr>
+        <w:t>v</w:t>
+      </w:r>
+      <w:r>
+        <w:rPr>
+          <w:sz w:val="24"/>
+          <w:szCs w:val="24"/>
+        </w:rPr>
+        <w:t>3.4.0</w:t>
+      </w:r>
+      <w:r>
+        <w:rPr>
+          <w:sz w:val="24"/>
+          <w:szCs w:val="24"/>
+        </w:rPr>
+        <w:t xml:space="preserve"> and </w:t>
+      </w:r>
+      <w:r>
+        <w:rPr>
+          <w:sz w:val="24"/>
+          <w:szCs w:val="24"/>
+        </w:rPr>
+        <w:t xml:space="preserve">a commercial graph editor called </w:t>
+      </w:r>
+      <w:r>
+        <w:rPr>
+          <w:sz w:val="24"/>
+          <w:szCs w:val="24"/>
+        </w:rPr>
+        <w:t>yED</w:t>
+      </w:r>
+      <w:r>
+        <w:rPr>
+          <w:sz w:val="24"/>
+          <w:szCs w:val="24"/>
+        </w:rPr>
+        <w:t xml:space="preserve"> (</w:t>
+      </w:r>
+      <w:r>
+        <w:rPr>
+          <w:sz w:val="24"/>
+          <w:szCs w:val="24"/>
+        </w:rPr>
+        <w:t xml:space="preserve">v3.16, </w:t>
       </w:r>
       <w:r>
         <w:rPr>
           <w:i/>
-          <w:iCs/>
-          <w:sz w:val="24"/>
-          <w:szCs w:val="24"/>
-          <w:highlight w:val="yellow"/>
-        </w:rPr>
-        <w:t>2016</w:t>
-      </w:r>
-      <w:r>
-        <w:rPr>
-          <w:sz w:val="24"/>
-          <w:szCs w:val="24"/>
-          <w:highlight w:val="yellow"/>
-        </w:rPr>
-        <w:t>, baw075.)</w:t>
-      </w:r>
-      <w:r>
-        <w:rPr>
-          <w:sz w:val="24"/>
-          <w:szCs w:val="24"/>
-        </w:rPr>
-        <w:t>, but as of this writing is an unclaimed, automatically-generated</w:t>
-      </w:r>
-      <w:r>
-        <w:rPr>
-          <w:sz w:val="24"/>
-          <w:szCs w:val="24"/>
-        </w:rPr>
-        <w:t xml:space="preserve"> entry.  We are not using a bunch of options (nested networks, undirected networks), but encountered an issue with ID.  In the GRNsight-native Excel format, transcription factors must be unique in the column and row and serve both as a unique ID for that node and the node label.  In two implementations of GraphML import/export that we tested with Cytoscape and yED, the node ID was separate from the node label and not editable by the user.  This leads </w:t>
-      </w:r>
-      <w:r>
-        <w:rPr>
-          <w:sz w:val="24"/>
-          <w:szCs w:val="24"/>
-        </w:rPr>
-        <w:lastRenderedPageBreak/>
-        <w:t>to a situation where the same label could be assigned to nodes with different IDs and an issue for correct display of the network in GRNsight.  We are not attempting to export any layout information, just data.</w:t>
-      </w:r>
-      <w:r>
-        <w:rPr>
-          <w:sz w:val="24"/>
-          <w:szCs w:val="24"/>
-        </w:rPr>
-        <w:t xml:space="preserve">  Again, no controlled vocabulary, flexibility of defining key element allows for variety of solutions for encoding information.  We made sure that we could read yED and Cytoscape-exported GraphML and that GRNsight-exported GraphML was accurately read by these two programs, but </w:t>
-      </w:r>
-      <w:r>
-        <w:rPr>
-          <w:sz w:val="24"/>
-          <w:szCs w:val="24"/>
-        </w:rPr>
-        <w:t>cannot guarantee what will happen with other software.</w:t>
+          <w:sz w:val="24"/>
+          <w:szCs w:val="24"/>
+        </w:rPr>
+        <w:t>https://www.yworks.com/products/yed</w:t>
+      </w:r>
+      <w:r>
+        <w:rPr>
+          <w:sz w:val="24"/>
+          <w:szCs w:val="24"/>
+        </w:rPr>
+        <w:t>)</w:t>
+      </w:r>
+      <w:r>
+        <w:rPr>
+          <w:sz w:val="24"/>
+          <w:szCs w:val="24"/>
+        </w:rPr>
+        <w:t>, an internal node ID i</w:t>
+      </w:r>
+      <w:r>
+        <w:rPr>
+          <w:sz w:val="24"/>
+          <w:szCs w:val="24"/>
+        </w:rPr>
+        <w:t xml:space="preserve">s </w:t>
+      </w:r>
+      <w:r>
+        <w:rPr>
+          <w:sz w:val="24"/>
+          <w:szCs w:val="24"/>
+        </w:rPr>
+        <w:t xml:space="preserve">assigned independently of </w:t>
+      </w:r>
+      <w:r>
+        <w:rPr>
+          <w:sz w:val="24"/>
+          <w:szCs w:val="24"/>
+        </w:rPr>
+        <w:t xml:space="preserve">the node label and </w:t>
+      </w:r>
+      <w:r>
+        <w:rPr>
+          <w:sz w:val="24"/>
+          <w:szCs w:val="24"/>
+        </w:rPr>
+        <w:t>i</w:t>
+      </w:r>
+      <w:r>
+        <w:rPr>
+          <w:sz w:val="24"/>
+          <w:szCs w:val="24"/>
+        </w:rPr>
+        <w:t xml:space="preserve">s </w:t>
+      </w:r>
+      <w:r>
+        <w:rPr>
+          <w:sz w:val="24"/>
+          <w:szCs w:val="24"/>
+        </w:rPr>
+        <w:t xml:space="preserve">not editable by the user.  This leads to a situation where the </w:t>
+      </w:r>
+      <w:r>
+        <w:rPr>
+          <w:sz w:val="24"/>
+          <w:szCs w:val="24"/>
+        </w:rPr>
+        <w:t xml:space="preserve">user could assign identical </w:t>
+      </w:r>
+      <w:r>
+        <w:rPr>
+          <w:sz w:val="24"/>
+          <w:szCs w:val="24"/>
+        </w:rPr>
+        <w:t>label</w:t>
+      </w:r>
+      <w:r>
+        <w:rPr>
+          <w:sz w:val="24"/>
+          <w:szCs w:val="24"/>
+        </w:rPr>
+        <w:t>s</w:t>
+      </w:r>
+      <w:r>
+        <w:rPr>
+          <w:sz w:val="24"/>
+          <w:szCs w:val="24"/>
+        </w:rPr>
+        <w:t xml:space="preserve"> to </w:t>
+      </w:r>
+      <w:r>
+        <w:rPr>
+          <w:sz w:val="24"/>
+          <w:szCs w:val="24"/>
+        </w:rPr>
+        <w:t>two or more nodes with different IDs, raising</w:t>
+      </w:r>
+      <w:r>
+        <w:rPr>
+          <w:sz w:val="24"/>
+          <w:szCs w:val="24"/>
+        </w:rPr>
+        <w:t xml:space="preserve"> an issue for correct display of the network in GRNsight</w:t>
+      </w:r>
+      <w:r>
+        <w:rPr>
+          <w:sz w:val="24"/>
+          <w:szCs w:val="24"/>
+        </w:rPr>
+        <w:t xml:space="preserve"> where node ID and node label are synonymous</w:t>
+      </w:r>
+      <w:r>
+        <w:rPr>
+          <w:sz w:val="24"/>
+          <w:szCs w:val="24"/>
+        </w:rPr>
+        <w:t xml:space="preserve">.  </w:t>
+      </w:r>
+      <w:r>
+        <w:rPr>
+          <w:sz w:val="24"/>
+          <w:szCs w:val="24"/>
+        </w:rPr>
+        <w:t>GRNsight accommodates display of node labels from Cytoscape- and yED-exported GraphML by using a priority system to select among the elements it may encounter.  Finally, as with SIF</w:t>
+      </w:r>
+      <w:r>
+        <w:rPr>
+          <w:sz w:val="24"/>
+          <w:szCs w:val="24"/>
+        </w:rPr>
+        <w:t xml:space="preserve">, there is no enforcement of the </w:t>
+      </w:r>
+      <w:r>
+        <w:rPr>
+          <w:sz w:val="24"/>
+          <w:szCs w:val="24"/>
+        </w:rPr>
+        <w:t>use of IDs from a recognized biological database</w:t>
+      </w:r>
+      <w:r>
+        <w:rPr>
+          <w:sz w:val="24"/>
+          <w:szCs w:val="24"/>
+        </w:rPr>
+        <w:t xml:space="preserve">, even though the potential exists to at least specify the ID source </w:t>
+      </w:r>
+      <w:r>
+        <w:rPr>
+          <w:sz w:val="24"/>
+          <w:szCs w:val="24"/>
+        </w:rPr>
+        <w:t xml:space="preserve">(at least as a comment) </w:t>
+      </w:r>
+      <w:r>
+        <w:rPr>
+          <w:sz w:val="24"/>
+          <w:szCs w:val="24"/>
+        </w:rPr>
+        <w:t>in the XML</w:t>
+      </w:r>
+      <w:r>
+        <w:rPr>
+          <w:sz w:val="24"/>
+          <w:szCs w:val="24"/>
+        </w:rPr>
+        <w:t xml:space="preserve">.  </w:t>
       </w:r>
     </w:p>
     <w:p>
       <w:pPr>
-        <w:pStyle w:val="Heading3"/>
+        <w:spacing w:before="240" w:after="240" w:line="480" w:lineRule="auto"/>
+        <w:ind w:firstLine="720"/>
+        <w:rPr>
+          <w:sz w:val="24"/>
+          <w:szCs w:val="24"/>
+        </w:rPr>
+      </w:pPr>
+      <w:r>
+        <w:rPr>
+          <w:sz w:val="24"/>
+          <w:szCs w:val="24"/>
+        </w:rPr>
+        <w:lastRenderedPageBreak/>
+        <w:t xml:space="preserve">The format of a </w:t>
+      </w:r>
+      <w:r>
+        <w:rPr>
+          <w:sz w:val="24"/>
+          <w:szCs w:val="24"/>
+        </w:rPr>
+        <w:t>GraphML export by GRNsight is described on the documentation page</w:t>
+      </w:r>
+      <w:r>
+        <w:rPr>
+          <w:sz w:val="24"/>
+          <w:szCs w:val="24"/>
+        </w:rPr>
+        <w:t xml:space="preserve"> (</w:t>
+      </w:r>
+      <w:r>
+        <w:rPr>
+          <w:i/>
+          <w:sz w:val="24"/>
+          <w:szCs w:val="24"/>
+        </w:rPr>
+        <w:t>http://dondi.github.io/GRNsight/documentation.html</w:t>
+      </w:r>
+      <w:r>
+        <w:rPr>
+          <w:sz w:val="24"/>
+          <w:szCs w:val="24"/>
+        </w:rPr>
+        <w:t>)</w:t>
+      </w:r>
+      <w:r>
+        <w:rPr>
+          <w:sz w:val="24"/>
+          <w:szCs w:val="24"/>
+        </w:rPr>
+        <w:t>.  In our testing, w</w:t>
+      </w:r>
+      <w:r>
+        <w:rPr>
+          <w:sz w:val="24"/>
+          <w:szCs w:val="24"/>
+        </w:rPr>
+        <w:t xml:space="preserve">e </w:t>
+      </w:r>
+      <w:r>
+        <w:rPr>
+          <w:sz w:val="24"/>
+          <w:szCs w:val="24"/>
+        </w:rPr>
+        <w:t>have ensured that GRnsight</w:t>
+      </w:r>
+      <w:r>
+        <w:rPr>
+          <w:sz w:val="24"/>
+          <w:szCs w:val="24"/>
+        </w:rPr>
+        <w:t xml:space="preserve"> c</w:t>
+      </w:r>
+      <w:r>
+        <w:rPr>
+          <w:sz w:val="24"/>
+          <w:szCs w:val="24"/>
+        </w:rPr>
+        <w:t>an</w:t>
+      </w:r>
+      <w:r>
+        <w:rPr>
+          <w:sz w:val="24"/>
+          <w:szCs w:val="24"/>
+        </w:rPr>
+        <w:t xml:space="preserve"> read Cytoscape-</w:t>
+      </w:r>
+      <w:r>
+        <w:rPr>
+          <w:sz w:val="24"/>
+          <w:szCs w:val="24"/>
+        </w:rPr>
+        <w:t xml:space="preserve"> and yED-</w:t>
+      </w:r>
+      <w:r>
+        <w:rPr>
+          <w:sz w:val="24"/>
+          <w:szCs w:val="24"/>
+        </w:rPr>
+        <w:t xml:space="preserve">exported GraphML and that </w:t>
+      </w:r>
+      <w:r>
+        <w:rPr>
+          <w:sz w:val="24"/>
+          <w:szCs w:val="24"/>
+        </w:rPr>
+        <w:t xml:space="preserve">GRNsight-exported GraphML was accurately read by these two programs, but </w:t>
+      </w:r>
+      <w:r>
+        <w:rPr>
+          <w:sz w:val="24"/>
+          <w:szCs w:val="24"/>
+        </w:rPr>
+        <w:t xml:space="preserve">we </w:t>
+      </w:r>
+      <w:r>
+        <w:rPr>
+          <w:sz w:val="24"/>
+          <w:szCs w:val="24"/>
+        </w:rPr>
+        <w:t xml:space="preserve">cannot guarantee </w:t>
+      </w:r>
+      <w:r>
+        <w:rPr>
+          <w:sz w:val="24"/>
+          <w:szCs w:val="24"/>
+        </w:rPr>
+        <w:t>I</w:t>
+      </w:r>
+      <w:r>
+        <w:rPr>
+          <w:sz w:val="24"/>
+          <w:szCs w:val="24"/>
+        </w:rPr>
+        <w:t>nteroperability with</w:t>
+      </w:r>
+      <w:r>
+        <w:rPr>
+          <w:sz w:val="24"/>
+          <w:szCs w:val="24"/>
+        </w:rPr>
+        <w:t xml:space="preserve"> other software.</w:t>
+      </w:r>
+      <w:r>
+        <w:rPr>
+          <w:sz w:val="24"/>
+          <w:szCs w:val="24"/>
+        </w:rPr>
+        <w:t xml:space="preserve">  </w:t>
+      </w:r>
+      <w:r>
+        <w:rPr>
+          <w:sz w:val="24"/>
+          <w:szCs w:val="24"/>
+        </w:rPr>
+        <w:t>A</w:t>
+      </w:r>
+      <w:r>
+        <w:rPr>
+          <w:sz w:val="24"/>
+          <w:szCs w:val="24"/>
+        </w:rPr>
+        <w:t>ny issues that arise will need to be ad</w:t>
+      </w:r>
+      <w:r>
+        <w:rPr>
+          <w:sz w:val="24"/>
+          <w:szCs w:val="24"/>
+        </w:rPr>
+        <w:t>dressed on a case-by-case basis through bug reports at our GitHub repository.</w:t>
+      </w:r>
+      <w:r>
+        <w:rPr>
+          <w:sz w:val="24"/>
+          <w:szCs w:val="24"/>
+        </w:rPr>
+        <w:t xml:space="preserve">  </w:t>
+      </w:r>
+      <w:r>
+        <w:rPr>
+          <w:sz w:val="24"/>
+          <w:szCs w:val="24"/>
+        </w:rPr>
+        <w:t xml:space="preserve">Compliance with FAIR principles is facilitated by the </w:t>
+      </w:r>
+      <w:r>
+        <w:rPr>
+          <w:sz w:val="24"/>
+          <w:szCs w:val="24"/>
+        </w:rPr>
+        <w:t xml:space="preserve">biosharing.org registry of standards </w:t>
+      </w:r>
+      <w:r>
+        <w:rPr>
+          <w:sz w:val="24"/>
+          <w:szCs w:val="24"/>
+          <w:highlight w:val="yellow"/>
+        </w:rPr>
+        <w:t>(McQuilton</w:t>
+      </w:r>
+      <w:r>
+        <w:rPr>
+          <w:sz w:val="24"/>
+          <w:szCs w:val="24"/>
+          <w:highlight w:val="yellow"/>
+        </w:rPr>
+        <w:t xml:space="preserve"> et al. 2016)</w:t>
+      </w:r>
+      <w:r>
+        <w:rPr>
+          <w:sz w:val="24"/>
+          <w:szCs w:val="24"/>
+        </w:rPr>
+        <w:t xml:space="preserve">.  As of this writing, GraphML is present in the registry, </w:t>
+      </w:r>
+      <w:r>
+        <w:rPr>
+          <w:sz w:val="24"/>
+          <w:szCs w:val="24"/>
+        </w:rPr>
+        <w:t>but as an unclaimed, automatically-generated</w:t>
+      </w:r>
+      <w:r>
+        <w:rPr>
+          <w:sz w:val="24"/>
+          <w:szCs w:val="24"/>
+        </w:rPr>
+        <w:t xml:space="preserve"> entry.  </w:t>
+      </w:r>
+      <w:r>
+        <w:rPr>
+          <w:sz w:val="24"/>
+          <w:szCs w:val="24"/>
+        </w:rPr>
+        <w:t>There are a number of other formats for sharing network data</w:t>
+      </w:r>
+      <w:r>
+        <w:rPr>
+          <w:sz w:val="24"/>
+          <w:szCs w:val="24"/>
+        </w:rPr>
+        <w:t xml:space="preserve"> that are potentially more fully FAIR compliant.  </w:t>
+      </w:r>
+      <w:r>
+        <w:rPr>
+          <w:sz w:val="24"/>
+          <w:szCs w:val="24"/>
+        </w:rPr>
+        <w:t>However, the addition of each new format, while increasing the flexibility and power of the GRNsight software, would incur the cost of additional complexity</w:t>
+      </w:r>
+      <w:r>
+        <w:rPr>
+          <w:sz w:val="24"/>
+          <w:szCs w:val="24"/>
+        </w:rPr>
+        <w:t xml:space="preserve"> (</w:t>
+      </w:r>
+      <w:r>
+        <w:rPr>
+          <w:i/>
+          <w:sz w:val="24"/>
+          <w:szCs w:val="24"/>
+        </w:rPr>
+        <w:t>http://boxesandarrows.com/complexity-and-user-experience/</w:t>
+      </w:r>
+      <w:r>
+        <w:rPr>
+          <w:sz w:val="24"/>
+          <w:szCs w:val="24"/>
+        </w:rPr>
+        <w:t>)</w:t>
+      </w:r>
+      <w:r>
+        <w:rPr>
+          <w:sz w:val="24"/>
+          <w:szCs w:val="24"/>
+        </w:rPr>
+        <w:t xml:space="preserve">. </w:t>
+      </w:r>
+      <w:r>
+        <w:rPr>
+          <w:sz w:val="24"/>
+          <w:szCs w:val="24"/>
+        </w:rPr>
+        <w:t xml:space="preserve"> This is a corollary of “one thing well”</w:t>
+      </w:r>
+      <w:r>
+        <w:rPr>
+          <w:sz w:val="24"/>
+          <w:szCs w:val="24"/>
+        </w:rPr>
+        <w:t xml:space="preserve"> and is, for example, one reason why </w:t>
+      </w:r>
+      <w:r>
+        <w:rPr>
+          <w:sz w:val="24"/>
+          <w:szCs w:val="24"/>
+        </w:rPr>
+        <w:t xml:space="preserve">the complex </w:t>
+      </w:r>
+      <w:r>
+        <w:rPr>
+          <w:sz w:val="24"/>
+          <w:szCs w:val="24"/>
+        </w:rPr>
+        <w:t xml:space="preserve">Cytoscape </w:t>
+      </w:r>
+      <w:r>
+        <w:rPr>
+          <w:sz w:val="24"/>
+          <w:szCs w:val="24"/>
+        </w:rPr>
+        <w:t xml:space="preserve">stand-alone application </w:t>
+      </w:r>
+      <w:r>
+        <w:rPr>
+          <w:sz w:val="24"/>
+          <w:szCs w:val="24"/>
+        </w:rPr>
+        <w:t xml:space="preserve">did not fit our </w:t>
+      </w:r>
+      <w:r>
+        <w:rPr>
+          <w:sz w:val="24"/>
+          <w:szCs w:val="24"/>
+        </w:rPr>
+        <w:t xml:space="preserve">initial </w:t>
+      </w:r>
+      <w:r>
+        <w:rPr>
+          <w:sz w:val="24"/>
+          <w:szCs w:val="24"/>
+        </w:rPr>
+        <w:t>product requirements</w:t>
+      </w:r>
+      <w:r>
+        <w:rPr>
+          <w:sz w:val="24"/>
+          <w:szCs w:val="24"/>
+        </w:rPr>
+        <w:t xml:space="preserve">. </w:t>
+      </w:r>
+      <w:r>
+        <w:rPr>
+          <w:sz w:val="24"/>
+          <w:szCs w:val="24"/>
+        </w:rPr>
+        <w:t xml:space="preserve"> As demonstrated by our tests with Cytoscape- and yED-exported GraphML, the rule that </w:t>
+      </w:r>
+      <w:r>
+        <w:rPr>
+          <w:sz w:val="24"/>
+          <w:szCs w:val="24"/>
+        </w:rPr>
+        <w:t xml:space="preserve">“95% of bioinformatics is getting your </w:t>
+      </w:r>
+      <w:r>
+        <w:rPr>
+          <w:sz w:val="24"/>
+          <w:szCs w:val="24"/>
+        </w:rPr>
+        <w:t>data into the right file format</w:t>
+      </w:r>
+      <w:r>
+        <w:rPr>
+          <w:sz w:val="24"/>
+          <w:szCs w:val="24"/>
+        </w:rPr>
+        <w:t>”</w:t>
+      </w:r>
+      <w:r>
+        <w:rPr>
+          <w:sz w:val="24"/>
+          <w:szCs w:val="24"/>
+        </w:rPr>
+        <w:t xml:space="preserve"> cannot entirely be avoided by developers or users.</w:t>
+      </w:r>
+    </w:p>
+    <w:p>
+      <w:pPr>
+        <w:pStyle w:val="Heading4"/>
         <w:rPr>
           <w:rFonts w:ascii="Times New Roman" w:hAnsi="Times New Roman" w:cs="Times New Roman"/>
           <w:color w:val="000000" w:themeColor="text1"/>
@@ -10778,7 +11961,14 @@
           <w:sz w:val="24"/>
           <w:szCs w:val="24"/>
         </w:rPr>
-        <w:t>Finally, GRNsight is reusable because the code is available on GitHub under the open source BSD license.</w:t>
+        <w:t>The FAIR principles state that metadata and data should be richly described with a plurality of accurate and relevant attributes, released with a clear and accessible usage license, associated with a detailed provenance, and meet domain-relevant community standards.  As software, GRNsight is R</w:t>
+      </w:r>
+      <w:r>
+        <w:rPr>
+          <w:sz w:val="24"/>
+          <w:szCs w:val="24"/>
+        </w:rPr>
+        <w:t>eusable because the code is available on GitHub under the open source BSD license.</w:t>
       </w:r>
       <w:r>
         <w:rPr>
@@ -10792,7 +11982,64 @@
           <w:sz w:val="24"/>
           <w:szCs w:val="24"/>
         </w:rPr>
-        <w:t xml:space="preserve">  In terms of data, the criteria for reusability are closely linked to interoperability.  Only the GraphML format is capable of storing metadata, but the limitations described above in terms of a lack of controlled vocabulary fail the Reusability test as well.  In terms of provenance, </w:t>
+        <w:t xml:space="preserve">  In terms of </w:t>
+      </w:r>
+      <w:r>
+        <w:rPr>
+          <w:sz w:val="24"/>
+          <w:szCs w:val="24"/>
+        </w:rPr>
+        <w:lastRenderedPageBreak/>
+        <w:t>data, the criteria for R</w:t>
+      </w:r>
+      <w:r>
+        <w:rPr>
+          <w:sz w:val="24"/>
+          <w:szCs w:val="24"/>
+        </w:rPr>
+        <w:t>eu</w:t>
+      </w:r>
+      <w:r>
+        <w:rPr>
+          <w:sz w:val="24"/>
+          <w:szCs w:val="24"/>
+        </w:rPr>
+        <w:t>sability are closely linked to I</w:t>
+      </w:r>
+      <w:r>
+        <w:rPr>
+          <w:sz w:val="24"/>
+          <w:szCs w:val="24"/>
+        </w:rPr>
+        <w:t>nteroperability.</w:t>
+      </w:r>
+      <w:r>
+        <w:rPr>
+          <w:sz w:val="24"/>
+          <w:szCs w:val="24"/>
+        </w:rPr>
+        <w:t xml:space="preserve">  While the </w:t>
+      </w:r>
+      <w:r>
+        <w:rPr>
+          <w:sz w:val="24"/>
+          <w:szCs w:val="24"/>
+        </w:rPr>
+        <w:t>GraphML format is c</w:t>
+      </w:r>
+      <w:r>
+        <w:rPr>
+          <w:sz w:val="24"/>
+          <w:szCs w:val="24"/>
+        </w:rPr>
+        <w:t xml:space="preserve">apable of storing metadata, </w:t>
+      </w:r>
+      <w:r>
+        <w:rPr>
+          <w:sz w:val="24"/>
+          <w:szCs w:val="24"/>
+        </w:rPr>
+        <w:t xml:space="preserve">the limitations described above in terms of a lack of controlled vocabulary fail the Reusability test as well.  In terms of provenance, </w:t>
       </w:r>
       <w:r>
         <w:rPr>
@@ -10834,7 +12081,84 @@
           <w:sz w:val="24"/>
           <w:szCs w:val="24"/>
         </w:rPr>
-        <w:t>recording what version of GRNsight exported the data.</w:t>
+        <w:t xml:space="preserve">recording what version of GRNsight exported the </w:t>
+      </w:r>
+      <w:r>
+        <w:rPr>
+          <w:sz w:val="24"/>
+          <w:szCs w:val="24"/>
+        </w:rPr>
+        <w:t>data</w:t>
+      </w:r>
+      <w:r>
+        <w:rPr>
+          <w:sz w:val="24"/>
+          <w:szCs w:val="24"/>
+        </w:rPr>
+        <w:t xml:space="preserve"> (as does yED v3.16, but not Cytoscape v3.4.0)</w:t>
+      </w:r>
+      <w:r>
+        <w:rPr>
+          <w:sz w:val="24"/>
+          <w:szCs w:val="24"/>
+        </w:rPr>
+        <w:t>.</w:t>
+      </w:r>
+      <w:r>
+        <w:rPr>
+          <w:sz w:val="24"/>
+          <w:szCs w:val="24"/>
+        </w:rPr>
+        <w:t xml:space="preserve">  We also note that t</w:t>
+      </w:r>
+      <w:r>
+        <w:rPr>
+          <w:sz w:val="24"/>
+          <w:szCs w:val="24"/>
+        </w:rPr>
+        <w:t xml:space="preserve">he GRNmap </w:t>
+      </w:r>
+      <w:r>
+        <w:rPr>
+          <w:sz w:val="24"/>
+          <w:szCs w:val="24"/>
+        </w:rPr>
+        <w:t xml:space="preserve">Excel workbook </w:t>
+      </w:r>
+      <w:r>
+        <w:rPr>
+          <w:sz w:val="24"/>
+          <w:szCs w:val="24"/>
+        </w:rPr>
+        <w:t xml:space="preserve">format with multiple worksheets has the potential to record </w:t>
+      </w:r>
+      <w:r>
+        <w:rPr>
+          <w:sz w:val="24"/>
+          <w:szCs w:val="24"/>
+        </w:rPr>
+        <w:t xml:space="preserve">both </w:t>
+      </w:r>
+      <w:r>
+        <w:rPr>
+          <w:sz w:val="24"/>
+          <w:szCs w:val="24"/>
+        </w:rPr>
+        <w:t>metadata</w:t>
+      </w:r>
+      <w:r>
+        <w:rPr>
+          <w:sz w:val="24"/>
+          <w:szCs w:val="24"/>
+        </w:rPr>
+        <w:t xml:space="preserve"> and provenance</w:t>
+      </w:r>
+      <w:r>
+        <w:rPr>
+          <w:sz w:val="24"/>
+          <w:szCs w:val="24"/>
+        </w:rPr>
+        <w:t>, although it is not implemented at this time.</w:t>
       </w:r>
     </w:p>
     <w:p>
@@ -10858,6 +12182,13 @@
           <w:sz w:val="24"/>
           <w:szCs w:val="24"/>
         </w:rPr>
+        <w:t xml:space="preserve"> (Wilkinson et al. 2016)</w:t>
+      </w:r>
+      <w:r>
+        <w:rPr>
+          <w:sz w:val="24"/>
+          <w:szCs w:val="24"/>
+        </w:rPr>
         <w:t xml:space="preserve">; </w:t>
       </w:r>
       <w:r>
@@ -10893,470 +12224,519 @@
           <w:sz w:val="24"/>
           <w:szCs w:val="24"/>
         </w:rPr>
-        <w:t>GRNsight has limitations listed above, we have done as much as we can to achieve FAIRness at this time.</w:t>
+        <w:t xml:space="preserve">GRNsight has </w:t>
+      </w:r>
+      <w:r>
+        <w:rPr>
+          <w:sz w:val="24"/>
+          <w:szCs w:val="24"/>
+        </w:rPr>
+        <w:t xml:space="preserve">the </w:t>
+      </w:r>
+      <w:r>
+        <w:rPr>
+          <w:sz w:val="24"/>
+          <w:szCs w:val="24"/>
+        </w:rPr>
+        <w:t>limitations listed above, we have done as much as we can to achieve FAIRness at this time.</w:t>
+      </w:r>
+    </w:p>
+    <w:p>
+      <w:pPr>
+        <w:pStyle w:val="Heading1"/>
+        <w:spacing w:after="240" w:line="480" w:lineRule="auto"/>
+        <w:rPr>
+          <w:rFonts w:ascii="Times New Roman" w:hAnsi="Times New Roman" w:cs="Times New Roman"/>
+          <w:color w:val="000000" w:themeColor="text1"/>
+        </w:rPr>
+      </w:pPr>
+      <w:r>
+        <w:rPr>
+          <w:rFonts w:ascii="Times New Roman" w:hAnsi="Times New Roman" w:cs="Times New Roman"/>
+          <w:color w:val="000000" w:themeColor="text1"/>
+        </w:rPr>
+        <w:t>Conclusions</w:t>
+      </w:r>
+    </w:p>
+    <w:p>
+      <w:pPr>
+        <w:spacing w:before="240" w:after="240" w:line="480" w:lineRule="auto"/>
+        <w:ind w:firstLine="720"/>
+        <w:rPr>
+          <w:sz w:val="24"/>
+          <w:szCs w:val="24"/>
+        </w:rPr>
+      </w:pPr>
+      <w:r>
+        <w:rPr>
+          <w:sz w:val="24"/>
+          <w:szCs w:val="24"/>
+        </w:rPr>
+        <w:t xml:space="preserve">We have successfully implemented GRNsight, a web application and service for visualizing small- to medium-scale gene regulatory networks.  GRNsight accepts an input file in Microsoft Excel format (.xlsx), reading a weighted or unweighted adjacency matrix where </w:t>
+      </w:r>
+      <w:r>
+        <w:rPr>
+          <w:sz w:val="24"/>
+          <w:szCs w:val="24"/>
+        </w:rPr>
+        <w:t xml:space="preserve">the </w:t>
+      </w:r>
+      <w:r>
+        <w:rPr>
+          <w:sz w:val="24"/>
+          <w:szCs w:val="24"/>
+        </w:rPr>
+        <w:t xml:space="preserve">regulators are in columns and the target genes </w:t>
+      </w:r>
+      <w:r>
+        <w:rPr>
+          <w:sz w:val="24"/>
+          <w:szCs w:val="24"/>
+        </w:rPr>
+        <w:t xml:space="preserve">are </w:t>
+      </w:r>
+      <w:r>
+        <w:rPr>
+          <w:sz w:val="24"/>
+          <w:szCs w:val="24"/>
+        </w:rPr>
+        <w:t>in rows, and automatically lays out and displays</w:t>
+      </w:r>
+      <w:r>
+        <w:rPr>
+          <w:sz w:val="24"/>
+          <w:szCs w:val="24"/>
+        </w:rPr>
+        <w:t xml:space="preserve"> unweighted and weighted network grap</w:t>
+      </w:r>
+      <w:r>
+        <w:rPr>
+          <w:sz w:val="24"/>
+          <w:szCs w:val="24"/>
+        </w:rPr>
+        <w:t>hs in a way that is familiar</w:t>
+      </w:r>
+      <w:r>
+        <w:rPr>
+          <w:sz w:val="24"/>
+          <w:szCs w:val="24"/>
+        </w:rPr>
+        <w:t xml:space="preserve"> to biologists.  Although GRNsight was originally developed for use with the GRNmap modeling software, and has provided useful insight in the interpretation of the gene regulatory network model described in Dahlquist et al. (2015), it has general applicability for displaying any small, unweighted or weighted network with directed edges for systems biology or other application domains.  Thus, GRNsight inhabits a niche not satisfied by other software, doing “one thing well”.  GRNsight </w:t>
+      </w:r>
+      <w:r>
+        <w:rPr>
+          <w:sz w:val="24"/>
+          <w:szCs w:val="24"/>
+        </w:rPr>
+        <w:lastRenderedPageBreak/>
+        <w:t>also serves as a model for how software engineering best practices can be learned simultaneously with the development of useful bioinformatics software.</w:t>
+      </w:r>
+    </w:p>
+    <w:p>
+      <w:pPr>
+        <w:pStyle w:val="Heading1"/>
+        <w:spacing w:after="240" w:line="480" w:lineRule="auto"/>
+        <w:rPr>
+          <w:rFonts w:ascii="Times New Roman" w:hAnsi="Times New Roman" w:cs="Times New Roman"/>
+          <w:color w:val="000000" w:themeColor="text1"/>
+        </w:rPr>
+      </w:pPr>
+      <w:r>
+        <w:rPr>
+          <w:rFonts w:ascii="Times New Roman" w:hAnsi="Times New Roman" w:cs="Times New Roman"/>
+          <w:color w:val="000000" w:themeColor="text1"/>
+        </w:rPr>
+        <w:t>Acknowledg</w:t>
+      </w:r>
+      <w:r>
+        <w:rPr>
+          <w:rFonts w:ascii="Times New Roman" w:hAnsi="Times New Roman" w:cs="Times New Roman"/>
+          <w:color w:val="000000" w:themeColor="text1"/>
+        </w:rPr>
+        <w:t>ments</w:t>
+      </w:r>
+    </w:p>
+    <w:p>
+      <w:pPr>
+        <w:spacing w:before="240" w:after="240" w:line="480" w:lineRule="auto"/>
+        <w:ind w:firstLine="720"/>
+        <w:rPr>
+          <w:sz w:val="24"/>
+          <w:szCs w:val="24"/>
+        </w:rPr>
+      </w:pPr>
+      <w:r>
+        <w:rPr>
+          <w:sz w:val="24"/>
+          <w:szCs w:val="24"/>
+        </w:rPr>
+        <w:t xml:space="preserve">We would like to thank Katrina Sherbina </w:t>
+      </w:r>
+      <w:r>
+        <w:rPr>
+          <w:sz w:val="24"/>
+          <w:szCs w:val="24"/>
+        </w:rPr>
+        <w:t>and B.J. Johnson for their</w:t>
+      </w:r>
+      <w:r>
+        <w:rPr>
+          <w:sz w:val="24"/>
+          <w:szCs w:val="24"/>
+        </w:rPr>
+        <w:t xml:space="preserve"> input during the early stages of GRNsight development</w:t>
+      </w:r>
+      <w:r>
+        <w:rPr>
+          <w:sz w:val="24"/>
+          <w:szCs w:val="24"/>
+        </w:rPr>
+        <w:t xml:space="preserve">.  </w:t>
+      </w:r>
+      <w:r>
+        <w:rPr>
+          <w:sz w:val="24"/>
+          <w:szCs w:val="24"/>
+        </w:rPr>
+        <w:t xml:space="preserve">We would also like to thank Masao Kitamura for assistance with </w:t>
+      </w:r>
+      <w:r>
+        <w:rPr>
+          <w:sz w:val="24"/>
+          <w:szCs w:val="24"/>
+        </w:rPr>
+        <w:t xml:space="preserve">setting up and </w:t>
+      </w:r>
+      <w:r>
+        <w:rPr>
+          <w:sz w:val="24"/>
+          <w:szCs w:val="24"/>
+        </w:rPr>
+        <w:t xml:space="preserve">administering </w:t>
+      </w:r>
+      <w:r>
+        <w:rPr>
+          <w:sz w:val="24"/>
+          <w:szCs w:val="24"/>
+        </w:rPr>
+        <w:t xml:space="preserve">the </w:t>
+      </w:r>
+      <w:r>
+        <w:rPr>
+          <w:sz w:val="24"/>
+          <w:szCs w:val="24"/>
+        </w:rPr>
+        <w:t xml:space="preserve">GRNsight </w:t>
+      </w:r>
+      <w:r>
+        <w:rPr>
+          <w:sz w:val="24"/>
+          <w:szCs w:val="24"/>
+        </w:rPr>
+        <w:t>server.  We</w:t>
+      </w:r>
+      <w:r>
+        <w:rPr>
+          <w:sz w:val="24"/>
+          <w:szCs w:val="24"/>
+        </w:rPr>
+        <w:t xml:space="preserve"> thank</w:t>
+      </w:r>
+      <w:r>
+        <w:rPr>
+          <w:sz w:val="24"/>
+          <w:szCs w:val="24"/>
+        </w:rPr>
+        <w:t xml:space="preserve"> </w:t>
+      </w:r>
+      <w:r>
+        <w:rPr>
+          <w:sz w:val="24"/>
+          <w:szCs w:val="24"/>
+        </w:rPr>
+        <w:t xml:space="preserve">the </w:t>
+      </w:r>
+      <w:r>
+        <w:rPr>
+          <w:sz w:val="24"/>
+          <w:szCs w:val="24"/>
+        </w:rPr>
+        <w:t xml:space="preserve">2015-2016 </w:t>
+      </w:r>
+      <w:r>
+        <w:rPr>
+          <w:sz w:val="24"/>
+          <w:szCs w:val="24"/>
+        </w:rPr>
+        <w:t xml:space="preserve">GRNmap </w:t>
+      </w:r>
+      <w:r>
+        <w:rPr>
+          <w:sz w:val="24"/>
+          <w:szCs w:val="24"/>
+        </w:rPr>
+        <w:t xml:space="preserve">research </w:t>
+      </w:r>
+      <w:r>
+        <w:rPr>
+          <w:sz w:val="24"/>
+          <w:szCs w:val="24"/>
+        </w:rPr>
+        <w:t>team</w:t>
+      </w:r>
+      <w:r>
+        <w:rPr>
+          <w:sz w:val="24"/>
+          <w:szCs w:val="24"/>
+        </w:rPr>
+        <w:t xml:space="preserve">, </w:t>
+      </w:r>
+      <w:r>
+        <w:rPr>
+          <w:sz w:val="24"/>
+          <w:szCs w:val="24"/>
+        </w:rPr>
+        <w:t xml:space="preserve">Chukwuemeka E. Azinge, </w:t>
+      </w:r>
+      <w:r>
+        <w:rPr>
+          <w:sz w:val="24"/>
+          <w:szCs w:val="24"/>
+        </w:rPr>
+        <w:t xml:space="preserve">Juan </w:t>
+      </w:r>
+      <w:r>
+        <w:rPr>
+          <w:sz w:val="24"/>
+          <w:szCs w:val="24"/>
+        </w:rPr>
+        <w:t xml:space="preserve">S. </w:t>
+      </w:r>
+      <w:r>
+        <w:rPr>
+          <w:sz w:val="24"/>
+          <w:szCs w:val="24"/>
+        </w:rPr>
+        <w:t xml:space="preserve">Carrillo, </w:t>
+      </w:r>
+      <w:r>
+        <w:rPr>
+          <w:sz w:val="24"/>
+          <w:szCs w:val="24"/>
+        </w:rPr>
+        <w:t xml:space="preserve">Kristen </w:t>
+      </w:r>
+      <w:r>
+        <w:rPr>
+          <w:sz w:val="24"/>
+          <w:szCs w:val="24"/>
+        </w:rPr>
+        <w:t xml:space="preserve">M. </w:t>
+      </w:r>
+      <w:r>
+        <w:rPr>
+          <w:sz w:val="24"/>
+          <w:szCs w:val="24"/>
+        </w:rPr>
+        <w:t xml:space="preserve">Horstmann, Kayla </w:t>
+      </w:r>
+      <w:r>
+        <w:rPr>
+          <w:sz w:val="24"/>
+          <w:szCs w:val="24"/>
+        </w:rPr>
+        <w:t xml:space="preserve">C. </w:t>
+      </w:r>
+      <w:r>
+        <w:rPr>
+          <w:sz w:val="24"/>
+          <w:szCs w:val="24"/>
+        </w:rPr>
+        <w:t xml:space="preserve">Jackson, K. Grace Johnson, Brandon </w:t>
+      </w:r>
+      <w:r>
+        <w:rPr>
+          <w:sz w:val="24"/>
+          <w:szCs w:val="24"/>
+        </w:rPr>
+        <w:t xml:space="preserve">J. </w:t>
+      </w:r>
+      <w:r>
+        <w:rPr>
+          <w:sz w:val="24"/>
+          <w:szCs w:val="24"/>
+        </w:rPr>
+        <w:t xml:space="preserve">Klein, Tessa </w:t>
+      </w:r>
+      <w:r>
+        <w:rPr>
+          <w:sz w:val="24"/>
+          <w:szCs w:val="24"/>
+        </w:rPr>
+        <w:t xml:space="preserve">A. </w:t>
+      </w:r>
+      <w:r>
+        <w:rPr>
+          <w:sz w:val="24"/>
+          <w:szCs w:val="24"/>
+        </w:rPr>
+        <w:t xml:space="preserve">Morris, Margaret </w:t>
+      </w:r>
+      <w:r>
+        <w:rPr>
+          <w:sz w:val="24"/>
+          <w:szCs w:val="24"/>
+        </w:rPr>
+        <w:t xml:space="preserve">J. </w:t>
+      </w:r>
+      <w:r>
+        <w:rPr>
+          <w:sz w:val="24"/>
+          <w:szCs w:val="24"/>
+        </w:rPr>
+        <w:t xml:space="preserve">O’Neil, </w:t>
+      </w:r>
+      <w:r>
+        <w:rPr>
+          <w:sz w:val="24"/>
+          <w:szCs w:val="24"/>
+        </w:rPr>
+        <w:t xml:space="preserve">Trixie Anne </w:t>
+      </w:r>
+      <w:r>
+        <w:rPr>
+          <w:sz w:val="24"/>
+          <w:szCs w:val="24"/>
+        </w:rPr>
+        <w:t xml:space="preserve">M. </w:t>
+      </w:r>
+      <w:r>
+        <w:rPr>
+          <w:sz w:val="24"/>
+          <w:szCs w:val="24"/>
+        </w:rPr>
+        <w:t xml:space="preserve">Roque, </w:t>
+      </w:r>
+      <w:r>
+        <w:rPr>
+          <w:sz w:val="24"/>
+          <w:szCs w:val="24"/>
+        </w:rPr>
+        <w:t xml:space="preserve">and Natalie </w:t>
+      </w:r>
+      <w:r>
+        <w:rPr>
+          <w:sz w:val="24"/>
+          <w:szCs w:val="24"/>
+        </w:rPr>
+        <w:t xml:space="preserve">E. </w:t>
+      </w:r>
+      <w:r>
+        <w:rPr>
+          <w:sz w:val="24"/>
+          <w:szCs w:val="24"/>
+        </w:rPr>
+        <w:t>Williams</w:t>
+      </w:r>
+      <w:r>
+        <w:rPr>
+          <w:sz w:val="24"/>
+          <w:szCs w:val="24"/>
+        </w:rPr>
+        <w:t xml:space="preserve">, and the students enrolled in the </w:t>
+      </w:r>
+      <w:r>
+        <w:rPr>
+          <w:sz w:val="24"/>
+          <w:szCs w:val="24"/>
+        </w:rPr>
+        <w:t xml:space="preserve">Loyola Marymount University </w:t>
+      </w:r>
+      <w:r>
+        <w:rPr>
+          <w:sz w:val="24"/>
+          <w:szCs w:val="24"/>
+        </w:rPr>
+        <w:t>Spring 2015 course Biology 398</w:t>
+      </w:r>
+      <w:r>
+        <w:rPr>
+          <w:sz w:val="24"/>
+          <w:szCs w:val="24"/>
+        </w:rPr>
+        <w:t>-04</w:t>
+      </w:r>
+      <w:r>
+        <w:rPr>
+          <w:sz w:val="24"/>
+          <w:szCs w:val="24"/>
+        </w:rPr>
+        <w:t>: Biomathematical Modeling/Mathematics 388</w:t>
+      </w:r>
+      <w:r>
+        <w:rPr>
+          <w:sz w:val="24"/>
+          <w:szCs w:val="24"/>
+        </w:rPr>
+        <w:t>-01</w:t>
+      </w:r>
+      <w:r>
+        <w:rPr>
+          <w:sz w:val="24"/>
+          <w:szCs w:val="24"/>
+        </w:rPr>
+        <w:t>: Survey of Biomathematics</w:t>
+      </w:r>
+      <w:r>
+        <w:rPr>
+          <w:sz w:val="24"/>
+          <w:szCs w:val="24"/>
+        </w:rPr>
+        <w:t xml:space="preserve"> </w:t>
+      </w:r>
+      <w:r>
+        <w:rPr>
+          <w:sz w:val="24"/>
+          <w:szCs w:val="24"/>
+        </w:rPr>
+        <w:t>for testing the software.</w:t>
+      </w:r>
+      <w:r>
+        <w:rPr>
+          <w:sz w:val="24"/>
+          <w:szCs w:val="24"/>
+        </w:rPr>
+        <w:t xml:space="preserve">  Finally, we thank Manu</w:t>
+      </w:r>
+      <w:r>
+        <w:rPr>
+          <w:sz w:val="24"/>
+          <w:szCs w:val="24"/>
+        </w:rPr>
+        <w:t>e</w:t>
       </w:r>
       <w:bookmarkStart w:id="0" w:name="_GoBack"/>
       <w:bookmarkEnd w:id="0"/>
-    </w:p>
-    <w:p>
-      <w:pPr>
-        <w:pStyle w:val="Heading1"/>
-        <w:spacing w:after="240" w:line="480" w:lineRule="auto"/>
-        <w:rPr>
-          <w:rFonts w:ascii="Times New Roman" w:hAnsi="Times New Roman" w:cs="Times New Roman"/>
-          <w:color w:val="000000" w:themeColor="text1"/>
-        </w:rPr>
-      </w:pPr>
-      <w:r>
-        <w:rPr>
-          <w:rFonts w:ascii="Times New Roman" w:hAnsi="Times New Roman" w:cs="Times New Roman"/>
-          <w:color w:val="000000" w:themeColor="text1"/>
-        </w:rPr>
-        <w:t>Conclusions</w:t>
-      </w:r>
-    </w:p>
-    <w:p>
-      <w:pPr>
-        <w:spacing w:before="240" w:after="240" w:line="480" w:lineRule="auto"/>
-        <w:ind w:firstLine="720"/>
-        <w:rPr>
-          <w:sz w:val="24"/>
-          <w:szCs w:val="24"/>
-        </w:rPr>
-      </w:pPr>
-      <w:r>
-        <w:rPr>
-          <w:sz w:val="24"/>
-          <w:szCs w:val="24"/>
-        </w:rPr>
-        <w:t xml:space="preserve">We have successfully implemented GRNsight, a web application and service for visualizing small- to medium-scale gene regulatory networks.  GRNsight accepts an input file in </w:t>
-      </w:r>
-      <w:r>
-        <w:rPr>
-          <w:sz w:val="24"/>
-          <w:szCs w:val="24"/>
-        </w:rPr>
-        <w:lastRenderedPageBreak/>
-        <w:t xml:space="preserve">Microsoft Excel format (.xlsx), reading a weighted or unweighted adjacency matrix where </w:t>
-      </w:r>
-      <w:r>
-        <w:rPr>
-          <w:sz w:val="24"/>
-          <w:szCs w:val="24"/>
-        </w:rPr>
-        <w:t xml:space="preserve">the </w:t>
-      </w:r>
-      <w:r>
-        <w:rPr>
-          <w:sz w:val="24"/>
-          <w:szCs w:val="24"/>
-        </w:rPr>
-        <w:t xml:space="preserve">regulators are in columns and the target genes </w:t>
-      </w:r>
-      <w:r>
-        <w:rPr>
-          <w:sz w:val="24"/>
-          <w:szCs w:val="24"/>
-        </w:rPr>
-        <w:t xml:space="preserve">are </w:t>
-      </w:r>
-      <w:r>
-        <w:rPr>
-          <w:sz w:val="24"/>
-          <w:szCs w:val="24"/>
-        </w:rPr>
-        <w:t>in rows, and automatically lays out and displays</w:t>
-      </w:r>
-      <w:r>
-        <w:rPr>
-          <w:sz w:val="24"/>
-          <w:szCs w:val="24"/>
-        </w:rPr>
-        <w:t xml:space="preserve"> unweighted and weighted network grap</w:t>
-      </w:r>
-      <w:r>
-        <w:rPr>
-          <w:sz w:val="24"/>
-          <w:szCs w:val="24"/>
-        </w:rPr>
-        <w:t>hs in a way that is familiar</w:t>
-      </w:r>
-      <w:r>
-        <w:rPr>
-          <w:sz w:val="24"/>
-          <w:szCs w:val="24"/>
-        </w:rPr>
-        <w:t xml:space="preserve"> to biologists.  Although GRNsight was originally developed for use with the GRNmap modeling software, and has provided useful insight in the interpretation of the gene regulatory network model described in Dahlquist et al. (2015), it has general applicability for displaying any small, unweighted or weighted network with directed edges for systems biology or other application domains.  Thus, GRNsight inhabits a niche not satisfied by other software, doing “one thing well”.  GRNsight also serves as a model for how software engineering best practices can be learned simultaneously with the development of useful bioinformatics software.</w:t>
-      </w:r>
-    </w:p>
-    <w:p>
-      <w:pPr>
-        <w:pStyle w:val="Heading1"/>
-        <w:spacing w:after="240" w:line="480" w:lineRule="auto"/>
-        <w:rPr>
-          <w:rFonts w:ascii="Times New Roman" w:hAnsi="Times New Roman" w:cs="Times New Roman"/>
-          <w:color w:val="000000" w:themeColor="text1"/>
-        </w:rPr>
-      </w:pPr>
-      <w:r>
-        <w:rPr>
-          <w:rFonts w:ascii="Times New Roman" w:hAnsi="Times New Roman" w:cs="Times New Roman"/>
-          <w:color w:val="000000" w:themeColor="text1"/>
-        </w:rPr>
-        <w:t>Acknowledg</w:t>
-      </w:r>
-      <w:r>
-        <w:rPr>
-          <w:rFonts w:ascii="Times New Roman" w:hAnsi="Times New Roman" w:cs="Times New Roman"/>
-          <w:color w:val="000000" w:themeColor="text1"/>
-        </w:rPr>
-        <w:t>ments</w:t>
-      </w:r>
-    </w:p>
-    <w:p>
-      <w:pPr>
-        <w:spacing w:before="240" w:after="240" w:line="480" w:lineRule="auto"/>
-        <w:ind w:firstLine="720"/>
-        <w:rPr>
-          <w:sz w:val="24"/>
-          <w:szCs w:val="24"/>
-        </w:rPr>
-      </w:pPr>
-      <w:r>
-        <w:rPr>
-          <w:sz w:val="24"/>
-          <w:szCs w:val="24"/>
-        </w:rPr>
-        <w:t xml:space="preserve">We would like to thank Katrina Sherbina </w:t>
-      </w:r>
-      <w:r>
-        <w:rPr>
-          <w:sz w:val="24"/>
-          <w:szCs w:val="24"/>
-        </w:rPr>
-        <w:t>and B.J. Johnson for their</w:t>
-      </w:r>
-      <w:r>
-        <w:rPr>
-          <w:sz w:val="24"/>
-          <w:szCs w:val="24"/>
-        </w:rPr>
-        <w:t xml:space="preserve"> input during the early stages of GRNsight development</w:t>
-      </w:r>
-      <w:r>
-        <w:rPr>
-          <w:sz w:val="24"/>
-          <w:szCs w:val="24"/>
-        </w:rPr>
-        <w:t xml:space="preserve">.  </w:t>
-      </w:r>
-      <w:r>
-        <w:rPr>
-          <w:sz w:val="24"/>
-          <w:szCs w:val="24"/>
-        </w:rPr>
-        <w:t xml:space="preserve">We would also like to thank Masao Kitamura for assistance with </w:t>
-      </w:r>
-      <w:r>
-        <w:rPr>
-          <w:sz w:val="24"/>
-          <w:szCs w:val="24"/>
-        </w:rPr>
-        <w:t xml:space="preserve">setting up and </w:t>
-      </w:r>
-      <w:r>
-        <w:rPr>
-          <w:sz w:val="24"/>
-          <w:szCs w:val="24"/>
-        </w:rPr>
-        <w:t xml:space="preserve">administering </w:t>
-      </w:r>
-      <w:r>
-        <w:rPr>
-          <w:sz w:val="24"/>
-          <w:szCs w:val="24"/>
-        </w:rPr>
-        <w:t xml:space="preserve">the </w:t>
-      </w:r>
-      <w:r>
-        <w:rPr>
-          <w:sz w:val="24"/>
-          <w:szCs w:val="24"/>
-        </w:rPr>
-        <w:t xml:space="preserve">GRNsight </w:t>
-      </w:r>
-      <w:r>
-        <w:rPr>
-          <w:sz w:val="24"/>
-          <w:szCs w:val="24"/>
-        </w:rPr>
-        <w:t>server.  Finally, w</w:t>
-      </w:r>
-      <w:r>
-        <w:rPr>
-          <w:sz w:val="24"/>
-          <w:szCs w:val="24"/>
-        </w:rPr>
-        <w:t>e would like to thank</w:t>
-      </w:r>
-      <w:r>
-        <w:rPr>
-          <w:sz w:val="24"/>
-          <w:szCs w:val="24"/>
-        </w:rPr>
-        <w:t xml:space="preserve"> </w:t>
-      </w:r>
-      <w:r>
-        <w:rPr>
-          <w:sz w:val="24"/>
-          <w:szCs w:val="24"/>
-        </w:rPr>
-        <w:t xml:space="preserve">the </w:t>
-      </w:r>
-      <w:r>
-        <w:rPr>
-          <w:sz w:val="24"/>
-          <w:szCs w:val="24"/>
-        </w:rPr>
-        <w:t xml:space="preserve">2015-2016 </w:t>
-      </w:r>
-      <w:r>
-        <w:rPr>
-          <w:sz w:val="24"/>
-          <w:szCs w:val="24"/>
-        </w:rPr>
-        <w:t xml:space="preserve">GRNmap </w:t>
-      </w:r>
-      <w:r>
-        <w:rPr>
-          <w:sz w:val="24"/>
-          <w:szCs w:val="24"/>
-        </w:rPr>
-        <w:t xml:space="preserve">research </w:t>
-      </w:r>
-      <w:r>
-        <w:rPr>
-          <w:sz w:val="24"/>
-          <w:szCs w:val="24"/>
-        </w:rPr>
-        <w:t>team</w:t>
-      </w:r>
-      <w:r>
-        <w:rPr>
-          <w:sz w:val="24"/>
-          <w:szCs w:val="24"/>
-        </w:rPr>
-        <w:t xml:space="preserve">, </w:t>
-      </w:r>
-      <w:r>
-        <w:rPr>
-          <w:sz w:val="24"/>
-          <w:szCs w:val="24"/>
-        </w:rPr>
-        <w:t xml:space="preserve">Chukwuemeka E. Azinge, </w:t>
-      </w:r>
-      <w:r>
-        <w:rPr>
-          <w:sz w:val="24"/>
-          <w:szCs w:val="24"/>
-        </w:rPr>
-        <w:t xml:space="preserve">Juan </w:t>
-      </w:r>
-      <w:r>
-        <w:rPr>
-          <w:sz w:val="24"/>
-          <w:szCs w:val="24"/>
-        </w:rPr>
-        <w:t xml:space="preserve">S. </w:t>
-      </w:r>
-      <w:r>
-        <w:rPr>
-          <w:sz w:val="24"/>
-          <w:szCs w:val="24"/>
-        </w:rPr>
-        <w:t xml:space="preserve">Carrillo, </w:t>
-      </w:r>
-      <w:r>
-        <w:rPr>
-          <w:sz w:val="24"/>
-          <w:szCs w:val="24"/>
-        </w:rPr>
-        <w:t xml:space="preserve">Kristen </w:t>
-      </w:r>
-      <w:r>
-        <w:rPr>
-          <w:sz w:val="24"/>
-          <w:szCs w:val="24"/>
-        </w:rPr>
-        <w:t xml:space="preserve">M. </w:t>
-      </w:r>
-      <w:r>
-        <w:rPr>
-          <w:sz w:val="24"/>
-          <w:szCs w:val="24"/>
-        </w:rPr>
-        <w:t xml:space="preserve">Horstmann, Kayla </w:t>
-      </w:r>
-      <w:r>
-        <w:rPr>
-          <w:sz w:val="24"/>
-          <w:szCs w:val="24"/>
-        </w:rPr>
-        <w:t xml:space="preserve">C. </w:t>
-      </w:r>
-      <w:r>
-        <w:rPr>
-          <w:sz w:val="24"/>
-          <w:szCs w:val="24"/>
-        </w:rPr>
-        <w:t xml:space="preserve">Jackson, K. Grace Johnson, Brandon </w:t>
-      </w:r>
-      <w:r>
-        <w:rPr>
-          <w:sz w:val="24"/>
-          <w:szCs w:val="24"/>
-        </w:rPr>
-        <w:t xml:space="preserve">J. </w:t>
-      </w:r>
-      <w:r>
-        <w:rPr>
-          <w:sz w:val="24"/>
-          <w:szCs w:val="24"/>
-        </w:rPr>
-        <w:t xml:space="preserve">Klein, Tessa </w:t>
-      </w:r>
-      <w:r>
-        <w:rPr>
-          <w:sz w:val="24"/>
-          <w:szCs w:val="24"/>
-        </w:rPr>
-        <w:t xml:space="preserve">A. </w:t>
-      </w:r>
-      <w:r>
-        <w:rPr>
-          <w:sz w:val="24"/>
-          <w:szCs w:val="24"/>
-        </w:rPr>
-        <w:t xml:space="preserve">Morris, Margaret </w:t>
-      </w:r>
-      <w:r>
-        <w:rPr>
-          <w:sz w:val="24"/>
-          <w:szCs w:val="24"/>
-        </w:rPr>
-        <w:t xml:space="preserve">J. </w:t>
-      </w:r>
-      <w:r>
-        <w:rPr>
-          <w:sz w:val="24"/>
-          <w:szCs w:val="24"/>
-        </w:rPr>
-        <w:t xml:space="preserve">O’Neil, </w:t>
-      </w:r>
-      <w:r>
-        <w:rPr>
-          <w:sz w:val="24"/>
-          <w:szCs w:val="24"/>
-        </w:rPr>
-        <w:t xml:space="preserve">Trixie Anne </w:t>
-      </w:r>
-      <w:r>
-        <w:rPr>
-          <w:sz w:val="24"/>
-          <w:szCs w:val="24"/>
-        </w:rPr>
-        <w:t xml:space="preserve">M. </w:t>
-      </w:r>
-      <w:r>
-        <w:rPr>
-          <w:sz w:val="24"/>
-          <w:szCs w:val="24"/>
-        </w:rPr>
-        <w:t xml:space="preserve">Roque, </w:t>
-      </w:r>
-      <w:r>
-        <w:rPr>
-          <w:sz w:val="24"/>
-          <w:szCs w:val="24"/>
-        </w:rPr>
-        <w:t xml:space="preserve">and Natalie </w:t>
-      </w:r>
-      <w:r>
-        <w:rPr>
-          <w:sz w:val="24"/>
-          <w:szCs w:val="24"/>
-        </w:rPr>
-        <w:t xml:space="preserve">E. </w:t>
-      </w:r>
-      <w:r>
-        <w:rPr>
-          <w:sz w:val="24"/>
-          <w:szCs w:val="24"/>
-        </w:rPr>
-        <w:t>Williams</w:t>
-      </w:r>
-      <w:r>
-        <w:rPr>
-          <w:sz w:val="24"/>
-          <w:szCs w:val="24"/>
-        </w:rPr>
-        <w:t xml:space="preserve">, and the students enrolled in the </w:t>
-      </w:r>
-      <w:r>
-        <w:rPr>
-          <w:sz w:val="24"/>
-          <w:szCs w:val="24"/>
-        </w:rPr>
-        <w:t xml:space="preserve">Loyola Marymount University </w:t>
-      </w:r>
-      <w:r>
-        <w:rPr>
-          <w:sz w:val="24"/>
-          <w:szCs w:val="24"/>
-        </w:rPr>
-        <w:t>Spring 2015 course Biology 398</w:t>
-      </w:r>
-      <w:r>
-        <w:rPr>
-          <w:sz w:val="24"/>
-          <w:szCs w:val="24"/>
-        </w:rPr>
-        <w:t>-04</w:t>
-      </w:r>
-      <w:r>
-        <w:rPr>
-          <w:sz w:val="24"/>
-          <w:szCs w:val="24"/>
-        </w:rPr>
-        <w:t>: Biomathematical Modeling/Mathematics 388</w:t>
-      </w:r>
-      <w:r>
-        <w:rPr>
-          <w:sz w:val="24"/>
-          <w:szCs w:val="24"/>
-        </w:rPr>
-        <w:t>-01</w:t>
-      </w:r>
-      <w:r>
-        <w:rPr>
-          <w:sz w:val="24"/>
-          <w:szCs w:val="24"/>
-        </w:rPr>
-        <w:t>: Survey of Biomathematics</w:t>
-      </w:r>
-      <w:r>
-        <w:rPr>
-          <w:sz w:val="24"/>
-          <w:szCs w:val="24"/>
-        </w:rPr>
-        <w:t xml:space="preserve"> </w:t>
-      </w:r>
-      <w:r>
-        <w:rPr>
-          <w:sz w:val="24"/>
-          <w:szCs w:val="24"/>
-        </w:rPr>
-        <w:t>for testing the software.</w:t>
+      <w:r>
+        <w:rPr>
+          <w:sz w:val="24"/>
+          <w:szCs w:val="24"/>
+        </w:rPr>
+        <w:t xml:space="preserve">l Corpas and an anonymous reviewer for suggestions that have improved both the GRNsight code and </w:t>
+      </w:r>
+      <w:r>
+        <w:rPr>
+          <w:sz w:val="24"/>
+          <w:szCs w:val="24"/>
+        </w:rPr>
+        <w:t xml:space="preserve">this </w:t>
+      </w:r>
+      <w:r>
+        <w:rPr>
+          <w:sz w:val="24"/>
+          <w:szCs w:val="24"/>
+        </w:rPr>
+        <w:t>manuscript.</w:t>
       </w:r>
     </w:p>
     <w:p>
@@ -11396,16 +12776,7 @@
           <w:sz w:val="24"/>
           <w:szCs w:val="24"/>
         </w:rPr>
-        <w:t xml:space="preserve">Bastian M., Heymann S., Jacomy M. 2009. Gephi: an open source software for exploring and </w:t>
-      </w:r>
-      <w:r>
-        <w:rPr>
-          <w:rFonts w:cs="Times New Roman"/>
-          <w:sz w:val="24"/>
-          <w:szCs w:val="24"/>
-        </w:rPr>
-        <w:lastRenderedPageBreak/>
-        <w:t xml:space="preserve">manipulating networks. </w:t>
+        <w:t xml:space="preserve">Bastian M., Heymann S., Jacomy M. 2009. Gephi: an open source software for exploring and manipulating networks. </w:t>
       </w:r>
       <w:r>
         <w:rPr>
@@ -11482,6 +12853,58 @@
           <w:szCs w:val="24"/>
         </w:rPr>
         <w:t xml:space="preserve"> 17:2301–2309. DOI: 10.1109/TVCG.2011.185.</w:t>
+      </w:r>
+    </w:p>
+    <w:p>
+      <w:pPr>
+        <w:widowControl w:val="0"/>
+        <w:autoSpaceDE w:val="0"/>
+        <w:autoSpaceDN w:val="0"/>
+        <w:adjustRightInd w:val="0"/>
+        <w:spacing w:line="480" w:lineRule="auto"/>
+        <w:ind w:left="360" w:hanging="360"/>
+        <w:rPr>
+          <w:rFonts w:cs="Times New Roman"/>
+          <w:sz w:val="24"/>
+          <w:szCs w:val="24"/>
+        </w:rPr>
+      </w:pPr>
+      <w:r>
+        <w:rPr>
+          <w:sz w:val="24"/>
+          <w:szCs w:val="24"/>
+          <w:highlight w:val="yellow"/>
+        </w:rPr>
+        <w:t xml:space="preserve">Brandes, U., Eiglsperger, M., Herman, I., Himsolt, M., &amp; Marshall, M. S. (2001, September). GraphML progress report structural layer proposal. In </w:t>
+      </w:r>
+      <w:r>
+        <w:rPr>
+          <w:i/>
+          <w:iCs/>
+          <w:sz w:val="24"/>
+          <w:szCs w:val="24"/>
+          <w:highlight w:val="yellow"/>
+        </w:rPr>
+        <w:t xml:space="preserve">International Symposium on Graph </w:t>
+      </w:r>
+      <w:r>
+        <w:rPr>
+          <w:i/>
+          <w:iCs/>
+          <w:sz w:val="24"/>
+          <w:szCs w:val="24"/>
+          <w:highlight w:val="yellow"/>
+        </w:rPr>
+        <w:lastRenderedPageBreak/>
+        <w:t>Drawing</w:t>
+      </w:r>
+      <w:r>
+        <w:rPr>
+          <w:sz w:val="24"/>
+          <w:szCs w:val="24"/>
+          <w:highlight w:val="yellow"/>
+        </w:rPr>
+        <w:t xml:space="preserve"> (pp. 501-512). Springer Berlin Heidelberg</w:t>
       </w:r>
     </w:p>
     <w:p>
@@ -11900,7 +13323,6 @@
           <w:sz w:val="24"/>
           <w:szCs w:val="24"/>
         </w:rPr>
-        <w:lastRenderedPageBreak/>
         <w:t xml:space="preserve">Franz M., Lopes CT., Huck G., Dong Y., Sumer O., Bader GD. 2016. Cytoscape.js: a graph theory library for visualisation and analysis. </w:t>
       </w:r>
       <w:r>
@@ -11942,6 +13364,7 @@
           <w:sz w:val="24"/>
           <w:szCs w:val="24"/>
         </w:rPr>
+        <w:lastRenderedPageBreak/>
         <w:t xml:space="preserve">Gostner R., Baldacci B., Morine MJ., Priami C. 2014. Graphical Modeling Tools for Systems Biology. </w:t>
       </w:r>
       <w:r>
@@ -12091,7 +13514,6 @@
         <w:spacing w:line="480" w:lineRule="auto"/>
         <w:ind w:left="360" w:hanging="390"/>
         <w:rPr>
-          <w:rFonts w:eastAsia="Times New Roman"/>
           <w:sz w:val="24"/>
           <w:szCs w:val="24"/>
         </w:rPr>
@@ -12143,6 +13565,61 @@
           <w:szCs w:val="24"/>
         </w:rPr>
         <w:t>978-0-13-235088-4</w:t>
+      </w:r>
+    </w:p>
+    <w:p>
+      <w:pPr>
+        <w:spacing w:line="480" w:lineRule="auto"/>
+        <w:ind w:left="360" w:hanging="390"/>
+        <w:rPr>
+          <w:rFonts w:eastAsia="Times New Roman"/>
+          <w:sz w:val="24"/>
+          <w:szCs w:val="24"/>
+        </w:rPr>
+      </w:pPr>
+      <w:r>
+        <w:rPr>
+          <w:sz w:val="24"/>
+          <w:szCs w:val="24"/>
+          <w:highlight w:val="yellow"/>
+        </w:rPr>
+        <w:t xml:space="preserve">McQuilton, P., Gonzalez-Beltran, A., Rocca-Serra, P., Thurston, M., Lister, A., Maguire, E., &amp; Sansone, S. A. (2016). BioSharing: curated and crowd-sourced metadata standards, databases and data policies in the life sciences. </w:t>
+      </w:r>
+      <w:r>
+        <w:rPr>
+          <w:i/>
+          <w:iCs/>
+          <w:sz w:val="24"/>
+          <w:szCs w:val="24"/>
+          <w:highlight w:val="yellow"/>
+        </w:rPr>
+        <w:t>Database</w:t>
+      </w:r>
+      <w:r>
+        <w:rPr>
+          <w:sz w:val="24"/>
+          <w:szCs w:val="24"/>
+          <w:highlight w:val="yellow"/>
+        </w:rPr>
+        <w:t xml:space="preserve">, </w:t>
+      </w:r>
+      <w:r>
+        <w:rPr>
+          <w:i/>
+          <w:iCs/>
+          <w:sz w:val="24"/>
+          <w:szCs w:val="24"/>
+          <w:highlight w:val="yellow"/>
+        </w:rPr>
+        <w:t>2016</w:t>
+      </w:r>
+      <w:r>
+        <w:rPr>
+          <w:sz w:val="24"/>
+          <w:szCs w:val="24"/>
+          <w:highlight w:val="yellow"/>
+        </w:rPr>
+        <w:t>, baw075.</w:t>
       </w:r>
     </w:p>
     <w:p>
@@ -12934,7 +14411,7 @@
           <w:rPr>
             <w:noProof/>
           </w:rPr>
-          <w:t>32</w:t>
+          <w:t>35</w:t>
         </w:r>
         <w:r>
           <w:rPr>
@@ -14071,6 +15548,28 @@
       <w:szCs w:val="24"/>
     </w:rPr>
   </w:style>
+  <w:style w:type="paragraph" w:styleId="Heading4">
+    <w:name w:val="heading 4"/>
+    <w:basedOn w:val="Normal"/>
+    <w:next w:val="Normal"/>
+    <w:link w:val="Heading4Char"/>
+    <w:uiPriority w:val="9"/>
+    <w:unhideWhenUsed/>
+    <w:qFormat/>
+    <w:rsid w:val="00B346FD"/>
+    <w:pPr>
+      <w:keepNext/>
+      <w:keepLines/>
+      <w:spacing w:before="40"/>
+      <w:outlineLvl w:val="3"/>
+    </w:pPr>
+    <w:rPr>
+      <w:rFonts w:asciiTheme="majorHAnsi" w:eastAsiaTheme="majorEastAsia" w:hAnsiTheme="majorHAnsi" w:cstheme="majorBidi"/>
+      <w:i/>
+      <w:iCs/>
+      <w:color w:val="365F91" w:themeColor="accent1" w:themeShade="BF"/>
+    </w:rPr>
+  </w:style>
   <w:style w:type="character" w:default="1" w:styleId="DefaultParagraphFont">
     <w:name w:val="Default Paragraph Font"/>
     <w:uiPriority w:val="1"/>
@@ -14328,6 +15827,19 @@
     <w:rPr>
       <w:i/>
       <w:iCs/>
+    </w:rPr>
+  </w:style>
+  <w:style w:type="character" w:customStyle="1" w:styleId="Heading4Char">
+    <w:name w:val="Heading 4 Char"/>
+    <w:basedOn w:val="DefaultParagraphFont"/>
+    <w:link w:val="Heading4"/>
+    <w:uiPriority w:val="9"/>
+    <w:rsid w:val="00B346FD"/>
+    <w:rPr>
+      <w:rFonts w:asciiTheme="majorHAnsi" w:eastAsiaTheme="majorEastAsia" w:hAnsiTheme="majorHAnsi" w:cstheme="majorBidi"/>
+      <w:i/>
+      <w:iCs/>
+      <w:color w:val="365F91" w:themeColor="accent1" w:themeShade="BF"/>
     </w:rPr>
   </w:style>
 </w:styles>

</xml_diff>

<commit_message>
add rtf references file from Zotaro
</commit_message>
<xml_diff>
--- a/documents/manuscripts/peerj-computerscience-2016/revisions/GRNsight_PeerJ-CS_manuscript_2016_text-only_revised.docx
+++ b/documents/manuscripts/peerj-computerscience-2016/revisions/GRNsight_PeerJ-CS_manuscript_2016_text-only_revised.docx
@@ -6311,14 +6311,35 @@
           <w:sz w:val="24"/>
           <w:szCs w:val="24"/>
         </w:rPr>
-        <w:t xml:space="preserve">The web site is free and open to all users, and there is no login requirement.  </w:t>
-      </w:r>
-      <w:r>
-        <w:rPr>
-          <w:sz w:val="24"/>
-          <w:szCs w:val="24"/>
-        </w:rPr>
-        <w:t>Web site content is available under the Creative Commons</w:t>
+        <w:t xml:space="preserve">The </w:t>
+      </w:r>
+      <w:r>
+        <w:rPr>
+          <w:sz w:val="24"/>
+          <w:szCs w:val="24"/>
+        </w:rPr>
+        <w:t>website</w:t>
+      </w:r>
+      <w:r>
+        <w:rPr>
+          <w:sz w:val="24"/>
+          <w:szCs w:val="24"/>
+        </w:rPr>
+        <w:t xml:space="preserve"> is free and open to all users, and there is no login requirement.  </w:t>
+      </w:r>
+      <w:r>
+        <w:rPr>
+          <w:sz w:val="24"/>
+          <w:szCs w:val="24"/>
+        </w:rPr>
+        <w:t>Web</w:t>
+      </w:r>
+      <w:r>
+        <w:rPr>
+          <w:sz w:val="24"/>
+          <w:szCs w:val="24"/>
+        </w:rPr>
+        <w:t>site content is available under the Creative Commons</w:t>
       </w:r>
       <w:r>
         <w:rPr>
@@ -9434,7 +9455,21 @@
           <w:sz w:val="24"/>
           <w:szCs w:val="24"/>
         </w:rPr>
-        <w:t>web address (using the github.io domain to host the web site and Amazon Cloud Services to host the server help to ensure long-term availability), version information, hosting country and institution, last updated date</w:t>
+        <w:t xml:space="preserve">web address (using the github.io domain to host the </w:t>
+      </w:r>
+      <w:r>
+        <w:rPr>
+          <w:sz w:val="24"/>
+          <w:szCs w:val="24"/>
+        </w:rPr>
+        <w:t>website</w:t>
+      </w:r>
+      <w:r>
+        <w:rPr>
+          <w:sz w:val="24"/>
+          <w:szCs w:val="24"/>
+        </w:rPr>
+        <w:t xml:space="preserve"> and Amazon Cloud Services to host the server help to ensure long-term availability), version information, hosting country and institution, last updated date</w:t>
       </w:r>
       <w:r>
         <w:rPr>
@@ -10570,7 +10605,21 @@
           <w:sz w:val="24"/>
           <w:szCs w:val="24"/>
         </w:rPr>
-        <w:t xml:space="preserve"> to the metadata associated with our web site to increase </w:t>
+        <w:t xml:space="preserve"> to the metadata associated with our </w:t>
+      </w:r>
+      <w:r>
+        <w:rPr>
+          <w:sz w:val="24"/>
+          <w:szCs w:val="24"/>
+        </w:rPr>
+        <w:t>website</w:t>
+      </w:r>
+      <w:r>
+        <w:rPr>
+          <w:sz w:val="24"/>
+          <w:szCs w:val="24"/>
+        </w:rPr>
+        <w:t xml:space="preserve"> to increase </w:t>
       </w:r>
       <w:r>
         <w:rPr>
@@ -10778,7 +10827,35 @@
           <w:sz w:val="24"/>
           <w:szCs w:val="24"/>
         </w:rPr>
-        <w:t>ant with the Findable principle.  This is discussed further below with regard to the Interoperability and Reusability principles.</w:t>
+        <w:t xml:space="preserve">ant with the Findable principle.  This is discussed </w:t>
+      </w:r>
+      <w:r>
+        <w:rPr>
+          <w:sz w:val="24"/>
+          <w:szCs w:val="24"/>
+        </w:rPr>
+        <w:t>further below with regard to</w:t>
+      </w:r>
+      <w:r>
+        <w:rPr>
+          <w:sz w:val="24"/>
+          <w:szCs w:val="24"/>
+        </w:rPr>
+        <w:t xml:space="preserve"> Interoperab</w:t>
+      </w:r>
+      <w:r>
+        <w:rPr>
+          <w:sz w:val="24"/>
+          <w:szCs w:val="24"/>
+        </w:rPr>
+        <w:t>ility and Reusability</w:t>
+      </w:r>
+      <w:r>
+        <w:rPr>
+          <w:sz w:val="24"/>
+          <w:szCs w:val="24"/>
+        </w:rPr>
+        <w:t>.</w:t>
       </w:r>
     </w:p>
     <w:p>
@@ -10929,7 +11006,22 @@
           <w:sz w:val="24"/>
           <w:szCs w:val="24"/>
         </w:rPr>
-        <w:t>The source code is available under the open source BSD license and can be npm installed (given the caveat that the user must be able to support</w:t>
+        <w:t xml:space="preserve">The source code is available under the open source BSD license and can be </w:t>
+      </w:r>
+      <w:r>
+        <w:rPr>
+          <w:i/>
+          <w:sz w:val="24"/>
+          <w:szCs w:val="24"/>
+        </w:rPr>
+        <w:t>npm</w:t>
+      </w:r>
+      <w:r>
+        <w:rPr>
+          <w:sz w:val="24"/>
+          <w:szCs w:val="24"/>
+        </w:rPr>
+        <w:t xml:space="preserve"> installed (given the caveat that the user must be able to support</w:t>
       </w:r>
       <w:r>
         <w:rPr>
@@ -11019,7 +11111,136 @@
           <w:sz w:val="24"/>
           <w:szCs w:val="24"/>
         </w:rPr>
-        <w:t xml:space="preserve">As software, GRNsight is </w:t>
+        <w:t xml:space="preserve">As software, GRNsight </w:t>
+      </w:r>
+      <w:r>
+        <w:rPr>
+          <w:sz w:val="24"/>
+          <w:szCs w:val="24"/>
+        </w:rPr>
+        <w:t>does not interact</w:t>
+      </w:r>
+      <w:r>
+        <w:rPr>
+          <w:sz w:val="24"/>
+          <w:szCs w:val="24"/>
+        </w:rPr>
+        <w:t xml:space="preserve"> directly with other </w:t>
+      </w:r>
+      <w:r>
+        <w:rPr>
+          <w:sz w:val="24"/>
+          <w:szCs w:val="24"/>
+        </w:rPr>
+        <w:t>databases or software</w:t>
+      </w:r>
+      <w:r>
+        <w:rPr>
+          <w:sz w:val="24"/>
+          <w:szCs w:val="24"/>
+        </w:rPr>
+        <w:t>, as, for</w:t>
+      </w:r>
+      <w:r>
+        <w:rPr>
+          <w:sz w:val="24"/>
+          <w:szCs w:val="24"/>
+        </w:rPr>
+        <w:t xml:space="preserve"> example, Cytoscape does with many pathway and </w:t>
+      </w:r>
+      <w:r>
+        <w:rPr>
+          <w:sz w:val="24"/>
+          <w:szCs w:val="24"/>
+        </w:rPr>
+        <w:t xml:space="preserve">molecular </w:t>
+      </w:r>
+      <w:r>
+        <w:rPr>
+          <w:sz w:val="24"/>
+          <w:szCs w:val="24"/>
+        </w:rPr>
+        <w:t>interaction</w:t>
+      </w:r>
+      <w:r>
+        <w:rPr>
+          <w:sz w:val="24"/>
+          <w:szCs w:val="24"/>
+        </w:rPr>
+        <w:t xml:space="preserve"> database</w:t>
+      </w:r>
+      <w:r>
+        <w:rPr>
+          <w:sz w:val="24"/>
+          <w:szCs w:val="24"/>
+        </w:rPr>
+        <w:t>s</w:t>
+      </w:r>
+      <w:r>
+        <w:rPr>
+          <w:sz w:val="24"/>
+          <w:szCs w:val="24"/>
+        </w:rPr>
+        <w:t xml:space="preserve"> or </w:t>
+      </w:r>
+      <w:r>
+        <w:rPr>
+          <w:sz w:val="24"/>
+          <w:szCs w:val="24"/>
+        </w:rPr>
+        <w:t xml:space="preserve">individual </w:t>
+      </w:r>
+      <w:r>
+        <w:rPr>
+          <w:sz w:val="24"/>
+          <w:szCs w:val="24"/>
+        </w:rPr>
+        <w:t>Cyt</w:t>
+      </w:r>
+      <w:r>
+        <w:rPr>
+          <w:sz w:val="24"/>
+          <w:szCs w:val="24"/>
+        </w:rPr>
+        <w:t xml:space="preserve">oscape apps (formerly plugins; </w:t>
+      </w:r>
+      <w:r>
+        <w:rPr>
+          <w:sz w:val="24"/>
+          <w:szCs w:val="24"/>
+          <w:highlight w:val="yellow"/>
+        </w:rPr>
+        <w:t>Saito et al.</w:t>
+      </w:r>
+      <w:r>
+        <w:rPr>
+          <w:sz w:val="24"/>
+          <w:szCs w:val="24"/>
+          <w:highlight w:val="yellow"/>
+        </w:rPr>
+        <w:t>,</w:t>
+      </w:r>
+      <w:r>
+        <w:rPr>
+          <w:sz w:val="24"/>
+          <w:szCs w:val="24"/>
+          <w:highlight w:val="yellow"/>
+        </w:rPr>
+        <w:t xml:space="preserve"> 2012</w:t>
+      </w:r>
+      <w:r>
+        <w:rPr>
+          <w:sz w:val="24"/>
+          <w:szCs w:val="24"/>
+        </w:rPr>
+        <w:t>)</w:t>
+      </w:r>
+      <w:r>
+        <w:rPr>
+          <w:sz w:val="24"/>
+          <w:szCs w:val="24"/>
+        </w:rPr>
+        <w:t xml:space="preserve">, so it is </w:t>
       </w:r>
       <w:r>
         <w:rPr>
@@ -11034,98 +11255,28 @@
           <w:sz w:val="24"/>
           <w:szCs w:val="24"/>
         </w:rPr>
-        <w:t xml:space="preserve"> In</w:t>
-      </w:r>
-      <w:r>
-        <w:rPr>
-          <w:sz w:val="24"/>
-          <w:szCs w:val="24"/>
-        </w:rPr>
-        <w:t>teroperable in the sense of interacting</w:t>
-      </w:r>
-      <w:r>
-        <w:rPr>
-          <w:sz w:val="24"/>
-          <w:szCs w:val="24"/>
-        </w:rPr>
-        <w:t xml:space="preserve"> directly with other </w:t>
-      </w:r>
-      <w:r>
-        <w:rPr>
-          <w:sz w:val="24"/>
-          <w:szCs w:val="24"/>
-        </w:rPr>
-        <w:t>databases or software</w:t>
-      </w:r>
-      <w:r>
-        <w:rPr>
-          <w:sz w:val="24"/>
-          <w:szCs w:val="24"/>
-        </w:rPr>
-        <w:t>, as, for</w:t>
-      </w:r>
-      <w:r>
-        <w:rPr>
-          <w:sz w:val="24"/>
-          <w:szCs w:val="24"/>
-        </w:rPr>
-        <w:t xml:space="preserve"> example, Cytoscape does with many pathway and </w:t>
-      </w:r>
-      <w:r>
-        <w:rPr>
-          <w:sz w:val="24"/>
-          <w:szCs w:val="24"/>
-        </w:rPr>
-        <w:t xml:space="preserve">molecular </w:t>
-      </w:r>
-      <w:r>
-        <w:rPr>
-          <w:sz w:val="24"/>
-          <w:szCs w:val="24"/>
-        </w:rPr>
-        <w:t>interaction</w:t>
-      </w:r>
-      <w:r>
-        <w:rPr>
-          <w:sz w:val="24"/>
-          <w:szCs w:val="24"/>
-        </w:rPr>
-        <w:t xml:space="preserve"> database</w:t>
-      </w:r>
-      <w:r>
-        <w:rPr>
-          <w:sz w:val="24"/>
-          <w:szCs w:val="24"/>
-        </w:rPr>
-        <w:t>s</w:t>
-      </w:r>
-      <w:r>
-        <w:rPr>
-          <w:sz w:val="24"/>
-          <w:szCs w:val="24"/>
-        </w:rPr>
-        <w:t xml:space="preserve"> or </w:t>
-      </w:r>
-      <w:r>
-        <w:rPr>
-          <w:sz w:val="24"/>
-          <w:szCs w:val="24"/>
-        </w:rPr>
-        <w:t xml:space="preserve">individual </w:t>
-      </w:r>
-      <w:r>
-        <w:rPr>
-          <w:sz w:val="24"/>
-          <w:szCs w:val="24"/>
-        </w:rPr>
-        <w:t>Cyt</w:t>
-      </w:r>
-      <w:r>
-        <w:rPr>
-          <w:sz w:val="24"/>
-          <w:szCs w:val="24"/>
-        </w:rPr>
-        <w:t xml:space="preserve">oscape apps (formerly plugins; </w:t>
+        <w:t xml:space="preserve"> Interoperable in that sense</w:t>
+      </w:r>
+      <w:r>
+        <w:rPr>
+          <w:sz w:val="24"/>
+          <w:szCs w:val="24"/>
+        </w:rPr>
+        <w:t xml:space="preserve">.  </w:t>
+      </w:r>
+      <w:r>
+        <w:rPr>
+          <w:sz w:val="24"/>
+          <w:szCs w:val="24"/>
+        </w:rPr>
+        <w:t>The GRNsight web application is designed to interact directly with a human user and is not set up to import or export data programmatically, as would be necessary to incorporate it into popular workflow environments like Galaxy</w:t>
+      </w:r>
+      <w:r>
+        <w:rPr>
+          <w:sz w:val="24"/>
+          <w:szCs w:val="24"/>
+        </w:rPr>
+        <w:t xml:space="preserve"> (</w:t>
       </w:r>
       <w:r>
         <w:rPr>
@@ -11133,7 +11284,7 @@
           <w:szCs w:val="24"/>
           <w:highlight w:val="yellow"/>
         </w:rPr>
-        <w:t>Saito et al.</w:t>
+        <w:t>Afgan et al.</w:t>
       </w:r>
       <w:r>
         <w:rPr>
@@ -11149,7 +11300,7 @@
           <w:szCs w:val="24"/>
           <w:highlight w:val="yellow"/>
         </w:rPr>
-        <w:t xml:space="preserve"> 2012</w:t>
+        <w:t xml:space="preserve"> 2016</w:t>
       </w:r>
       <w:r>
         <w:rPr>
@@ -11163,35 +11314,151 @@
           <w:sz w:val="24"/>
           <w:szCs w:val="24"/>
         </w:rPr>
-        <w:t xml:space="preserve">.  </w:t>
-      </w:r>
-      <w:r>
-        <w:rPr>
-          <w:sz w:val="24"/>
-          <w:szCs w:val="24"/>
-        </w:rPr>
-        <w:t>The GRNsight web application is designed to interact directly with a human user and is not set up to import or export data programmatically, as would be necessary to incorporate it into popular workflow environments like Galaxy</w:t>
-      </w:r>
-      <w:r>
-        <w:rPr>
-          <w:sz w:val="24"/>
-          <w:szCs w:val="24"/>
-        </w:rPr>
-        <w:t xml:space="preserve"> (</w:t>
-      </w:r>
-      <w:r>
-        <w:rPr>
+        <w:t xml:space="preserve"> or be hosted by a tool aggregator such as QUBES </w:t>
+      </w:r>
+      <w:r>
+        <w:rPr>
+          <w:sz w:val="24"/>
+          <w:szCs w:val="24"/>
+        </w:rPr>
+        <w:t>Hub (Quantitative Undergraduate Biology Education and Synthesis</w:t>
+      </w:r>
+      <w:r>
+        <w:rPr>
+          <w:sz w:val="24"/>
+          <w:szCs w:val="24"/>
+        </w:rPr>
+        <w:t xml:space="preserve"> Hub</w:t>
+      </w:r>
+      <w:r>
+        <w:rPr>
+          <w:sz w:val="24"/>
+          <w:szCs w:val="24"/>
+        </w:rPr>
+        <w:t>,</w:t>
+      </w:r>
+      <w:r>
+        <w:t xml:space="preserve"> </w:t>
+      </w:r>
+      <w:r>
+        <w:rPr>
+          <w:i/>
           <w:sz w:val="24"/>
           <w:szCs w:val="24"/>
           <w:highlight w:val="yellow"/>
         </w:rPr>
-        <w:t>Afgan et al.</w:t>
-      </w:r>
-      <w:r>
-        <w:rPr>
-          <w:sz w:val="24"/>
-          <w:szCs w:val="24"/>
-          <w:highlight w:val="yellow"/>
+        <w:t>https://qubeshub.org/</w:t>
+      </w:r>
+      <w:r>
+        <w:rPr>
+          <w:sz w:val="24"/>
+          <w:szCs w:val="24"/>
+        </w:rPr>
+        <w:t>)</w:t>
+      </w:r>
+      <w:r>
+        <w:rPr>
+          <w:sz w:val="24"/>
+          <w:szCs w:val="24"/>
+        </w:rPr>
+        <w:t xml:space="preserve">. </w:t>
+      </w:r>
+      <w:r>
+        <w:rPr>
+          <w:sz w:val="24"/>
+          <w:szCs w:val="24"/>
+        </w:rPr>
+        <w:t xml:space="preserve"> </w:t>
+      </w:r>
+      <w:r>
+        <w:rPr>
+          <w:sz w:val="24"/>
+          <w:szCs w:val="24"/>
+        </w:rPr>
+        <w:t xml:space="preserve">However, GRNsight </w:t>
+      </w:r>
+      <w:r>
+        <w:rPr>
+          <w:i/>
+          <w:sz w:val="24"/>
+          <w:szCs w:val="24"/>
+        </w:rPr>
+        <w:t>is</w:t>
+      </w:r>
+      <w:r>
+        <w:rPr>
+          <w:sz w:val="24"/>
+          <w:szCs w:val="24"/>
+        </w:rPr>
+        <w:t xml:space="preserve"> Interoperable in the sense that </w:t>
+      </w:r>
+      <w:r>
+        <w:rPr>
+          <w:sz w:val="24"/>
+          <w:szCs w:val="24"/>
+        </w:rPr>
+        <w:t xml:space="preserve">via the user, </w:t>
+      </w:r>
+      <w:r>
+        <w:rPr>
+          <w:sz w:val="24"/>
+          <w:szCs w:val="24"/>
+        </w:rPr>
+        <w:t xml:space="preserve">it can receive and pass data from and to other programs.  In this latter sense, this section could </w:t>
+      </w:r>
+      <w:r>
+        <w:rPr>
+          <w:sz w:val="24"/>
+          <w:szCs w:val="24"/>
+        </w:rPr>
+        <w:t xml:space="preserve">just as </w:t>
+      </w:r>
+      <w:r>
+        <w:rPr>
+          <w:sz w:val="24"/>
+          <w:szCs w:val="24"/>
+        </w:rPr>
+        <w:t xml:space="preserve">easily have been entitled, “95% of bioinformatics is getting your data into the right file format.”  </w:t>
+      </w:r>
+      <w:r>
+        <w:rPr>
+          <w:sz w:val="24"/>
+          <w:szCs w:val="24"/>
+        </w:rPr>
+        <w:t>Indeed, o</w:t>
+      </w:r>
+      <w:r>
+        <w:rPr>
+          <w:sz w:val="24"/>
+          <w:szCs w:val="24"/>
+        </w:rPr>
+        <w:t xml:space="preserve">ne of the original motivations and requirements for GRNsight was to seamlessly read and display weighted GRNs that were output as Excel workbooks from the GRNmap </w:t>
+      </w:r>
+      <w:r>
+        <w:rPr>
+          <w:sz w:val="24"/>
+          <w:szCs w:val="24"/>
+        </w:rPr>
+        <w:t xml:space="preserve">MATLAB </w:t>
+      </w:r>
+      <w:r>
+        <w:rPr>
+          <w:sz w:val="24"/>
+          <w:szCs w:val="24"/>
+        </w:rPr>
+        <w:t xml:space="preserve">modeling </w:t>
+      </w:r>
+      <w:r>
+        <w:rPr>
+          <w:sz w:val="24"/>
+          <w:szCs w:val="24"/>
+        </w:rPr>
+        <w:t>package (Dahlquist et al.</w:t>
+      </w:r>
+      <w:r>
+        <w:rPr>
+          <w:sz w:val="24"/>
+          <w:szCs w:val="24"/>
         </w:rPr>
         <w:t>,</w:t>
       </w:r>
@@ -11199,175 +11466,14 @@
         <w:rPr>
           <w:sz w:val="24"/>
           <w:szCs w:val="24"/>
-          <w:highlight w:val="yellow"/>
-        </w:rPr>
-        <w:t xml:space="preserve"> 2016</w:t>
-      </w:r>
-      <w:r>
-        <w:rPr>
-          <w:sz w:val="24"/>
-          <w:szCs w:val="24"/>
-        </w:rPr>
-        <w:t>)</w:t>
-      </w:r>
-      <w:r>
-        <w:rPr>
-          <w:sz w:val="24"/>
-          <w:szCs w:val="24"/>
-        </w:rPr>
-        <w:t xml:space="preserve"> or be hosted by a tool aggregator such as QUBES </w:t>
-      </w:r>
-      <w:r>
-        <w:rPr>
-          <w:sz w:val="24"/>
-          <w:szCs w:val="24"/>
-        </w:rPr>
-        <w:t>Hub (Quantitative Undergraduate Biology Education and Synthesis</w:t>
-      </w:r>
-      <w:r>
-        <w:rPr>
-          <w:sz w:val="24"/>
-          <w:szCs w:val="24"/>
-        </w:rPr>
-        <w:t xml:space="preserve"> Hub</w:t>
-      </w:r>
-      <w:r>
-        <w:rPr>
-          <w:sz w:val="24"/>
-          <w:szCs w:val="24"/>
-        </w:rPr>
-        <w:t>,</w:t>
-      </w:r>
-      <w:r>
-        <w:t xml:space="preserve"> </w:t>
+        </w:rPr>
+        <w:t xml:space="preserve"> 2015, </w:t>
       </w:r>
       <w:r>
         <w:rPr>
           <w:i/>
           <w:sz w:val="24"/>
           <w:szCs w:val="24"/>
-          <w:highlight w:val="yellow"/>
-        </w:rPr>
-        <w:t>https://qubeshub.org/</w:t>
-      </w:r>
-      <w:r>
-        <w:rPr>
-          <w:sz w:val="24"/>
-          <w:szCs w:val="24"/>
-        </w:rPr>
-        <w:t>)</w:t>
-      </w:r>
-      <w:r>
-        <w:rPr>
-          <w:sz w:val="24"/>
-          <w:szCs w:val="24"/>
-        </w:rPr>
-        <w:t xml:space="preserve"> </w:t>
-      </w:r>
-      <w:r>
-        <w:rPr>
-          <w:sz w:val="24"/>
-          <w:szCs w:val="24"/>
-        </w:rPr>
-        <w:t xml:space="preserve">. </w:t>
-      </w:r>
-      <w:r>
-        <w:rPr>
-          <w:sz w:val="24"/>
-          <w:szCs w:val="24"/>
-        </w:rPr>
-        <w:t xml:space="preserve"> </w:t>
-      </w:r>
-      <w:r>
-        <w:rPr>
-          <w:sz w:val="24"/>
-          <w:szCs w:val="24"/>
-        </w:rPr>
-        <w:t xml:space="preserve">However, GRNsight </w:t>
-      </w:r>
-      <w:r>
-        <w:rPr>
-          <w:i/>
-          <w:sz w:val="24"/>
-          <w:szCs w:val="24"/>
-        </w:rPr>
-        <w:t>is</w:t>
-      </w:r>
-      <w:r>
-        <w:rPr>
-          <w:sz w:val="24"/>
-          <w:szCs w:val="24"/>
-        </w:rPr>
-        <w:t xml:space="preserve"> Interoperable in the sense that it can receive and pass data from and to other programs.  In this latter sense, this section could </w:t>
-      </w:r>
-      <w:r>
-        <w:rPr>
-          <w:sz w:val="24"/>
-          <w:szCs w:val="24"/>
-        </w:rPr>
-        <w:t xml:space="preserve">just as </w:t>
-      </w:r>
-      <w:r>
-        <w:rPr>
-          <w:sz w:val="24"/>
-          <w:szCs w:val="24"/>
-        </w:rPr>
-        <w:t xml:space="preserve">easily have been entitled, “95% of bioinformatics is getting your data into the right file format.”  </w:t>
-      </w:r>
-      <w:r>
-        <w:rPr>
-          <w:sz w:val="24"/>
-          <w:szCs w:val="24"/>
-        </w:rPr>
-        <w:t>Indeed, o</w:t>
-      </w:r>
-      <w:r>
-        <w:rPr>
-          <w:sz w:val="24"/>
-          <w:szCs w:val="24"/>
-        </w:rPr>
-        <w:t xml:space="preserve">ne of the original motivations and requirements for GRNsight was to seamlessly read and display weighted GRNs that were output as Excel workbooks from the GRNmap </w:t>
-      </w:r>
-      <w:r>
-        <w:rPr>
-          <w:sz w:val="24"/>
-          <w:szCs w:val="24"/>
-        </w:rPr>
-        <w:t xml:space="preserve">MATLAB </w:t>
-      </w:r>
-      <w:r>
-        <w:rPr>
-          <w:sz w:val="24"/>
-          <w:szCs w:val="24"/>
-        </w:rPr>
-        <w:t xml:space="preserve">modeling </w:t>
-      </w:r>
-      <w:r>
-        <w:rPr>
-          <w:sz w:val="24"/>
-          <w:szCs w:val="24"/>
-        </w:rPr>
-        <w:t>package (Dahlquist et al.</w:t>
-      </w:r>
-      <w:r>
-        <w:rPr>
-          <w:sz w:val="24"/>
-          <w:szCs w:val="24"/>
-        </w:rPr>
-        <w:t>,</w:t>
-      </w:r>
-      <w:r>
-        <w:rPr>
-          <w:sz w:val="24"/>
-          <w:szCs w:val="24"/>
-        </w:rPr>
-        <w:t xml:space="preserve"> 2015, </w:t>
-      </w:r>
-      <w:r>
-        <w:rPr>
-          <w:i/>
-          <w:sz w:val="24"/>
-          <w:szCs w:val="24"/>
         </w:rPr>
         <w:t>http://kdahlquist.github.io/GRNmap/</w:t>
       </w:r>
@@ -11383,14 +11489,21 @@
           <w:sz w:val="24"/>
           <w:szCs w:val="24"/>
         </w:rPr>
-        <w:t xml:space="preserve">However, as this is a specialized use case, we have recently implemented the ability for </w:t>
-      </w:r>
-      <w:r>
-        <w:rPr>
-          <w:sz w:val="24"/>
-          <w:szCs w:val="24"/>
-        </w:rPr>
-        <w:t xml:space="preserve">GRNsight </w:t>
+        <w:t>T</w:t>
+      </w:r>
+      <w:r>
+        <w:rPr>
+          <w:sz w:val="24"/>
+          <w:szCs w:val="24"/>
+        </w:rPr>
+        <w:t>his</w:t>
+      </w:r>
+      <w:r>
+        <w:rPr>
+          <w:sz w:val="24"/>
+          <w:szCs w:val="24"/>
+        </w:rPr>
+        <w:t xml:space="preserve"> specialized use case is augmented by GRNsights’s ability </w:t>
       </w:r>
       <w:r>
         <w:rPr>
@@ -11538,6 +11651,13 @@
           <w:sz w:val="24"/>
           <w:szCs w:val="24"/>
         </w:rPr>
+        <w:t xml:space="preserve">For instance, one can interact with the GRNsight server component directly, in order to upload Excel workbooks and supported import formats for conversion into JSON then back into a supported export format.  </w:t>
+      </w:r>
+      <w:r>
+        <w:rPr>
+          <w:sz w:val="24"/>
+          <w:szCs w:val="24"/>
+        </w:rPr>
         <w:t>Thus, we are in a position to comment</w:t>
       </w:r>
       <w:r>
@@ -11545,7 +11665,21 @@
           <w:sz w:val="24"/>
           <w:szCs w:val="24"/>
         </w:rPr>
-        <w:t xml:space="preserve"> on these two formats with respect to</w:t>
+        <w:t xml:space="preserve"> on </w:t>
+      </w:r>
+      <w:r>
+        <w:rPr>
+          <w:sz w:val="24"/>
+          <w:szCs w:val="24"/>
+        </w:rPr>
+        <w:t>SIF and GraphML</w:t>
+      </w:r>
+      <w:r>
+        <w:rPr>
+          <w:sz w:val="24"/>
+          <w:szCs w:val="24"/>
+        </w:rPr>
+        <w:t xml:space="preserve"> with respect to</w:t>
       </w:r>
       <w:r>
         <w:rPr>
@@ -11566,7 +11700,21 @@
           <w:sz w:val="24"/>
           <w:szCs w:val="24"/>
         </w:rPr>
-        <w:t xml:space="preserve"> metadata and data use a formal, accessible, shared, and broadly applicable language f</w:t>
+        <w:t xml:space="preserve"> metadata and data us</w:t>
+      </w:r>
+      <w:r>
+        <w:rPr>
+          <w:sz w:val="24"/>
+          <w:szCs w:val="24"/>
+        </w:rPr>
+        <w:t>ing</w:t>
+      </w:r>
+      <w:r>
+        <w:rPr>
+          <w:sz w:val="24"/>
+          <w:szCs w:val="24"/>
+        </w:rPr>
+        <w:t xml:space="preserve"> a formal, accessible, shared, and broadly applicable language f</w:t>
       </w:r>
       <w:r>
         <w:rPr>
@@ -11580,7 +11728,14 @@
           <w:sz w:val="24"/>
           <w:szCs w:val="24"/>
         </w:rPr>
-        <w:t>metadata and data use vocabularies that fo</w:t>
+        <w:t>metadata and data using</w:t>
+      </w:r>
+      <w:r>
+        <w:rPr>
+          <w:sz w:val="24"/>
+          <w:szCs w:val="24"/>
+        </w:rPr>
+        <w:t xml:space="preserve"> vocabularies that fo</w:t>
       </w:r>
       <w:r>
         <w:rPr>
@@ -11594,7 +11749,21 @@
           <w:sz w:val="24"/>
           <w:szCs w:val="24"/>
         </w:rPr>
-        <w:t xml:space="preserve"> metadata and data include qualified references to other metadata and data (Wilkinson et al.</w:t>
+        <w:t xml:space="preserve"> metadata and data includ</w:t>
+      </w:r>
+      <w:r>
+        <w:rPr>
+          <w:sz w:val="24"/>
+          <w:szCs w:val="24"/>
+        </w:rPr>
+        <w:t>ing</w:t>
+      </w:r>
+      <w:r>
+        <w:rPr>
+          <w:sz w:val="24"/>
+          <w:szCs w:val="24"/>
+        </w:rPr>
+        <w:t xml:space="preserve"> qualified references to other metadata and data (Wilkinson et al.</w:t>
       </w:r>
       <w:r>
         <w:rPr>
@@ -11674,7 +11843,21 @@
           <w:sz w:val="24"/>
           <w:szCs w:val="24"/>
         </w:rPr>
-        <w:t xml:space="preserve"> due to the flexibility with which the formats are specified that required design decisions that may</w:t>
+        <w:t xml:space="preserve"> due to the </w:t>
+      </w:r>
+      <w:r>
+        <w:rPr>
+          <w:sz w:val="24"/>
+          <w:szCs w:val="24"/>
+        </w:rPr>
+        <w:t xml:space="preserve">variations accepted by these formats which </w:t>
+      </w:r>
+      <w:r>
+        <w:rPr>
+          <w:sz w:val="24"/>
+          <w:szCs w:val="24"/>
+        </w:rPr>
+        <w:t>required design decisions that may</w:t>
       </w:r>
       <w:r>
         <w:rPr>
@@ -11716,14 +11899,21 @@
           <w:sz w:val="24"/>
           <w:szCs w:val="24"/>
         </w:rPr>
-        <w:t xml:space="preserve">software </w:t>
-      </w:r>
-      <w:r>
-        <w:rPr>
-          <w:sz w:val="24"/>
-          <w:szCs w:val="24"/>
-        </w:rPr>
-        <w:t>with which we did not test.</w:t>
+        <w:t>software</w:t>
+      </w:r>
+      <w:r>
+        <w:rPr>
+          <w:sz w:val="24"/>
+          <w:szCs w:val="24"/>
+        </w:rPr>
+        <w:t xml:space="preserve"> that</w:t>
+      </w:r>
+      <w:r>
+        <w:rPr>
+          <w:sz w:val="24"/>
+          <w:szCs w:val="24"/>
+        </w:rPr>
+        <w:t xml:space="preserve"> we did not test.</w:t>
       </w:r>
       <w:r>
         <w:rPr>
@@ -11772,7 +11962,21 @@
           <w:sz w:val="24"/>
           <w:szCs w:val="24"/>
         </w:rPr>
-        <w:t xml:space="preserve">3.4.0 offers quite a bit of flexibility, including </w:t>
+        <w:t xml:space="preserve">3.4.0 offers quite a </w:t>
+      </w:r>
+      <w:r>
+        <w:rPr>
+          <w:sz w:val="24"/>
+          <w:szCs w:val="24"/>
+        </w:rPr>
+        <w:t>few divergent options</w:t>
+      </w:r>
+      <w:r>
+        <w:rPr>
+          <w:sz w:val="24"/>
+          <w:szCs w:val="24"/>
+        </w:rPr>
+        <w:t xml:space="preserve">, including </w:t>
       </w:r>
       <w:r>
         <w:rPr>
@@ -12003,6 +12207,7 @@
           <w:sz w:val="24"/>
           <w:szCs w:val="24"/>
         </w:rPr>
+        <w:lastRenderedPageBreak/>
         <w:t xml:space="preserve">as GRNsight does </w:t>
       </w:r>
       <w:r>
@@ -12031,15 +12236,7 @@
           <w:sz w:val="24"/>
           <w:szCs w:val="24"/>
         </w:rPr>
-        <w:t xml:space="preserve">Moreover, there is no controlled vocabulary for the relationship type, only a list of suggestions in the Cytoscape documentation, </w:t>
-      </w:r>
-      <w:r>
-        <w:rPr>
-          <w:sz w:val="24"/>
-          <w:szCs w:val="24"/>
-        </w:rPr>
-        <w:lastRenderedPageBreak/>
-        <w:t xml:space="preserve">from which we selected “pd”.  In practice, Cytoscape </w:t>
+        <w:t xml:space="preserve">Moreover, there is no controlled vocabulary for the relationship type, only a list of suggestions in the Cytoscape documentation, from which we selected “pd”.  In practice, Cytoscape </w:t>
       </w:r>
       <w:r>
         <w:rPr>
@@ -12075,7 +12272,7 @@
           <w:sz w:val="24"/>
           <w:szCs w:val="24"/>
         </w:rPr>
-        <w:t xml:space="preserve">.  </w:t>
+        <w:t>.</w:t>
       </w:r>
     </w:p>
     <w:p>
@@ -12141,14 +12338,21 @@
           <w:sz w:val="24"/>
           <w:szCs w:val="24"/>
         </w:rPr>
-        <w:t xml:space="preserve">issues due to the flexibility with </w:t>
-      </w:r>
-      <w:r>
-        <w:rPr>
-          <w:sz w:val="24"/>
-          <w:szCs w:val="24"/>
-        </w:rPr>
-        <w:t xml:space="preserve">which the format is specified.  </w:t>
+        <w:t xml:space="preserve">issues </w:t>
+      </w:r>
+      <w:r>
+        <w:rPr>
+          <w:sz w:val="24"/>
+          <w:szCs w:val="24"/>
+        </w:rPr>
+        <w:t>because a feature of the format that is intended to facilitate flexibility has, in practice, turned out to degrade Interoperability rather than enhance it</w:t>
+      </w:r>
+      <w:r>
+        <w:rPr>
+          <w:sz w:val="24"/>
+          <w:szCs w:val="24"/>
+        </w:rPr>
+        <w:t xml:space="preserve">.  </w:t>
       </w:r>
       <w:r>
         <w:rPr>
@@ -12191,7 +12395,28 @@
           <w:sz w:val="24"/>
           <w:szCs w:val="24"/>
         </w:rPr>
-        <w:t>.  Although the flexibility is appreciated, flexibility also facilitates divergence</w:t>
+        <w:t>.  Although this</w:t>
+      </w:r>
+      <w:r>
+        <w:rPr>
+          <w:sz w:val="24"/>
+          <w:szCs w:val="24"/>
+        </w:rPr>
+        <w:t xml:space="preserve"> flexibility is appreciated, </w:t>
+      </w:r>
+      <w:r>
+        <w:rPr>
+          <w:sz w:val="24"/>
+          <w:szCs w:val="24"/>
+        </w:rPr>
+        <w:t>it also serves as an enabler for</w:t>
+      </w:r>
+      <w:r>
+        <w:rPr>
+          <w:sz w:val="24"/>
+          <w:szCs w:val="24"/>
+        </w:rPr>
+        <w:t xml:space="preserve"> divergence</w:t>
       </w:r>
       <w:r>
         <w:rPr>
@@ -12472,7 +12697,15 @@
           <w:sz w:val="24"/>
           <w:szCs w:val="24"/>
         </w:rPr>
-        <w:t>elements it may encounter.  Finally, as with SIF</w:t>
+        <w:t xml:space="preserve">elements it may </w:t>
+      </w:r>
+      <w:r>
+        <w:rPr>
+          <w:sz w:val="24"/>
+          <w:szCs w:val="24"/>
+        </w:rPr>
+        <w:lastRenderedPageBreak/>
+        <w:t>encounter.  Finally, as with SIF</w:t>
       </w:r>
       <w:r>
         <w:rPr>
@@ -12486,7 +12719,21 @@
           <w:sz w:val="24"/>
           <w:szCs w:val="24"/>
         </w:rPr>
-        <w:t xml:space="preserve">, even though the potential exists to at least specify the ID source </w:t>
+        <w:t>, even though t</w:t>
+      </w:r>
+      <w:r>
+        <w:rPr>
+          <w:sz w:val="24"/>
+          <w:szCs w:val="24"/>
+        </w:rPr>
+        <w:t xml:space="preserve">he potential exists to </w:t>
+      </w:r>
+      <w:r>
+        <w:rPr>
+          <w:sz w:val="24"/>
+          <w:szCs w:val="24"/>
+        </w:rPr>
+        <w:t xml:space="preserve">specify the ID source </w:t>
       </w:r>
       <w:r>
         <w:rPr>
@@ -12524,7 +12771,6 @@
           <w:sz w:val="24"/>
           <w:szCs w:val="24"/>
         </w:rPr>
-        <w:lastRenderedPageBreak/>
         <w:t xml:space="preserve">The format of a </w:t>
       </w:r>
       <w:r>
@@ -12851,14 +13097,21 @@
           <w:sz w:val="24"/>
           <w:szCs w:val="24"/>
         </w:rPr>
-        <w:t>There are a number of other formats for sharing network data</w:t>
-      </w:r>
-      <w:r>
-        <w:rPr>
-          <w:sz w:val="24"/>
-          <w:szCs w:val="24"/>
-        </w:rPr>
-        <w:t xml:space="preserve"> that are potentially more fully FAIR compliant.  </w:t>
+        <w:t>O</w:t>
+      </w:r>
+      <w:r>
+        <w:rPr>
+          <w:sz w:val="24"/>
+          <w:szCs w:val="24"/>
+        </w:rPr>
+        <w:t>ther formats for sharing network data</w:t>
+      </w:r>
+      <w:r>
+        <w:rPr>
+          <w:sz w:val="24"/>
+          <w:szCs w:val="24"/>
+        </w:rPr>
+        <w:t xml:space="preserve"> are potentially more fully FAIR compliant.  </w:t>
       </w:r>
       <w:r>
         <w:rPr>
@@ -13011,7 +13264,15 @@
           <w:sz w:val="24"/>
           <w:szCs w:val="24"/>
         </w:rPr>
-        <w:t>The FAIR principles state that metadata and data should be richly described with a plurality of accurate and relevant attributes, released with a clear and accessible usage license, associated with a detailed provenance, and meet domain-relevant community standards.  As software, GRNsight is R</w:t>
+        <w:t xml:space="preserve">The FAIR principles state that metadata and data should be richly described with a plurality of accurate and relevant attributes, released with a clear and accessible usage license, </w:t>
+      </w:r>
+      <w:r>
+        <w:rPr>
+          <w:sz w:val="24"/>
+          <w:szCs w:val="24"/>
+        </w:rPr>
+        <w:lastRenderedPageBreak/>
+        <w:t>associated with a detailed provenance, and meet domain-relevant community standards.  As software, GRNsight is R</w:t>
       </w:r>
       <w:r>
         <w:rPr>
@@ -13025,15 +13286,7 @@
           <w:sz w:val="24"/>
           <w:szCs w:val="24"/>
         </w:rPr>
-        <w:t xml:space="preserve">  The advantage of having followed test-driven development is that a developer who </w:t>
-      </w:r>
-      <w:r>
-        <w:rPr>
-          <w:sz w:val="24"/>
-          <w:szCs w:val="24"/>
-        </w:rPr>
-        <w:lastRenderedPageBreak/>
-        <w:t>wishes to reuse the code has a test suite ready to guide development of new features.</w:t>
+        <w:t xml:space="preserve">  The advantage of having followed test-driven development is that a developer who wishes to reuse the code has a test suite ready to guide development of new features.</w:t>
       </w:r>
       <w:r>
         <w:rPr>
@@ -13096,7 +13349,21 @@
           <w:sz w:val="24"/>
           <w:szCs w:val="24"/>
         </w:rPr>
-        <w:t xml:space="preserve">the limitations described above in terms of a lack of controlled vocabulary fail the Reusability test as well.  In terms of provenance, </w:t>
+        <w:t xml:space="preserve">the limitations described above in terms of a lack of controlled vocabulary </w:t>
+      </w:r>
+      <w:r>
+        <w:rPr>
+          <w:sz w:val="24"/>
+          <w:szCs w:val="24"/>
+        </w:rPr>
+        <w:t xml:space="preserve">causes it to </w:t>
+      </w:r>
+      <w:r>
+        <w:rPr>
+          <w:sz w:val="24"/>
+          <w:szCs w:val="24"/>
+        </w:rPr>
+        <w:t xml:space="preserve">fail the Reusability test as well.  In terms of provenance, </w:t>
       </w:r>
       <w:r>
         <w:rPr>
@@ -13126,13 +13393,8 @@
         </w:rPr>
         <w:t xml:space="preserve"> a comment into the GraphML </w:t>
       </w:r>
-      <w:r>
-        <w:rPr>
-          <w:sz w:val="24"/>
-          <w:szCs w:val="24"/>
-        </w:rPr>
-        <w:t xml:space="preserve">that it exports </w:t>
-      </w:r>
+      <w:bookmarkStart w:id="0" w:name="_GoBack"/>
+      <w:bookmarkEnd w:id="0"/>
       <w:r>
         <w:rPr>
           <w:sz w:val="24"/>
@@ -13490,7 +13752,15 @@
           <w:sz w:val="24"/>
           <w:szCs w:val="24"/>
         </w:rPr>
-        <w:t xml:space="preserve">GRNsight also has the capability of importing and exporting files in SIF and GraphML formats.  </w:t>
+        <w:t xml:space="preserve">GRNsight also has the capability of importing and exporting files in </w:t>
+      </w:r>
+      <w:r>
+        <w:rPr>
+          <w:sz w:val="24"/>
+          <w:szCs w:val="24"/>
+        </w:rPr>
+        <w:lastRenderedPageBreak/>
+        <w:t xml:space="preserve">SIF and GraphML formats.  </w:t>
       </w:r>
       <w:r>
         <w:rPr>
@@ -13511,15 +13781,7 @@
           <w:sz w:val="24"/>
           <w:szCs w:val="24"/>
         </w:rPr>
-        <w:t xml:space="preserve"> the interpretation of the gene regulatory network model described in Dahlquist et al. (2015), it has general applicability for </w:t>
-      </w:r>
-      <w:r>
-        <w:rPr>
-          <w:sz w:val="24"/>
-          <w:szCs w:val="24"/>
-        </w:rPr>
-        <w:lastRenderedPageBreak/>
-        <w:t>displaying any small, unweighted or weighted network with directed edges for systems biology or other application domains.  Thus, GRNsight inhabits a niche not satisfied by other software, doing “one thing well”.  GRNsight also serves as a model for how software engineering best practices can be learned simultaneously with the development of useful bioinformatics software.</w:t>
+        <w:t xml:space="preserve"> the interpretation of the gene regulatory network model described in Dahlquist et al. (2015), it has general applicability for displaying any small, unweighted or weighted network with directed edges for systems biology or other application domains.  Thus, GRNsight inhabits a niche not satisfied by other software, doing “one thing well”.  GRNsight also serves as a model for how software engineering best practices can be learned simultaneously with the development of useful bioinformatics software.</w:t>
       </w:r>
     </w:p>
     <w:p>
@@ -13982,7 +14244,16 @@
           <w:sz w:val="24"/>
           <w:szCs w:val="24"/>
         </w:rPr>
-        <w:t xml:space="preserve"> 8:361–362.</w:t>
+        <w:t xml:space="preserve"> </w:t>
+      </w:r>
+      <w:r>
+        <w:rPr>
+          <w:rFonts w:cs="Times New Roman"/>
+          <w:sz w:val="24"/>
+          <w:szCs w:val="24"/>
+        </w:rPr>
+        <w:lastRenderedPageBreak/>
+        <w:t>8:361–362.</w:t>
       </w:r>
     </w:p>
     <w:p>
@@ -14063,18 +14334,7 @@
           <w:szCs w:val="24"/>
           <w:highlight w:val="yellow"/>
         </w:rPr>
-        <w:lastRenderedPageBreak/>
-        <w:t>Brandes, U., Eiglsperger</w:t>
-      </w:r>
-      <w:bookmarkStart w:id="0" w:name="_GoBack"/>
-      <w:bookmarkEnd w:id="0"/>
-      <w:r>
-        <w:rPr>
-          <w:sz w:val="24"/>
-          <w:szCs w:val="24"/>
-          <w:highlight w:val="yellow"/>
-        </w:rPr>
-        <w:t xml:space="preserve">, M., Herman, I., Himsolt, M., &amp; Marshall, M. S. (2001, September). GraphML progress report structural layer proposal. In </w:t>
+        <w:t xml:space="preserve">Brandes, U., Eiglsperger, M., Herman, I., Himsolt, M., &amp; Marshall, M. S. (2001, September). GraphML progress report structural layer proposal. In </w:t>
       </w:r>
       <w:r>
         <w:rPr>
@@ -14466,6 +14726,7 @@
           <w:sz w:val="24"/>
           <w:szCs w:val="24"/>
         </w:rPr>
+        <w:lastRenderedPageBreak/>
         <w:t>Dionisio JDN., Dahlquist KD. 2008. Improving the computer science in bioinformatics through open source pedagog</w:t>
       </w:r>
       <w:r>
@@ -14511,7 +14772,6 @@
           <w:sz w:val="24"/>
           <w:szCs w:val="24"/>
         </w:rPr>
-        <w:lastRenderedPageBreak/>
         <w:t xml:space="preserve">Franz M., Lopes CT., Huck G., Dong Y., Sumer O., Bader GD. 2016. Cytoscape.js: a graph theory library for visualisation and analysis. </w:t>
       </w:r>
       <w:r>
@@ -14771,6 +15031,7 @@
           <w:szCs w:val="24"/>
           <w:highlight w:val="yellow"/>
         </w:rPr>
+        <w:lastRenderedPageBreak/>
         <w:t xml:space="preserve">McQuilton, P., Gonzalez-Beltran, A., Rocca-Serra, P., Thurston, M., Lister, A., Maguire, E., &amp; Sansone, S. A. (2016). BioSharing: curated and crowd-sourced metadata standards, databases and data policies in the life sciences. </w:t>
       </w:r>
       <w:r>
@@ -14826,7 +15087,6 @@
           <w:sz w:val="24"/>
           <w:szCs w:val="24"/>
         </w:rPr>
-        <w:lastRenderedPageBreak/>
         <w:t xml:space="preserve">Nielsen J. 1993. </w:t>
       </w:r>
       <w:r>
@@ -15191,6 +15451,7 @@
           <w:sz w:val="24"/>
           <w:szCs w:val="24"/>
         </w:rPr>
+        <w:lastRenderedPageBreak/>
         <w:t xml:space="preserve">Shneiderman B., Plaisant C., Cohen M., Jacobs SM., Elmqvist N., Diakopoulos N. 2016. </w:t>
       </w:r>
       <w:r>
@@ -15254,7 +15515,6 @@
           <w:sz w:val="24"/>
           <w:szCs w:val="24"/>
         </w:rPr>
-        <w:lastRenderedPageBreak/>
         <w:t xml:space="preserve">Shore D., Nasmyth K. 1987. Purification and cloning of a DNA binding protein from yeast that binds to both silencer and activator elements. </w:t>
       </w:r>
       <w:r>
@@ -15591,7 +15851,7 @@
           <w:rPr>
             <w:noProof/>
           </w:rPr>
-          <w:t>33</w:t>
+          <w:t>31</w:t>
         </w:r>
         <w:r>
           <w:rPr>

</xml_diff>

<commit_message>
couldn't resist more wordsmithing
</commit_message>
<xml_diff>
--- a/documents/manuscripts/peerj-computerscience-2016/revisions/GRNsight_PeerJ-CS_manuscript_2016_text-only_revised.docx
+++ b/documents/manuscripts/peerj-computerscience-2016/revisions/GRNsight_PeerJ-CS_manuscript_2016_text-only_revised.docx
@@ -4627,7 +4627,35 @@
           <w:sz w:val="24"/>
           <w:szCs w:val="24"/>
         </w:rPr>
-        <w:t>The choice of D3.js as the visualization engine was simply made to leverage the expertise of one of the co-authors who was already familiar with the D</w:t>
+        <w:t>The choice of D3.js as the</w:t>
+      </w:r>
+      <w:r>
+        <w:rPr>
+          <w:sz w:val="24"/>
+          <w:szCs w:val="24"/>
+        </w:rPr>
+        <w:t xml:space="preserve"> visualization engine was</w:t>
+      </w:r>
+      <w:r>
+        <w:rPr>
+          <w:sz w:val="24"/>
+          <w:szCs w:val="24"/>
+        </w:rPr>
+        <w:t xml:space="preserve"> made </w:t>
+      </w:r>
+      <w:r>
+        <w:rPr>
+          <w:sz w:val="24"/>
+          <w:szCs w:val="24"/>
+        </w:rPr>
+        <w:t xml:space="preserve">simply </w:t>
+      </w:r>
+      <w:r>
+        <w:rPr>
+          <w:sz w:val="24"/>
+          <w:szCs w:val="24"/>
+        </w:rPr>
+        <w:t>to leverage the expertise of one of the co-authors who was already familiar with the D</w:t>
       </w:r>
       <w:r>
         <w:rPr>
@@ -6490,7 +6518,21 @@
           <w:sz w:val="24"/>
           <w:szCs w:val="24"/>
         </w:rPr>
-        <w:t>gene regulatory networks, fulfilling our four requirements:</w:t>
+        <w:t>gene regulatory networks, fulfilling our f</w:t>
+      </w:r>
+      <w:r>
+        <w:rPr>
+          <w:sz w:val="24"/>
+          <w:szCs w:val="24"/>
+        </w:rPr>
+        <w:t>ive</w:t>
+      </w:r>
+      <w:r>
+        <w:rPr>
+          <w:sz w:val="24"/>
+          <w:szCs w:val="24"/>
+        </w:rPr>
+        <w:t xml:space="preserve"> requirements:</w:t>
       </w:r>
     </w:p>
     <w:p>
@@ -12903,6 +12945,624 @@
         </w:rPr>
         <w:t>stand-</w:t>
       </w:r>
+      <w:r>
+        <w:rPr>
+          <w:sz w:val="24"/>
+          <w:szCs w:val="24"/>
+        </w:rPr>
+        <w:t xml:space="preserve">alone application </w:t>
+      </w:r>
+      <w:r>
+        <w:rPr>
+          <w:sz w:val="24"/>
+          <w:szCs w:val="24"/>
+        </w:rPr>
+        <w:t xml:space="preserve">did not fit our </w:t>
+      </w:r>
+      <w:r>
+        <w:rPr>
+          <w:sz w:val="24"/>
+          <w:szCs w:val="24"/>
+        </w:rPr>
+        <w:t xml:space="preserve">initial </w:t>
+      </w:r>
+      <w:r>
+        <w:rPr>
+          <w:sz w:val="24"/>
+          <w:szCs w:val="24"/>
+        </w:rPr>
+        <w:t>product requirements</w:t>
+      </w:r>
+      <w:r>
+        <w:rPr>
+          <w:sz w:val="24"/>
+          <w:szCs w:val="24"/>
+        </w:rPr>
+        <w:t xml:space="preserve">. </w:t>
+      </w:r>
+      <w:r>
+        <w:rPr>
+          <w:sz w:val="24"/>
+          <w:szCs w:val="24"/>
+        </w:rPr>
+        <w:t xml:space="preserve"> As demonstrated by our tests with Cytoscape- and yED-exported GraphML, the </w:t>
+      </w:r>
+      <w:r>
+        <w:rPr>
+          <w:sz w:val="24"/>
+          <w:szCs w:val="24"/>
+        </w:rPr>
+        <w:t>aphorism</w:t>
+      </w:r>
+      <w:r>
+        <w:rPr>
+          <w:sz w:val="24"/>
+          <w:szCs w:val="24"/>
+        </w:rPr>
+        <w:t xml:space="preserve"> that “95% of bioinformatics is getting your data into the right file format” cannot entirely be avoided by developers or users.</w:t>
+      </w:r>
+    </w:p>
+    <w:p>
+      <w:pPr>
+        <w:pStyle w:val="Heading4"/>
+        <w:rPr>
+          <w:rFonts w:ascii="Times New Roman" w:hAnsi="Times New Roman" w:cs="Times New Roman"/>
+          <w:color w:val="000000" w:themeColor="text1"/>
+        </w:rPr>
+      </w:pPr>
+      <w:r>
+        <w:rPr>
+          <w:rFonts w:ascii="Times New Roman" w:hAnsi="Times New Roman" w:cs="Times New Roman"/>
+          <w:color w:val="000000" w:themeColor="text1"/>
+        </w:rPr>
+        <w:t>Reusable</w:t>
+      </w:r>
+    </w:p>
+    <w:p>
+      <w:pPr>
+        <w:spacing w:before="240" w:after="240" w:line="480" w:lineRule="auto"/>
+        <w:ind w:firstLine="720"/>
+        <w:rPr>
+          <w:sz w:val="24"/>
+          <w:szCs w:val="24"/>
+        </w:rPr>
+      </w:pPr>
+      <w:r>
+        <w:rPr>
+          <w:sz w:val="24"/>
+          <w:szCs w:val="24"/>
+        </w:rPr>
+        <w:t xml:space="preserve">The FAIR principles state that metadata and data should be richly described with a plurality of accurate and relevant attributes, released with a clear and accessible usage license, </w:t>
+      </w:r>
+      <w:r>
+        <w:rPr>
+          <w:sz w:val="24"/>
+          <w:szCs w:val="24"/>
+        </w:rPr>
+        <w:lastRenderedPageBreak/>
+        <w:t>associated with a detailed provenance, and meet domain-relevant community standards.  As software, GRNsight is R</w:t>
+      </w:r>
+      <w:r>
+        <w:rPr>
+          <w:sz w:val="24"/>
+          <w:szCs w:val="24"/>
+        </w:rPr>
+        <w:t>eusable because the code is available on GitHub under the open source BSD license.</w:t>
+      </w:r>
+      <w:r>
+        <w:rPr>
+          <w:sz w:val="24"/>
+          <w:szCs w:val="24"/>
+        </w:rPr>
+        <w:t xml:space="preserve">  The advantage of having followed test-driven development is that a developer who wishes to reuse the code has a test suite ready to guide development of new features.</w:t>
+      </w:r>
+      <w:r>
+        <w:rPr>
+          <w:sz w:val="24"/>
+          <w:szCs w:val="24"/>
+        </w:rPr>
+        <w:t xml:space="preserve">  In terms of </w:t>
+      </w:r>
+      <w:r>
+        <w:rPr>
+          <w:sz w:val="24"/>
+          <w:szCs w:val="24"/>
+        </w:rPr>
+        <w:t>data, the criteria for R</w:t>
+      </w:r>
+      <w:r>
+        <w:rPr>
+          <w:sz w:val="24"/>
+          <w:szCs w:val="24"/>
+        </w:rPr>
+        <w:t>eu</w:t>
+      </w:r>
+      <w:r>
+        <w:rPr>
+          <w:sz w:val="24"/>
+          <w:szCs w:val="24"/>
+        </w:rPr>
+        <w:t>sability are closely linked to I</w:t>
+      </w:r>
+      <w:r>
+        <w:rPr>
+          <w:sz w:val="24"/>
+          <w:szCs w:val="24"/>
+        </w:rPr>
+        <w:t>nteroperability.</w:t>
+      </w:r>
+      <w:r>
+        <w:rPr>
+          <w:sz w:val="24"/>
+          <w:szCs w:val="24"/>
+        </w:rPr>
+        <w:t xml:space="preserve">  While the </w:t>
+      </w:r>
+      <w:r>
+        <w:rPr>
+          <w:sz w:val="24"/>
+          <w:szCs w:val="24"/>
+        </w:rPr>
+        <w:t>GraphML format is c</w:t>
+      </w:r>
+      <w:r>
+        <w:rPr>
+          <w:sz w:val="24"/>
+          <w:szCs w:val="24"/>
+        </w:rPr>
+        <w:t xml:space="preserve">apable of storing metadata, </w:t>
+      </w:r>
+      <w:r>
+        <w:rPr>
+          <w:sz w:val="24"/>
+          <w:szCs w:val="24"/>
+        </w:rPr>
+        <w:t xml:space="preserve">the limitations described above in terms of a lack of controlled vocabulary </w:t>
+      </w:r>
+      <w:r>
+        <w:rPr>
+          <w:sz w:val="24"/>
+          <w:szCs w:val="24"/>
+        </w:rPr>
+        <w:t xml:space="preserve">causes it to </w:t>
+      </w:r>
+      <w:r>
+        <w:rPr>
+          <w:sz w:val="24"/>
+          <w:szCs w:val="24"/>
+        </w:rPr>
+        <w:t xml:space="preserve">fail the Reusability test as well.  In terms of provenance, </w:t>
+      </w:r>
+      <w:r>
+        <w:rPr>
+          <w:sz w:val="24"/>
+          <w:szCs w:val="24"/>
+        </w:rPr>
+        <w:t>GRNsight</w:t>
+      </w:r>
+      <w:r>
+        <w:rPr>
+          <w:sz w:val="24"/>
+          <w:szCs w:val="24"/>
+        </w:rPr>
+        <w:t xml:space="preserve"> inject</w:t>
+      </w:r>
+      <w:r>
+        <w:rPr>
+          <w:sz w:val="24"/>
+          <w:szCs w:val="24"/>
+        </w:rPr>
+        <w:t>s</w:t>
+      </w:r>
+      <w:r>
+        <w:rPr>
+          <w:sz w:val="24"/>
+          <w:szCs w:val="24"/>
+        </w:rPr>
+        <w:t xml:space="preserve"> a comment into the GraphML recording what version of GRNsight exported the </w:t>
+      </w:r>
+      <w:r>
+        <w:rPr>
+          <w:sz w:val="24"/>
+          <w:szCs w:val="24"/>
+        </w:rPr>
+        <w:t>data</w:t>
+      </w:r>
+      <w:r>
+        <w:rPr>
+          <w:sz w:val="24"/>
+          <w:szCs w:val="24"/>
+        </w:rPr>
+        <w:t xml:space="preserve"> (as does yED v3.16, but not Cytoscape v3.4.0)</w:t>
+      </w:r>
+      <w:r>
+        <w:rPr>
+          <w:sz w:val="24"/>
+          <w:szCs w:val="24"/>
+        </w:rPr>
+        <w:t>.</w:t>
+      </w:r>
+      <w:r>
+        <w:rPr>
+          <w:sz w:val="24"/>
+          <w:szCs w:val="24"/>
+        </w:rPr>
+        <w:t xml:space="preserve">  We also note that t</w:t>
+      </w:r>
+      <w:r>
+        <w:rPr>
+          <w:sz w:val="24"/>
+          <w:szCs w:val="24"/>
+        </w:rPr>
+        <w:t xml:space="preserve">he GRNmap </w:t>
+      </w:r>
+      <w:r>
+        <w:rPr>
+          <w:sz w:val="24"/>
+          <w:szCs w:val="24"/>
+        </w:rPr>
+        <w:t xml:space="preserve">Excel workbook </w:t>
+      </w:r>
+      <w:r>
+        <w:rPr>
+          <w:sz w:val="24"/>
+          <w:szCs w:val="24"/>
+        </w:rPr>
+        <w:t xml:space="preserve">format with multiple worksheets has the potential to record </w:t>
+      </w:r>
+      <w:r>
+        <w:rPr>
+          <w:sz w:val="24"/>
+          <w:szCs w:val="24"/>
+        </w:rPr>
+        <w:t xml:space="preserve">both </w:t>
+      </w:r>
+      <w:r>
+        <w:rPr>
+          <w:sz w:val="24"/>
+          <w:szCs w:val="24"/>
+        </w:rPr>
+        <w:t>metadata</w:t>
+      </w:r>
+      <w:r>
+        <w:rPr>
+          <w:sz w:val="24"/>
+          <w:szCs w:val="24"/>
+        </w:rPr>
+        <w:t xml:space="preserve"> and provenance</w:t>
+      </w:r>
+      <w:r>
+        <w:rPr>
+          <w:sz w:val="24"/>
+          <w:szCs w:val="24"/>
+        </w:rPr>
+        <w:t>, although this feature</w:t>
+      </w:r>
+      <w:r>
+        <w:rPr>
+          <w:sz w:val="24"/>
+          <w:szCs w:val="24"/>
+        </w:rPr>
+        <w:t xml:space="preserve"> is not implemented at this time.</w:t>
+      </w:r>
+    </w:p>
+    <w:p>
+      <w:pPr>
+        <w:spacing w:before="240" w:after="240" w:line="480" w:lineRule="auto"/>
+        <w:ind w:firstLine="720"/>
+        <w:rPr>
+          <w:sz w:val="24"/>
+          <w:szCs w:val="24"/>
+        </w:rPr>
+      </w:pPr>
+      <w:r>
+        <w:rPr>
+          <w:sz w:val="24"/>
+          <w:szCs w:val="24"/>
+        </w:rPr>
+        <w:t>In the</w:t>
+      </w:r>
+      <w:r>
+        <w:rPr>
+          <w:sz w:val="24"/>
+          <w:szCs w:val="24"/>
+        </w:rPr>
+        <w:t xml:space="preserve"> end, even the examples given by </w:t>
+      </w:r>
+      <w:r>
+        <w:rPr>
+          <w:sz w:val="24"/>
+          <w:szCs w:val="24"/>
+        </w:rPr>
+        <w:t xml:space="preserve">Wilkinson et al. </w:t>
+      </w:r>
+      <w:r>
+        <w:rPr>
+          <w:sz w:val="24"/>
+          <w:szCs w:val="24"/>
+        </w:rPr>
+        <w:t>(</w:t>
+      </w:r>
+      <w:r>
+        <w:rPr>
+          <w:sz w:val="24"/>
+          <w:szCs w:val="24"/>
+        </w:rPr>
+        <w:t>2016</w:t>
+      </w:r>
+      <w:r>
+        <w:rPr>
+          <w:sz w:val="24"/>
+          <w:szCs w:val="24"/>
+        </w:rPr>
+        <w:t xml:space="preserve">) have varying levels of adherence to the </w:t>
+      </w:r>
+      <w:r>
+        <w:rPr>
+          <w:sz w:val="24"/>
+          <w:szCs w:val="24"/>
+        </w:rPr>
+        <w:t xml:space="preserve">FAIR </w:t>
+      </w:r>
+      <w:r>
+        <w:rPr>
+          <w:sz w:val="24"/>
+          <w:szCs w:val="24"/>
+        </w:rPr>
+        <w:t xml:space="preserve">principles or </w:t>
+      </w:r>
+      <w:r>
+        <w:rPr>
+          <w:sz w:val="24"/>
+          <w:szCs w:val="24"/>
+        </w:rPr>
+        <w:t>“FAIRness”</w:t>
+      </w:r>
+      <w:r>
+        <w:rPr>
+          <w:sz w:val="24"/>
+          <w:szCs w:val="24"/>
+        </w:rPr>
+        <w:t>, which</w:t>
+      </w:r>
+      <w:r>
+        <w:rPr>
+          <w:sz w:val="24"/>
+          <w:szCs w:val="24"/>
+        </w:rPr>
+        <w:t>, they argue,</w:t>
+      </w:r>
+      <w:r>
+        <w:rPr>
+          <w:sz w:val="24"/>
+          <w:szCs w:val="24"/>
+        </w:rPr>
+        <w:t xml:space="preserve"> should be used as a guide to </w:t>
+      </w:r>
+      <w:r>
+        <w:rPr>
+          <w:sz w:val="24"/>
+          <w:szCs w:val="24"/>
+        </w:rPr>
+        <w:t xml:space="preserve">the </w:t>
+      </w:r>
+      <w:r>
+        <w:rPr>
+          <w:sz w:val="24"/>
+          <w:szCs w:val="24"/>
+        </w:rPr>
+        <w:t>incremental improvement</w:t>
+      </w:r>
+      <w:r>
+        <w:rPr>
+          <w:sz w:val="24"/>
+          <w:szCs w:val="24"/>
+        </w:rPr>
+        <w:t xml:space="preserve"> of resources</w:t>
+      </w:r>
+      <w:r>
+        <w:rPr>
+          <w:sz w:val="24"/>
+          <w:szCs w:val="24"/>
+        </w:rPr>
+        <w:t xml:space="preserve">.  </w:t>
+      </w:r>
+      <w:r>
+        <w:rPr>
+          <w:sz w:val="24"/>
+          <w:szCs w:val="24"/>
+        </w:rPr>
+        <w:t xml:space="preserve">Although </w:t>
+      </w:r>
+      <w:r>
+        <w:rPr>
+          <w:sz w:val="24"/>
+          <w:szCs w:val="24"/>
+        </w:rPr>
+        <w:t xml:space="preserve">GRNsight has </w:t>
+      </w:r>
+      <w:r>
+        <w:rPr>
+          <w:sz w:val="24"/>
+          <w:szCs w:val="24"/>
+        </w:rPr>
+        <w:t xml:space="preserve">the </w:t>
+      </w:r>
+      <w:r>
+        <w:rPr>
+          <w:sz w:val="24"/>
+          <w:szCs w:val="24"/>
+        </w:rPr>
+        <w:t xml:space="preserve">limitations </w:t>
+      </w:r>
+      <w:r>
+        <w:rPr>
+          <w:sz w:val="24"/>
+          <w:szCs w:val="24"/>
+        </w:rPr>
+        <w:t>discussed</w:t>
+      </w:r>
+      <w:r>
+        <w:rPr>
+          <w:sz w:val="24"/>
+          <w:szCs w:val="24"/>
+        </w:rPr>
+        <w:t xml:space="preserve"> above, we have done as much as we can to achieve FAIRness at this time.</w:t>
+      </w:r>
+    </w:p>
+    <w:p>
+      <w:pPr>
+        <w:pStyle w:val="Heading1"/>
+        <w:spacing w:after="240" w:line="480" w:lineRule="auto"/>
+        <w:rPr>
+          <w:rFonts w:ascii="Times New Roman" w:hAnsi="Times New Roman" w:cs="Times New Roman"/>
+          <w:color w:val="000000" w:themeColor="text1"/>
+        </w:rPr>
+      </w:pPr>
+      <w:r>
+        <w:rPr>
+          <w:rFonts w:ascii="Times New Roman" w:hAnsi="Times New Roman" w:cs="Times New Roman"/>
+          <w:color w:val="000000" w:themeColor="text1"/>
+        </w:rPr>
+        <w:t>Conclusions</w:t>
+      </w:r>
+    </w:p>
+    <w:p>
+      <w:pPr>
+        <w:spacing w:before="240" w:after="240" w:line="480" w:lineRule="auto"/>
+        <w:ind w:firstLine="720"/>
+        <w:rPr>
+          <w:sz w:val="24"/>
+          <w:szCs w:val="24"/>
+        </w:rPr>
+      </w:pPr>
+      <w:r>
+        <w:rPr>
+          <w:sz w:val="24"/>
+          <w:szCs w:val="24"/>
+        </w:rPr>
+        <w:t>We have successfully implemented GRNsight, a web application and service for visualizing small- to medium-scale gene regulatory networks</w:t>
+      </w:r>
+      <w:r>
+        <w:rPr>
+          <w:sz w:val="24"/>
+          <w:szCs w:val="24"/>
+        </w:rPr>
+        <w:t xml:space="preserve"> that is simple and intuitive to use</w:t>
+      </w:r>
+      <w:r>
+        <w:rPr>
+          <w:sz w:val="24"/>
+          <w:szCs w:val="24"/>
+        </w:rPr>
+        <w:t xml:space="preserve">.  GRNsight accepts an input file in Microsoft Excel format (.xlsx), reading a weighted or unweighted adjacency matrix where </w:t>
+      </w:r>
+      <w:r>
+        <w:rPr>
+          <w:sz w:val="24"/>
+          <w:szCs w:val="24"/>
+        </w:rPr>
+        <w:t xml:space="preserve">the </w:t>
+      </w:r>
+      <w:r>
+        <w:rPr>
+          <w:sz w:val="24"/>
+          <w:szCs w:val="24"/>
+        </w:rPr>
+        <w:t xml:space="preserve">regulators are in columns and the target genes </w:t>
+      </w:r>
+      <w:r>
+        <w:rPr>
+          <w:sz w:val="24"/>
+          <w:szCs w:val="24"/>
+        </w:rPr>
+        <w:t xml:space="preserve">are </w:t>
+      </w:r>
+      <w:r>
+        <w:rPr>
+          <w:sz w:val="24"/>
+          <w:szCs w:val="24"/>
+        </w:rPr>
+        <w:t>in rows, and automatically lays out and displays</w:t>
+      </w:r>
+      <w:r>
+        <w:rPr>
+          <w:sz w:val="24"/>
+          <w:szCs w:val="24"/>
+        </w:rPr>
+        <w:t xml:space="preserve"> unweighted and weighted network grap</w:t>
+      </w:r>
+      <w:r>
+        <w:rPr>
+          <w:sz w:val="24"/>
+          <w:szCs w:val="24"/>
+        </w:rPr>
+        <w:t>hs in a way that is familiar</w:t>
+      </w:r>
+      <w:r>
+        <w:rPr>
+          <w:sz w:val="24"/>
+          <w:szCs w:val="24"/>
+        </w:rPr>
+        <w:t xml:space="preserve"> to biologists.  </w:t>
+      </w:r>
+      <w:r>
+        <w:rPr>
+          <w:sz w:val="24"/>
+          <w:szCs w:val="24"/>
+        </w:rPr>
+        <w:t xml:space="preserve">GRNsight also has the capability of importing and exporting files in </w:t>
+      </w:r>
+      <w:r>
+        <w:rPr>
+          <w:sz w:val="24"/>
+          <w:szCs w:val="24"/>
+        </w:rPr>
+        <w:lastRenderedPageBreak/>
+        <w:t xml:space="preserve">SIF and GraphML formats.  </w:t>
+      </w:r>
+      <w:r>
+        <w:rPr>
+          <w:sz w:val="24"/>
+          <w:szCs w:val="24"/>
+        </w:rPr>
+        <w:t>Although GRNsight was originally developed for use with the GRNmap modeling software, and has provided useful insight in</w:t>
+      </w:r>
+      <w:r>
+        <w:rPr>
+          <w:sz w:val="24"/>
+          <w:szCs w:val="24"/>
+        </w:rPr>
+        <w:t>to</w:t>
+      </w:r>
+      <w:r>
+        <w:rPr>
+          <w:sz w:val="24"/>
+          <w:szCs w:val="24"/>
+        </w:rPr>
+        <w:t xml:space="preserve"> the interpretation of the gene regulatory network model described in Dahlquist et al. (2015), it has general applicability for displaying any small, unweighted or weighted network with directed edges for systems biology or other application domains.  Thus, GRNsight inhabits a niche not satisfied by other software, doing “one thing well”.  GRNsight also serves as a model for how </w:t>
+      </w:r>
+      <w:r>
+        <w:rPr>
+          <w:sz w:val="24"/>
+          <w:szCs w:val="24"/>
+        </w:rPr>
+        <w:t xml:space="preserve">best practices for </w:t>
+      </w:r>
+      <w:r>
+        <w:rPr>
+          <w:sz w:val="24"/>
+          <w:szCs w:val="24"/>
+        </w:rPr>
+        <w:t xml:space="preserve">software engineering </w:t>
+      </w:r>
+      <w:r>
+        <w:rPr>
+          <w:sz w:val="24"/>
+          <w:szCs w:val="24"/>
+        </w:rPr>
+        <w:t>support reproducible research and</w:t>
+      </w:r>
       <w:bookmarkStart w:id="0" w:name="_GoBack"/>
       <w:bookmarkEnd w:id="0"/>
       <w:r>
@@ -12910,597 +13570,7 @@
           <w:sz w:val="24"/>
           <w:szCs w:val="24"/>
         </w:rPr>
-        <w:t xml:space="preserve">alone application </w:t>
-      </w:r>
-      <w:r>
-        <w:rPr>
-          <w:sz w:val="24"/>
-          <w:szCs w:val="24"/>
-        </w:rPr>
-        <w:t xml:space="preserve">did not fit our </w:t>
-      </w:r>
-      <w:r>
-        <w:rPr>
-          <w:sz w:val="24"/>
-          <w:szCs w:val="24"/>
-        </w:rPr>
-        <w:t xml:space="preserve">initial </w:t>
-      </w:r>
-      <w:r>
-        <w:rPr>
-          <w:sz w:val="24"/>
-          <w:szCs w:val="24"/>
-        </w:rPr>
-        <w:t>product requirements</w:t>
-      </w:r>
-      <w:r>
-        <w:rPr>
-          <w:sz w:val="24"/>
-          <w:szCs w:val="24"/>
-        </w:rPr>
-        <w:t xml:space="preserve">. </w:t>
-      </w:r>
-      <w:r>
-        <w:rPr>
-          <w:sz w:val="24"/>
-          <w:szCs w:val="24"/>
-        </w:rPr>
-        <w:t xml:space="preserve"> As demonstrated by our tests with Cytoscape- and yED-exported GraphML, the </w:t>
-      </w:r>
-      <w:r>
-        <w:rPr>
-          <w:sz w:val="24"/>
-          <w:szCs w:val="24"/>
-        </w:rPr>
-        <w:t>aphorism</w:t>
-      </w:r>
-      <w:r>
-        <w:rPr>
-          <w:sz w:val="24"/>
-          <w:szCs w:val="24"/>
-        </w:rPr>
-        <w:t xml:space="preserve"> that “95% of bioinformatics is getting your data into the right file format” cannot entirely be avoided by developers or users.</w:t>
-      </w:r>
-    </w:p>
-    <w:p>
-      <w:pPr>
-        <w:pStyle w:val="Heading4"/>
-        <w:rPr>
-          <w:rFonts w:ascii="Times New Roman" w:hAnsi="Times New Roman" w:cs="Times New Roman"/>
-          <w:color w:val="000000" w:themeColor="text1"/>
-        </w:rPr>
-      </w:pPr>
-      <w:r>
-        <w:rPr>
-          <w:rFonts w:ascii="Times New Roman" w:hAnsi="Times New Roman" w:cs="Times New Roman"/>
-          <w:color w:val="000000" w:themeColor="text1"/>
-        </w:rPr>
-        <w:t>Reusable</w:t>
-      </w:r>
-    </w:p>
-    <w:p>
-      <w:pPr>
-        <w:spacing w:before="240" w:after="240" w:line="480" w:lineRule="auto"/>
-        <w:ind w:firstLine="720"/>
-        <w:rPr>
-          <w:sz w:val="24"/>
-          <w:szCs w:val="24"/>
-        </w:rPr>
-      </w:pPr>
-      <w:r>
-        <w:rPr>
-          <w:sz w:val="24"/>
-          <w:szCs w:val="24"/>
-        </w:rPr>
-        <w:t xml:space="preserve">The FAIR principles state that metadata and data should be richly described with a plurality of accurate and relevant attributes, released with a clear and accessible usage license, </w:t>
-      </w:r>
-      <w:r>
-        <w:rPr>
-          <w:sz w:val="24"/>
-          <w:szCs w:val="24"/>
-        </w:rPr>
-        <w:lastRenderedPageBreak/>
-        <w:t>associated with a detailed provenance, and meet domain-relevant community standards.  As software, GRNsight is R</w:t>
-      </w:r>
-      <w:r>
-        <w:rPr>
-          <w:sz w:val="24"/>
-          <w:szCs w:val="24"/>
-        </w:rPr>
-        <w:t>eusable because the code is available on GitHub under the open source BSD license.</w:t>
-      </w:r>
-      <w:r>
-        <w:rPr>
-          <w:sz w:val="24"/>
-          <w:szCs w:val="24"/>
-        </w:rPr>
-        <w:t xml:space="preserve">  The advantage of having followed test-driven development is that a developer who wishes to reuse the code has a test suite ready to guide development of new features.</w:t>
-      </w:r>
-      <w:r>
-        <w:rPr>
-          <w:sz w:val="24"/>
-          <w:szCs w:val="24"/>
-        </w:rPr>
-        <w:t xml:space="preserve">  In terms of </w:t>
-      </w:r>
-      <w:r>
-        <w:rPr>
-          <w:sz w:val="24"/>
-          <w:szCs w:val="24"/>
-        </w:rPr>
-        <w:t>data, the criteria for R</w:t>
-      </w:r>
-      <w:r>
-        <w:rPr>
-          <w:sz w:val="24"/>
-          <w:szCs w:val="24"/>
-        </w:rPr>
-        <w:t>eu</w:t>
-      </w:r>
-      <w:r>
-        <w:rPr>
-          <w:sz w:val="24"/>
-          <w:szCs w:val="24"/>
-        </w:rPr>
-        <w:t>sability are closely linked to I</w:t>
-      </w:r>
-      <w:r>
-        <w:rPr>
-          <w:sz w:val="24"/>
-          <w:szCs w:val="24"/>
-        </w:rPr>
-        <w:t>nteroperability.</w:t>
-      </w:r>
-      <w:r>
-        <w:rPr>
-          <w:sz w:val="24"/>
-          <w:szCs w:val="24"/>
-        </w:rPr>
-        <w:t xml:space="preserve">  While the </w:t>
-      </w:r>
-      <w:r>
-        <w:rPr>
-          <w:sz w:val="24"/>
-          <w:szCs w:val="24"/>
-        </w:rPr>
-        <w:t>GraphML format is c</w:t>
-      </w:r>
-      <w:r>
-        <w:rPr>
-          <w:sz w:val="24"/>
-          <w:szCs w:val="24"/>
-        </w:rPr>
-        <w:t xml:space="preserve">apable of storing metadata, </w:t>
-      </w:r>
-      <w:r>
-        <w:rPr>
-          <w:sz w:val="24"/>
-          <w:szCs w:val="24"/>
-        </w:rPr>
-        <w:t xml:space="preserve">the limitations described above in terms of a lack of controlled vocabulary </w:t>
-      </w:r>
-      <w:r>
-        <w:rPr>
-          <w:sz w:val="24"/>
-          <w:szCs w:val="24"/>
-        </w:rPr>
-        <w:t xml:space="preserve">causes it to </w:t>
-      </w:r>
-      <w:r>
-        <w:rPr>
-          <w:sz w:val="24"/>
-          <w:szCs w:val="24"/>
-        </w:rPr>
-        <w:t xml:space="preserve">fail the Reusability test as well.  In terms of provenance, </w:t>
-      </w:r>
-      <w:r>
-        <w:rPr>
-          <w:sz w:val="24"/>
-          <w:szCs w:val="24"/>
-        </w:rPr>
-        <w:t>GRNsight</w:t>
-      </w:r>
-      <w:r>
-        <w:rPr>
-          <w:sz w:val="24"/>
-          <w:szCs w:val="24"/>
-        </w:rPr>
-        <w:t xml:space="preserve"> inject</w:t>
-      </w:r>
-      <w:r>
-        <w:rPr>
-          <w:sz w:val="24"/>
-          <w:szCs w:val="24"/>
-        </w:rPr>
-        <w:t>s</w:t>
-      </w:r>
-      <w:r>
-        <w:rPr>
-          <w:sz w:val="24"/>
-          <w:szCs w:val="24"/>
-        </w:rPr>
-        <w:t xml:space="preserve"> a comment into the GraphML recording what version of GRNsight exported the </w:t>
-      </w:r>
-      <w:r>
-        <w:rPr>
-          <w:sz w:val="24"/>
-          <w:szCs w:val="24"/>
-        </w:rPr>
-        <w:t>data</w:t>
-      </w:r>
-      <w:r>
-        <w:rPr>
-          <w:sz w:val="24"/>
-          <w:szCs w:val="24"/>
-        </w:rPr>
-        <w:t xml:space="preserve"> (as does yED v3.16, but not Cytoscape v3.4.0)</w:t>
-      </w:r>
-      <w:r>
-        <w:rPr>
-          <w:sz w:val="24"/>
-          <w:szCs w:val="24"/>
-        </w:rPr>
-        <w:t>.</w:t>
-      </w:r>
-      <w:r>
-        <w:rPr>
-          <w:sz w:val="24"/>
-          <w:szCs w:val="24"/>
-        </w:rPr>
-        <w:t xml:space="preserve">  We also note that t</w:t>
-      </w:r>
-      <w:r>
-        <w:rPr>
-          <w:sz w:val="24"/>
-          <w:szCs w:val="24"/>
-        </w:rPr>
-        <w:t xml:space="preserve">he GRNmap </w:t>
-      </w:r>
-      <w:r>
-        <w:rPr>
-          <w:sz w:val="24"/>
-          <w:szCs w:val="24"/>
-        </w:rPr>
-        <w:t xml:space="preserve">Excel workbook </w:t>
-      </w:r>
-      <w:r>
-        <w:rPr>
-          <w:sz w:val="24"/>
-          <w:szCs w:val="24"/>
-        </w:rPr>
-        <w:t xml:space="preserve">format with multiple worksheets has the potential to record </w:t>
-      </w:r>
-      <w:r>
-        <w:rPr>
-          <w:sz w:val="24"/>
-          <w:szCs w:val="24"/>
-        </w:rPr>
-        <w:t xml:space="preserve">both </w:t>
-      </w:r>
-      <w:r>
-        <w:rPr>
-          <w:sz w:val="24"/>
-          <w:szCs w:val="24"/>
-        </w:rPr>
-        <w:t>metadata</w:t>
-      </w:r>
-      <w:r>
-        <w:rPr>
-          <w:sz w:val="24"/>
-          <w:szCs w:val="24"/>
-        </w:rPr>
-        <w:t xml:space="preserve"> and provenance</w:t>
-      </w:r>
-      <w:r>
-        <w:rPr>
-          <w:sz w:val="24"/>
-          <w:szCs w:val="24"/>
-        </w:rPr>
-        <w:t>, although this feature</w:t>
-      </w:r>
-      <w:r>
-        <w:rPr>
-          <w:sz w:val="24"/>
-          <w:szCs w:val="24"/>
-        </w:rPr>
-        <w:t xml:space="preserve"> is not implemented at this time.</w:t>
-      </w:r>
-    </w:p>
-    <w:p>
-      <w:pPr>
-        <w:spacing w:before="240" w:after="240" w:line="480" w:lineRule="auto"/>
-        <w:ind w:firstLine="720"/>
-        <w:rPr>
-          <w:sz w:val="24"/>
-          <w:szCs w:val="24"/>
-        </w:rPr>
-      </w:pPr>
-      <w:r>
-        <w:rPr>
-          <w:sz w:val="24"/>
-          <w:szCs w:val="24"/>
-        </w:rPr>
-        <w:t>In the</w:t>
-      </w:r>
-      <w:r>
-        <w:rPr>
-          <w:sz w:val="24"/>
-          <w:szCs w:val="24"/>
-        </w:rPr>
-        <w:t xml:space="preserve"> end, even the examples given by </w:t>
-      </w:r>
-      <w:r>
-        <w:rPr>
-          <w:sz w:val="24"/>
-          <w:szCs w:val="24"/>
-        </w:rPr>
-        <w:t xml:space="preserve">Wilkinson et al. </w:t>
-      </w:r>
-      <w:r>
-        <w:rPr>
-          <w:sz w:val="24"/>
-          <w:szCs w:val="24"/>
-        </w:rPr>
-        <w:t>(</w:t>
-      </w:r>
-      <w:r>
-        <w:rPr>
-          <w:sz w:val="24"/>
-          <w:szCs w:val="24"/>
-        </w:rPr>
-        <w:t>2016</w:t>
-      </w:r>
-      <w:r>
-        <w:rPr>
-          <w:sz w:val="24"/>
-          <w:szCs w:val="24"/>
-        </w:rPr>
-        <w:t xml:space="preserve">) have varying levels of adherence to the </w:t>
-      </w:r>
-      <w:r>
-        <w:rPr>
-          <w:sz w:val="24"/>
-          <w:szCs w:val="24"/>
-        </w:rPr>
-        <w:t xml:space="preserve">FAIR </w:t>
-      </w:r>
-      <w:r>
-        <w:rPr>
-          <w:sz w:val="24"/>
-          <w:szCs w:val="24"/>
-        </w:rPr>
-        <w:t xml:space="preserve">principles or </w:t>
-      </w:r>
-      <w:r>
-        <w:rPr>
-          <w:sz w:val="24"/>
-          <w:szCs w:val="24"/>
-        </w:rPr>
-        <w:t>“FAIRness”</w:t>
-      </w:r>
-      <w:r>
-        <w:rPr>
-          <w:sz w:val="24"/>
-          <w:szCs w:val="24"/>
-        </w:rPr>
-        <w:t>, which</w:t>
-      </w:r>
-      <w:r>
-        <w:rPr>
-          <w:sz w:val="24"/>
-          <w:szCs w:val="24"/>
-        </w:rPr>
-        <w:t>, they argue,</w:t>
-      </w:r>
-      <w:r>
-        <w:rPr>
-          <w:sz w:val="24"/>
-          <w:szCs w:val="24"/>
-        </w:rPr>
-        <w:t xml:space="preserve"> should be used as a guide to </w:t>
-      </w:r>
-      <w:r>
-        <w:rPr>
-          <w:sz w:val="24"/>
-          <w:szCs w:val="24"/>
-        </w:rPr>
-        <w:t xml:space="preserve">the </w:t>
-      </w:r>
-      <w:r>
-        <w:rPr>
-          <w:sz w:val="24"/>
-          <w:szCs w:val="24"/>
-        </w:rPr>
-        <w:t>incremental improvement</w:t>
-      </w:r>
-      <w:r>
-        <w:rPr>
-          <w:sz w:val="24"/>
-          <w:szCs w:val="24"/>
-        </w:rPr>
-        <w:t xml:space="preserve"> of resources</w:t>
-      </w:r>
-      <w:r>
-        <w:rPr>
-          <w:sz w:val="24"/>
-          <w:szCs w:val="24"/>
-        </w:rPr>
-        <w:t xml:space="preserve">.  </w:t>
-      </w:r>
-      <w:r>
-        <w:rPr>
-          <w:sz w:val="24"/>
-          <w:szCs w:val="24"/>
-        </w:rPr>
-        <w:t xml:space="preserve">Although </w:t>
-      </w:r>
-      <w:r>
-        <w:rPr>
-          <w:sz w:val="24"/>
-          <w:szCs w:val="24"/>
-        </w:rPr>
-        <w:t xml:space="preserve">GRNsight has </w:t>
-      </w:r>
-      <w:r>
-        <w:rPr>
-          <w:sz w:val="24"/>
-          <w:szCs w:val="24"/>
-        </w:rPr>
-        <w:t xml:space="preserve">the </w:t>
-      </w:r>
-      <w:r>
-        <w:rPr>
-          <w:sz w:val="24"/>
-          <w:szCs w:val="24"/>
-        </w:rPr>
-        <w:t xml:space="preserve">limitations </w:t>
-      </w:r>
-      <w:r>
-        <w:rPr>
-          <w:sz w:val="24"/>
-          <w:szCs w:val="24"/>
-        </w:rPr>
-        <w:t>discussed</w:t>
-      </w:r>
-      <w:r>
-        <w:rPr>
-          <w:sz w:val="24"/>
-          <w:szCs w:val="24"/>
-        </w:rPr>
-        <w:t xml:space="preserve"> above, we have done as much as we can to achieve FAIRness at this time.</w:t>
-      </w:r>
-    </w:p>
-    <w:p>
-      <w:pPr>
-        <w:pStyle w:val="Heading1"/>
-        <w:spacing w:after="240" w:line="480" w:lineRule="auto"/>
-        <w:rPr>
-          <w:rFonts w:ascii="Times New Roman" w:hAnsi="Times New Roman" w:cs="Times New Roman"/>
-          <w:color w:val="000000" w:themeColor="text1"/>
-        </w:rPr>
-      </w:pPr>
-      <w:r>
-        <w:rPr>
-          <w:rFonts w:ascii="Times New Roman" w:hAnsi="Times New Roman" w:cs="Times New Roman"/>
-          <w:color w:val="000000" w:themeColor="text1"/>
-        </w:rPr>
-        <w:t>Conclusions</w:t>
-      </w:r>
-    </w:p>
-    <w:p>
-      <w:pPr>
-        <w:spacing w:before="240" w:after="240" w:line="480" w:lineRule="auto"/>
-        <w:ind w:firstLine="720"/>
-        <w:rPr>
-          <w:sz w:val="24"/>
-          <w:szCs w:val="24"/>
-        </w:rPr>
-      </w:pPr>
-      <w:r>
-        <w:rPr>
-          <w:sz w:val="24"/>
-          <w:szCs w:val="24"/>
-        </w:rPr>
-        <w:t>We have successfully implemented GRNsight, a web application and service for visualizing small- to medium-scale gene regulatory networks</w:t>
-      </w:r>
-      <w:r>
-        <w:rPr>
-          <w:sz w:val="24"/>
-          <w:szCs w:val="24"/>
-        </w:rPr>
-        <w:t xml:space="preserve"> that is simple and intuitive to use</w:t>
-      </w:r>
-      <w:r>
-        <w:rPr>
-          <w:sz w:val="24"/>
-          <w:szCs w:val="24"/>
-        </w:rPr>
-        <w:t xml:space="preserve">.  GRNsight accepts an input file in Microsoft Excel format (.xlsx), reading a weighted or unweighted adjacency matrix where </w:t>
-      </w:r>
-      <w:r>
-        <w:rPr>
-          <w:sz w:val="24"/>
-          <w:szCs w:val="24"/>
-        </w:rPr>
-        <w:t xml:space="preserve">the </w:t>
-      </w:r>
-      <w:r>
-        <w:rPr>
-          <w:sz w:val="24"/>
-          <w:szCs w:val="24"/>
-        </w:rPr>
-        <w:t xml:space="preserve">regulators are in columns and the target genes </w:t>
-      </w:r>
-      <w:r>
-        <w:rPr>
-          <w:sz w:val="24"/>
-          <w:szCs w:val="24"/>
-        </w:rPr>
-        <w:t xml:space="preserve">are </w:t>
-      </w:r>
-      <w:r>
-        <w:rPr>
-          <w:sz w:val="24"/>
-          <w:szCs w:val="24"/>
-        </w:rPr>
-        <w:t>in rows, and automatically lays out and displays</w:t>
-      </w:r>
-      <w:r>
-        <w:rPr>
-          <w:sz w:val="24"/>
-          <w:szCs w:val="24"/>
-        </w:rPr>
-        <w:t xml:space="preserve"> unweighted and weighted network grap</w:t>
-      </w:r>
-      <w:r>
-        <w:rPr>
-          <w:sz w:val="24"/>
-          <w:szCs w:val="24"/>
-        </w:rPr>
-        <w:t>hs in a way that is familiar</w:t>
-      </w:r>
-      <w:r>
-        <w:rPr>
-          <w:sz w:val="24"/>
-          <w:szCs w:val="24"/>
-        </w:rPr>
-        <w:t xml:space="preserve"> to biologists.  </w:t>
-      </w:r>
-      <w:r>
-        <w:rPr>
-          <w:sz w:val="24"/>
-          <w:szCs w:val="24"/>
-        </w:rPr>
-        <w:t xml:space="preserve">GRNsight also has the capability of importing and exporting files in </w:t>
-      </w:r>
-      <w:r>
-        <w:rPr>
-          <w:sz w:val="24"/>
-          <w:szCs w:val="24"/>
-        </w:rPr>
-        <w:lastRenderedPageBreak/>
-        <w:t xml:space="preserve">SIF and GraphML formats.  </w:t>
-      </w:r>
-      <w:r>
-        <w:rPr>
-          <w:sz w:val="24"/>
-          <w:szCs w:val="24"/>
-        </w:rPr>
-        <w:t>Although GRNsight was originally developed for use with the GRNmap modeling software, and has provided useful insight in</w:t>
-      </w:r>
-      <w:r>
-        <w:rPr>
-          <w:sz w:val="24"/>
-          <w:szCs w:val="24"/>
-        </w:rPr>
-        <w:t>to</w:t>
-      </w:r>
-      <w:r>
-        <w:rPr>
-          <w:sz w:val="24"/>
-          <w:szCs w:val="24"/>
-        </w:rPr>
-        <w:t xml:space="preserve"> the interpretation of the gene regulatory network model described in Dahlquist et al. (2015), it has general applicability for displaying any small, unweighted or weighted network with directed edges for systems biology or other application domains.  Thus, GRNsight inhabits a niche not satisfied by other software, doing “one thing well”.  GRNsight also serves as a model for how software engineering best practices can be learned simultaneously with the development of useful bioinformatics software.</w:t>
+        <w:t xml:space="preserve"> can be learned simultaneously with the development of useful bioinformatics software.</w:t>
       </w:r>
     </w:p>
     <w:p>
@@ -13943,7 +14013,7 @@
           <w:sz w:val="24"/>
           <w:szCs w:val="24"/>
         </w:rPr>
-        <w:t xml:space="preserve">Afgan E., Baker D., van den Beek M., Blankenberg D., Bouvier D., Čech M., Chilton J., Clements D., Coraor N., Eberhard C., Grüning B., Guerler A., Hillman-Jackson J., Von </w:t>
+        <w:t xml:space="preserve">Afgan E., Baker D., van den Beek M., Blankenberg D., Bouvier D., Čech M., Chilton J., </w:t>
       </w:r>
       <w:r>
         <w:rPr>
@@ -13951,7 +14021,7 @@
           <w:szCs w:val="24"/>
         </w:rPr>
         <w:lastRenderedPageBreak/>
-        <w:t xml:space="preserve">Kuster G., Rasche E., Soranzo N., Turaga N., Taylor J., Nekrutenko A., Goecks J. 2016. The Galaxy platform for accessible, reproducible and collaborative biomedical analyses: 2016 update. </w:t>
+        <w:t xml:space="preserve">Clements D., Coraor N., Eberhard C., Grüning B., Guerler A., Hillman-Jackson J., Von Kuster G., Rasche E., Soranzo N., Turaga N., Taylor J., Nekrutenko A., Goecks J. 2016. The Galaxy platform for accessible, reproducible and collaborative biomedical analyses: 2016 update. </w:t>
       </w:r>
       <w:r>
         <w:rPr>
@@ -14277,15 +14347,8 @@
           <w:sz w:val="24"/>
           <w:szCs w:val="24"/>
         </w:rPr>
-        <w:t xml:space="preserve">Buchman AR., Kornberg RD. 1990. A yeast ARS-binding protein activates transcription </w:t>
-      </w:r>
-      <w:r>
-        <w:rPr>
-          <w:sz w:val="24"/>
-          <w:szCs w:val="24"/>
-        </w:rPr>
         <w:lastRenderedPageBreak/>
-        <w:t xml:space="preserve">synergistically in combination with other weak activating factors. </w:t>
+        <w:t xml:space="preserve">Buchman AR., Kornberg RD. 1990. A yeast ARS-binding protein activates transcription synergistically in combination with other weak activating factors. </w:t>
       </w:r>
       <w:r>
         <w:rPr>
@@ -14536,15 +14599,8 @@
           <w:sz w:val="24"/>
           <w:szCs w:val="24"/>
         </w:rPr>
-        <w:t xml:space="preserve">Franz M., Lopes CT., Huck G., Dong Y., Sumer O., Bader GD. 2016. Cytoscape.js: a graph </w:t>
-      </w:r>
-      <w:r>
-        <w:rPr>
-          <w:sz w:val="24"/>
-          <w:szCs w:val="24"/>
-        </w:rPr>
         <w:lastRenderedPageBreak/>
-        <w:t xml:space="preserve">theory library for visualisation and analysis. </w:t>
+        <w:t xml:space="preserve">Franz M., Lopes CT., Huck G., Dong Y., Sumer O., Bader GD. 2016. Cytoscape.js: a graph theory library for visualisation and analysis. </w:t>
       </w:r>
       <w:r>
         <w:rPr>
@@ -14692,7 +14748,15 @@
           <w:sz w:val="24"/>
           <w:szCs w:val="24"/>
         </w:rPr>
-        <w:t xml:space="preserve">Lawlor B., Walsh P. 2015. Engineering bioinformatics: building reliability, performance and productivity into bioinformatics software. </w:t>
+        <w:t xml:space="preserve">Lawlor B., Walsh P. 2015. Engineering bioinformatics: building reliability, performance and </w:t>
+      </w:r>
+      <w:r>
+        <w:rPr>
+          <w:sz w:val="24"/>
+          <w:szCs w:val="24"/>
+        </w:rPr>
+        <w:lastRenderedPageBreak/>
+        <w:t xml:space="preserve">productivity into bioinformatics software. </w:t>
       </w:r>
       <w:r>
         <w:rPr>
@@ -14708,15 +14772,7 @@
           <w:sz w:val="24"/>
           <w:szCs w:val="24"/>
         </w:rPr>
-        <w:t xml:space="preserve"> 6:193–203. DOI: </w:t>
-      </w:r>
-      <w:r>
-        <w:rPr>
-          <w:sz w:val="24"/>
-          <w:szCs w:val="24"/>
-        </w:rPr>
-        <w:lastRenderedPageBreak/>
-        <w:t>10.1080/21655979.2015.1050162.</w:t>
+        <w:t xml:space="preserve"> 6:193–203. DOI: 10.1080/21655979.2015.1050162.</w:t>
       </w:r>
     </w:p>
     <w:p>
@@ -15003,15 +15059,8 @@
           <w:sz w:val="24"/>
           <w:szCs w:val="24"/>
         </w:rPr>
-        <w:t xml:space="preserve">Pavlopoulos GA., Malliarakis D., Papanikolaou N., Theodosiou T., Enright AJ., Iliopoulos I. </w:t>
-      </w:r>
-      <w:r>
-        <w:rPr>
-          <w:sz w:val="24"/>
-          <w:szCs w:val="24"/>
-        </w:rPr>
         <w:lastRenderedPageBreak/>
-        <w:t xml:space="preserve">2015. Visualizing genome and systems biology: technologies, tools, implementation techniques and trends, past, present and future. </w:t>
+        <w:t xml:space="preserve">Pavlopoulos GA., Malliarakis D., Papanikolaou N., Theodosiou T., Enright AJ., Iliopoulos I. 2015. Visualizing genome and systems biology: technologies, tools, implementation techniques and trends, past, present and future. </w:t>
       </w:r>
       <w:r>
         <w:rPr>
@@ -15330,7 +15379,7 @@
           <w:sz w:val="24"/>
           <w:szCs w:val="24"/>
         </w:rPr>
-        <w:t xml:space="preserve">Shannon P., Markiel A., Ozier O., Baliga NS., Wang JT., Ramage D., Amin N., Schwikowski B., Ideker T. 2003. Cytoscape: a software environment for integrated models of biomolecular </w:t>
+        <w:t xml:space="preserve">Shannon P., Markiel A., Ozier O., Baliga NS., Wang JT., Ramage D., Amin N., Schwikowski B., </w:t>
       </w:r>
       <w:r>
         <w:rPr>
@@ -15338,7 +15387,7 @@
           <w:szCs w:val="24"/>
         </w:rPr>
         <w:lastRenderedPageBreak/>
-        <w:t xml:space="preserve">interaction networks. </w:t>
+        <w:t xml:space="preserve">Ideker T. 2003. Cytoscape: a software environment for integrated models of biomolecular interaction networks. </w:t>
       </w:r>
       <w:r>
         <w:rPr>
@@ -15611,7 +15660,7 @@
           <w:sz w:val="24"/>
           <w:szCs w:val="24"/>
         </w:rPr>
-        <w:t xml:space="preserve">Wilkinson MD., Dumontier M., Aalbersberg IJJ., Appleton G., Axton M., Baak A., Blomberg N., Boiten J-W., da Silva Santos LB., Bourne PE., Bouwman J., Brookes AJ., Clark T., Crosas M., Dillo I., Dumon O., Edmunds S., Evelo CT., Finkers R., Gonzalez-Beltran A., Gray AJG., Groth P., Goble C., Grethe JS., Heringa J., ’t Hoen PAC., Hooft R., Kuhn T., Kok R., Kok J., Lusher SJ., Martone ME., Mons A., Packer AL., Persson B., Rocca-Serra </w:t>
+        <w:t xml:space="preserve">Wilkinson MD., Dumontier M., Aalbersberg IJJ., Appleton G., Axton M., Baak A., Blomberg N., Boiten J-W., da Silva Santos LB., Bourne PE., Bouwman J., Brookes AJ., Clark T., Crosas M., Dillo I., Dumon O., Edmunds S., Evelo CT., Finkers R., Gonzalez-Beltran A., Gray AJG., Groth P., Goble C., Grethe JS., Heringa J., ’t Hoen PAC., Hooft R., Kuhn T., </w:t>
       </w:r>
       <w:r>
         <w:rPr>
@@ -15619,7 +15668,7 @@
           <w:szCs w:val="24"/>
         </w:rPr>
         <w:lastRenderedPageBreak/>
-        <w:t xml:space="preserve">P., Roos M., van Schaik R., Sansone S-A., Schultes E., Sengstag T., Slater T., Strawn G., Swertz MA., Thompson M., van der Lei J., van Mulligen E., Velterop J., Waagmeester A., Wittenburg P., Wolstencroft K., Zhao J., Mons B. 2016. The FAIR Guiding Principles for scientific data management and stewardship. </w:t>
+        <w:t xml:space="preserve">Kok R., Kok J., Lusher SJ., Martone ME., Mons A., Packer AL., Persson B., Rocca-Serra P., Roos M., van Schaik R., Sansone S-A., Schultes E., Sengstag T., Slater T., Strawn G., Swertz MA., Thompson M., van der Lei J., van Mulligen E., Velterop J., Waagmeester A., Wittenburg P., Wolstencroft K., Zhao J., Mons B. 2016. The FAIR Guiding Principles for scientific data management and stewardship. </w:t>
       </w:r>
       <w:r>
         <w:rPr>
@@ -15785,7 +15834,7 @@
           <w:rPr>
             <w:noProof/>
           </w:rPr>
-          <w:t>37</w:t>
+          <w:t>36</w:t>
         </w:r>
         <w:r>
           <w:rPr>

</xml_diff>

<commit_message>
add ISBN and marked version
</commit_message>
<xml_diff>
--- a/documents/manuscripts/peerj-computerscience-2016/revisions/GRNsight_PeerJ-CS_manuscript_2016_text-only_revised.docx
+++ b/documents/manuscripts/peerj-computerscience-2016/revisions/GRNsight_PeerJ-CS_manuscript_2016_text-only_revised.docx
@@ -13563,8 +13563,6 @@
         </w:rPr>
         <w:t>support reproducible research and</w:t>
       </w:r>
-      <w:bookmarkStart w:id="0" w:name="_GoBack"/>
-      <w:bookmarkEnd w:id="0"/>
       <w:r>
         <w:rPr>
           <w:sz w:val="24"/>
@@ -14076,6 +14074,29 @@
         </w:rPr>
         <w:t>. Boca Raton, FL: Chapman &amp; Hall/CRC.</w:t>
       </w:r>
+      <w:r>
+        <w:rPr>
+          <w:sz w:val="24"/>
+          <w:szCs w:val="24"/>
+        </w:rPr>
+        <w:t xml:space="preserve"> </w:t>
+      </w:r>
+      <w:r>
+        <w:rPr>
+          <w:sz w:val="24"/>
+          <w:szCs w:val="24"/>
+        </w:rPr>
+        <w:t xml:space="preserve">ISBN: </w:t>
+      </w:r>
+      <w:r>
+        <w:rPr>
+          <w:sz w:val="24"/>
+          <w:szCs w:val="24"/>
+        </w:rPr>
+        <w:t>1-58488-642-0</w:t>
+      </w:r>
+      <w:bookmarkStart w:id="0" w:name="_GoBack"/>
+      <w:bookmarkEnd w:id="0"/>
     </w:p>
     <w:p>
       <w:pPr>
@@ -15834,7 +15855,7 @@
           <w:rPr>
             <w:noProof/>
           </w:rPr>
-          <w:t>36</w:t>
+          <w:t>31</w:t>
         </w:r>
         <w:r>
           <w:rPr>

</xml_diff>